<commit_message>
I described the first phase of the engineering method
</commit_message>
<xml_diff>
--- a/Docs/metodo de la ingeniería.docx
+++ b/Docs/metodo de la ingeniería.docx
@@ -6,22 +6,100 @@
       <w:pPr>
         <w:jc w:val="center"/>
       </w:pPr>
+      <w:r>
+        <w:t>Método</w:t>
+      </w:r>
+      <w:r>
+        <w:t xml:space="preserve"> de la ingeniería</w:t>
+      </w:r>
+      <w:r>
+        <w:t>:</w:t>
+      </w:r>
+    </w:p>
+    <w:p>
+      <w:r>
+        <w:t>Fase 1: identificación del problema.</w:t>
+      </w:r>
+    </w:p>
+    <w:p>
+      <w:pPr>
+        <w:pStyle w:val="Prrafodelista"/>
+        <w:numPr>
+          <w:ilvl w:val="0"/>
+          <w:numId w:val="1"/>
+        </w:numPr>
+      </w:pPr>
+      <w:r>
+        <w:t>Una empresa de microprocesadores quiere implementar 3 métodos de ordenamiento para que sean operaciones nativas de su coprocesador matemático y así mejorar el rendimiento del procesador.</w:t>
+      </w:r>
+    </w:p>
+    <w:p>
+      <w:pPr>
+        <w:pStyle w:val="Prrafodelista"/>
+        <w:numPr>
+          <w:ilvl w:val="0"/>
+          <w:numId w:val="1"/>
+        </w:numPr>
+      </w:pPr>
+      <w:r>
+        <w:t>La empresa no tiene un prototipo de pruebas de software para medir la eficiencia de los algoritmos que desea implementar.</w:t>
+      </w:r>
+    </w:p>
+    <w:p>
+      <w:pPr>
+        <w:pStyle w:val="Prrafodelista"/>
+        <w:numPr>
+          <w:ilvl w:val="0"/>
+          <w:numId w:val="1"/>
+        </w:numPr>
+      </w:pPr>
+      <w:r>
+        <w:t xml:space="preserve">La solución es la creación de un prototipo que permita </w:t>
+      </w:r>
+    </w:p>
+    <w:p>
+      <w:pPr>
+        <w:pStyle w:val="Prrafodelista"/>
+        <w:numPr>
+          <w:ilvl w:val="0"/>
+          <w:numId w:val="2"/>
+        </w:numPr>
+        <w:ind w:left="1094" w:hanging="357"/>
+      </w:pPr>
+      <w:r>
+        <w:t>Ingresar los valores a ordenar por medio de la interfaz</w:t>
+      </w:r>
+    </w:p>
+    <w:p>
+      <w:pPr>
+        <w:pStyle w:val="Prrafodelista"/>
+        <w:numPr>
+          <w:ilvl w:val="0"/>
+          <w:numId w:val="2"/>
+        </w:numPr>
+        <w:ind w:left="1094" w:hanging="357"/>
+      </w:pPr>
+      <w:r>
+        <w:t>General aleatoriamente los números tanto enteros como flotantes</w:t>
+      </w:r>
+    </w:p>
+    <w:p>
+      <w:pPr>
+        <w:pStyle w:val="Prrafodelista"/>
+        <w:numPr>
+          <w:ilvl w:val="0"/>
+          <w:numId w:val="2"/>
+        </w:numPr>
+        <w:ind w:left="1094" w:hanging="357"/>
+      </w:pPr>
+      <w:r>
+        <w:t xml:space="preserve">La generación aleatoria debe permitir general en secuencia, general valores ordenados inversamente, y generarlos completamente </w:t>
+      </w:r>
+      <w:r>
+        <w:t>aleatorios</w:t>
+      </w:r>
       <w:bookmarkStart w:id="0" w:name="_GoBack"/>
       <w:bookmarkEnd w:id="0"/>
-      <w:r>
-        <w:t>Método</w:t>
-      </w:r>
-      <w:r>
-        <w:t xml:space="preserve"> de la ingeniería</w:t>
-      </w:r>
-      <w:r>
-        <w:t>:</w:t>
-      </w:r>
-    </w:p>
-    <w:p>
-      <w:r>
-        <w:t>Fase 1: identificación del problema.</w:t>
-      </w:r>
     </w:p>
     <w:p>
       <w:r>
@@ -109,6 +187,252 @@
     </w:sectPr>
   </w:body>
 </w:document>
+</file>
+
+<file path=word/numbering.xml><?xml version="1.0" encoding="utf-8"?>
+<w:numbering xmlns:wpc="http://schemas.microsoft.com/office/word/2010/wordprocessingCanvas" xmlns:cx="http://schemas.microsoft.com/office/drawing/2014/chartex" xmlns:cx1="http://schemas.microsoft.com/office/drawing/2015/9/8/chartex" xmlns:cx2="http://schemas.microsoft.com/office/drawing/2015/10/21/chartex" xmlns:cx3="http://schemas.microsoft.com/office/drawing/2016/5/9/chartex" xmlns:cx4="http://schemas.microsoft.com/office/drawing/2016/5/10/chartex" xmlns:cx5="http://schemas.microsoft.com/office/drawing/2016/5/11/chartex" xmlns:cx6="http://schemas.microsoft.com/office/drawing/2016/5/12/chartex" xmlns:cx7="http://schemas.microsoft.com/office/drawing/2016/5/13/chartex" xmlns:cx8="http://schemas.microsoft.com/office/drawing/2016/5/14/chartex" xmlns:mc="http://schemas.openxmlformats.org/markup-compatibility/2006" xmlns:aink="http://schemas.microsoft.com/office/drawing/2016/ink" xmlns:am3d="http://schemas.microsoft.com/office/drawing/2017/model3d" xmlns:o="urn:schemas-microsoft-com:office:office" xmlns:r="http://schemas.openxmlformats.org/officeDocument/2006/relationships" xmlns:m="http://schemas.openxmlformats.org/officeDocument/2006/math" xmlns:v="urn:schemas-microsoft-com:vml" xmlns:wp14="http://schemas.microsoft.com/office/word/2010/wordprocessingDrawing" xmlns:wp="http://schemas.openxmlformats.org/drawingml/2006/wordprocessingDrawing" xmlns:w10="urn:schemas-microsoft-com:office:word" xmlns:w="http://schemas.openxmlformats.org/wordprocessingml/2006/main" xmlns:w14="http://schemas.microsoft.com/office/word/2010/wordml" xmlns:w15="http://schemas.microsoft.com/office/word/2012/wordml" xmlns:w16cid="http://schemas.microsoft.com/office/word/2016/wordml/cid" xmlns:w16se="http://schemas.microsoft.com/office/word/2015/wordml/symex" xmlns:wpg="http://schemas.microsoft.com/office/word/2010/wordprocessingGroup" xmlns:wpi="http://schemas.microsoft.com/office/word/2010/wordprocessingInk" xmlns:wne="http://schemas.microsoft.com/office/word/2006/wordml" xmlns:wps="http://schemas.microsoft.com/office/word/2010/wordprocessingShape" mc:Ignorable="w14 w15 w16se w16cid wp14">
+  <w:abstractNum w:abstractNumId="0" w15:restartNumberingAfterBreak="0">
+    <w:nsid w:val="3AF801C1"/>
+    <w:multiLevelType w:val="hybridMultilevel"/>
+    <w:tmpl w:val="A12C86B2"/>
+    <w:lvl w:ilvl="0" w:tplc="240A0001">
+      <w:start w:val="1"/>
+      <w:numFmt w:val="bullet"/>
+      <w:lvlText w:val=""/>
+      <w:lvlJc w:val="left"/>
+      <w:pPr>
+        <w:ind w:left="720" w:hanging="360"/>
+      </w:pPr>
+      <w:rPr>
+        <w:rFonts w:ascii="Symbol" w:hAnsi="Symbol" w:hint="default"/>
+      </w:rPr>
+    </w:lvl>
+    <w:lvl w:ilvl="1" w:tplc="240A0003">
+      <w:start w:val="1"/>
+      <w:numFmt w:val="bullet"/>
+      <w:lvlText w:val="o"/>
+      <w:lvlJc w:val="left"/>
+      <w:pPr>
+        <w:ind w:left="1440" w:hanging="360"/>
+      </w:pPr>
+      <w:rPr>
+        <w:rFonts w:ascii="Courier New" w:hAnsi="Courier New" w:cs="Courier New" w:hint="default"/>
+      </w:rPr>
+    </w:lvl>
+    <w:lvl w:ilvl="2" w:tplc="240A0005">
+      <w:start w:val="1"/>
+      <w:numFmt w:val="bullet"/>
+      <w:lvlText w:val=""/>
+      <w:lvlJc w:val="left"/>
+      <w:pPr>
+        <w:ind w:left="2160" w:hanging="360"/>
+      </w:pPr>
+      <w:rPr>
+        <w:rFonts w:ascii="Wingdings" w:hAnsi="Wingdings" w:hint="default"/>
+      </w:rPr>
+    </w:lvl>
+    <w:lvl w:ilvl="3" w:tplc="240A0001">
+      <w:start w:val="1"/>
+      <w:numFmt w:val="bullet"/>
+      <w:lvlText w:val=""/>
+      <w:lvlJc w:val="left"/>
+      <w:pPr>
+        <w:ind w:left="2880" w:hanging="360"/>
+      </w:pPr>
+      <w:rPr>
+        <w:rFonts w:ascii="Symbol" w:hAnsi="Symbol" w:hint="default"/>
+      </w:rPr>
+    </w:lvl>
+    <w:lvl w:ilvl="4" w:tplc="240A0003">
+      <w:start w:val="1"/>
+      <w:numFmt w:val="bullet"/>
+      <w:lvlText w:val="o"/>
+      <w:lvlJc w:val="left"/>
+      <w:pPr>
+        <w:ind w:left="3600" w:hanging="360"/>
+      </w:pPr>
+      <w:rPr>
+        <w:rFonts w:ascii="Courier New" w:hAnsi="Courier New" w:cs="Courier New" w:hint="default"/>
+      </w:rPr>
+    </w:lvl>
+    <w:lvl w:ilvl="5" w:tplc="240A0005">
+      <w:start w:val="1"/>
+      <w:numFmt w:val="bullet"/>
+      <w:lvlText w:val=""/>
+      <w:lvlJc w:val="left"/>
+      <w:pPr>
+        <w:ind w:left="4320" w:hanging="360"/>
+      </w:pPr>
+      <w:rPr>
+        <w:rFonts w:ascii="Wingdings" w:hAnsi="Wingdings" w:hint="default"/>
+      </w:rPr>
+    </w:lvl>
+    <w:lvl w:ilvl="6" w:tplc="240A0001">
+      <w:start w:val="1"/>
+      <w:numFmt w:val="bullet"/>
+      <w:lvlText w:val=""/>
+      <w:lvlJc w:val="left"/>
+      <w:pPr>
+        <w:ind w:left="5040" w:hanging="360"/>
+      </w:pPr>
+      <w:rPr>
+        <w:rFonts w:ascii="Symbol" w:hAnsi="Symbol" w:hint="default"/>
+      </w:rPr>
+    </w:lvl>
+    <w:lvl w:ilvl="7" w:tplc="240A0003">
+      <w:start w:val="1"/>
+      <w:numFmt w:val="bullet"/>
+      <w:lvlText w:val="o"/>
+      <w:lvlJc w:val="left"/>
+      <w:pPr>
+        <w:ind w:left="5760" w:hanging="360"/>
+      </w:pPr>
+      <w:rPr>
+        <w:rFonts w:ascii="Courier New" w:hAnsi="Courier New" w:cs="Courier New" w:hint="default"/>
+      </w:rPr>
+    </w:lvl>
+    <w:lvl w:ilvl="8" w:tplc="240A0005">
+      <w:start w:val="1"/>
+      <w:numFmt w:val="bullet"/>
+      <w:lvlText w:val=""/>
+      <w:lvlJc w:val="left"/>
+      <w:pPr>
+        <w:ind w:left="6480" w:hanging="360"/>
+      </w:pPr>
+      <w:rPr>
+        <w:rFonts w:ascii="Wingdings" w:hAnsi="Wingdings" w:hint="default"/>
+      </w:rPr>
+    </w:lvl>
+  </w:abstractNum>
+  <w:abstractNum w:abstractNumId="1" w15:restartNumberingAfterBreak="0">
+    <w:nsid w:val="5B9D510D"/>
+    <w:multiLevelType w:val="hybridMultilevel"/>
+    <w:tmpl w:val="5BD09674"/>
+    <w:lvl w:ilvl="0" w:tplc="240A000F">
+      <w:start w:val="1"/>
+      <w:numFmt w:val="decimal"/>
+      <w:lvlText w:val="%1."/>
+      <w:lvlJc w:val="left"/>
+      <w:pPr>
+        <w:ind w:left="720" w:hanging="360"/>
+      </w:pPr>
+    </w:lvl>
+    <w:lvl w:ilvl="1" w:tplc="240A0019">
+      <w:start w:val="1"/>
+      <w:numFmt w:val="lowerLetter"/>
+      <w:lvlText w:val="%2."/>
+      <w:lvlJc w:val="left"/>
+      <w:pPr>
+        <w:ind w:left="1440" w:hanging="360"/>
+      </w:pPr>
+    </w:lvl>
+    <w:lvl w:ilvl="2" w:tplc="240A001B">
+      <w:start w:val="1"/>
+      <w:numFmt w:val="lowerRoman"/>
+      <w:lvlText w:val="%3."/>
+      <w:lvlJc w:val="right"/>
+      <w:pPr>
+        <w:ind w:left="2160" w:hanging="180"/>
+      </w:pPr>
+    </w:lvl>
+    <w:lvl w:ilvl="3" w:tplc="240A000F">
+      <w:start w:val="1"/>
+      <w:numFmt w:val="decimal"/>
+      <w:lvlText w:val="%4."/>
+      <w:lvlJc w:val="left"/>
+      <w:pPr>
+        <w:ind w:left="2880" w:hanging="360"/>
+      </w:pPr>
+    </w:lvl>
+    <w:lvl w:ilvl="4" w:tplc="240A0019">
+      <w:start w:val="1"/>
+      <w:numFmt w:val="lowerLetter"/>
+      <w:lvlText w:val="%5."/>
+      <w:lvlJc w:val="left"/>
+      <w:pPr>
+        <w:ind w:left="3600" w:hanging="360"/>
+      </w:pPr>
+    </w:lvl>
+    <w:lvl w:ilvl="5" w:tplc="240A001B">
+      <w:start w:val="1"/>
+      <w:numFmt w:val="lowerRoman"/>
+      <w:lvlText w:val="%6."/>
+      <w:lvlJc w:val="right"/>
+      <w:pPr>
+        <w:ind w:left="4320" w:hanging="180"/>
+      </w:pPr>
+    </w:lvl>
+    <w:lvl w:ilvl="6" w:tplc="240A000F">
+      <w:start w:val="1"/>
+      <w:numFmt w:val="decimal"/>
+      <w:lvlText w:val="%7."/>
+      <w:lvlJc w:val="left"/>
+      <w:pPr>
+        <w:ind w:left="5040" w:hanging="360"/>
+      </w:pPr>
+    </w:lvl>
+    <w:lvl w:ilvl="7" w:tplc="240A0019">
+      <w:start w:val="1"/>
+      <w:numFmt w:val="lowerLetter"/>
+      <w:lvlText w:val="%8."/>
+      <w:lvlJc w:val="left"/>
+      <w:pPr>
+        <w:ind w:left="5760" w:hanging="360"/>
+      </w:pPr>
+    </w:lvl>
+    <w:lvl w:ilvl="8" w:tplc="240A001B">
+      <w:start w:val="1"/>
+      <w:numFmt w:val="lowerRoman"/>
+      <w:lvlText w:val="%9."/>
+      <w:lvlJc w:val="right"/>
+      <w:pPr>
+        <w:ind w:left="6480" w:hanging="180"/>
+      </w:pPr>
+    </w:lvl>
+  </w:abstractNum>
+  <w:num w:numId="1">
+    <w:abstractNumId w:val="0"/>
+    <w:lvlOverride w:ilvl="0"/>
+    <w:lvlOverride w:ilvl="1"/>
+    <w:lvlOverride w:ilvl="2"/>
+    <w:lvlOverride w:ilvl="3"/>
+    <w:lvlOverride w:ilvl="4"/>
+    <w:lvlOverride w:ilvl="5"/>
+    <w:lvlOverride w:ilvl="6"/>
+    <w:lvlOverride w:ilvl="7"/>
+    <w:lvlOverride w:ilvl="8"/>
+  </w:num>
+  <w:num w:numId="2">
+    <w:abstractNumId w:val="1"/>
+    <w:lvlOverride w:ilvl="0">
+      <w:startOverride w:val="1"/>
+    </w:lvlOverride>
+    <w:lvlOverride w:ilvl="1">
+      <w:startOverride w:val="1"/>
+    </w:lvlOverride>
+    <w:lvlOverride w:ilvl="2">
+      <w:startOverride w:val="1"/>
+    </w:lvlOverride>
+    <w:lvlOverride w:ilvl="3">
+      <w:startOverride w:val="1"/>
+    </w:lvlOverride>
+    <w:lvlOverride w:ilvl="4">
+      <w:startOverride w:val="1"/>
+    </w:lvlOverride>
+    <w:lvlOverride w:ilvl="5">
+      <w:startOverride w:val="1"/>
+    </w:lvlOverride>
+    <w:lvlOverride w:ilvl="6">
+      <w:startOverride w:val="1"/>
+    </w:lvlOverride>
+    <w:lvlOverride w:ilvl="7">
+      <w:startOverride w:val="1"/>
+    </w:lvlOverride>
+    <w:lvlOverride w:ilvl="8">
+      <w:startOverride w:val="1"/>
+    </w:lvlOverride>
+  </w:num>
+</w:numbering>
 </file>
 
 <file path=word/styles.xml><?xml version="1.0" encoding="utf-8"?>
@@ -536,6 +860,18 @@
     <w:semiHidden/>
     <w:unhideWhenUsed/>
   </w:style>
+  <w:style w:type="paragraph" w:styleId="Prrafodelista">
+    <w:name w:val="List Paragraph"/>
+    <w:basedOn w:val="Normal"/>
+    <w:uiPriority w:val="34"/>
+    <w:qFormat/>
+    <w:rsid w:val="005C285C"/>
+    <w:pPr>
+      <w:spacing w:line="256" w:lineRule="auto"/>
+      <w:ind w:left="720"/>
+      <w:contextualSpacing/>
+    </w:pPr>
+  </w:style>
 </w:styles>
 </file>
 

</xml_diff>

<commit_message>
Specification of the problem
</commit_message>
<xml_diff>
--- a/Docs/metodo de la ingeniería.docx
+++ b/Docs/metodo de la ingeniería.docx
@@ -93,24 +93,58 @@
         <w:ind w:left="1094" w:hanging="357"/>
       </w:pPr>
       <w:r>
-        <w:t xml:space="preserve">La generación aleatoria debe permitir general en secuencia, general valores ordenados inversamente, y generarlos completamente </w:t>
-      </w:r>
-      <w:r>
-        <w:t>aleatorios</w:t>
+        <w:t>La generación aleatoria debe permitir general en secuencia, general valores ordenados inversamente, y generarlos completamente aleatorios</w:t>
+      </w:r>
+    </w:p>
+    <w:p>
+      <w:pPr>
+        <w:pStyle w:val="Prrafodelista"/>
+        <w:numPr>
+          <w:ilvl w:val="0"/>
+          <w:numId w:val="4"/>
+        </w:numPr>
+      </w:pPr>
+      <w:r>
+        <w:t>Problema:</w:t>
+      </w:r>
+    </w:p>
+    <w:p>
+      <w:pPr>
+        <w:pStyle w:val="Prrafodelista"/>
+        <w:numPr>
+          <w:ilvl w:val="1"/>
+          <w:numId w:val="4"/>
+        </w:numPr>
+        <w:rPr>
+          <w:u w:val="single"/>
+        </w:rPr>
+      </w:pPr>
+      <w:r>
+        <w:rPr>
+          <w:u w:val="single"/>
+        </w:rPr>
+        <w:t>La empresa requiere el desarrollo de un software de prueba para algoritmos de ordenamiento.</w:t>
+      </w:r>
+    </w:p>
+    <w:p>
+      <w:pPr>
+        <w:rPr>
+          <w:u w:val="single"/>
+        </w:rPr>
+      </w:pPr>
+    </w:p>
+    <w:p>
+      <w:r>
+        <w:t xml:space="preserve">Fase 2: </w:t>
+      </w:r>
+      <w:r>
+        <w:t>Recopilación</w:t>
+      </w:r>
+      <w:r>
+        <w:t xml:space="preserve"> de la información necesaria.</w:t>
       </w:r>
       <w:bookmarkStart w:id="0" w:name="_GoBack"/>
       <w:bookmarkEnd w:id="0"/>
-    </w:p>
-    <w:p>
-      <w:r>
-        <w:t xml:space="preserve">Fase 2: </w:t>
-      </w:r>
-      <w:r>
-        <w:t>Recopilación</w:t>
-      </w:r>
-      <w:r>
-        <w:t xml:space="preserve"> de la información necesaria.</w:t>
-      </w:r>
     </w:p>
     <w:p>
       <w:r>
@@ -390,17 +424,121 @@
       </w:pPr>
     </w:lvl>
   </w:abstractNum>
+  <w:abstractNum w:abstractNumId="2" w15:restartNumberingAfterBreak="0">
+    <w:nsid w:val="667850B6"/>
+    <w:multiLevelType w:val="hybridMultilevel"/>
+    <w:tmpl w:val="94DC4920"/>
+    <w:lvl w:ilvl="0" w:tplc="0C0A0001">
+      <w:start w:val="1"/>
+      <w:numFmt w:val="bullet"/>
+      <w:lvlText w:val=""/>
+      <w:lvlJc w:val="left"/>
+      <w:pPr>
+        <w:ind w:left="720" w:hanging="360"/>
+      </w:pPr>
+      <w:rPr>
+        <w:rFonts w:ascii="Symbol" w:hAnsi="Symbol" w:hint="default"/>
+      </w:rPr>
+    </w:lvl>
+    <w:lvl w:ilvl="1" w:tplc="0C0A0001">
+      <w:start w:val="1"/>
+      <w:numFmt w:val="bullet"/>
+      <w:lvlText w:val=""/>
+      <w:lvlJc w:val="left"/>
+      <w:pPr>
+        <w:ind w:left="1440" w:hanging="360"/>
+      </w:pPr>
+      <w:rPr>
+        <w:rFonts w:ascii="Symbol" w:hAnsi="Symbol" w:hint="default"/>
+      </w:rPr>
+    </w:lvl>
+    <w:lvl w:ilvl="2" w:tplc="0C0A0005" w:tentative="1">
+      <w:start w:val="1"/>
+      <w:numFmt w:val="bullet"/>
+      <w:lvlText w:val=""/>
+      <w:lvlJc w:val="left"/>
+      <w:pPr>
+        <w:ind w:left="2160" w:hanging="360"/>
+      </w:pPr>
+      <w:rPr>
+        <w:rFonts w:ascii="Wingdings" w:hAnsi="Wingdings" w:hint="default"/>
+      </w:rPr>
+    </w:lvl>
+    <w:lvl w:ilvl="3" w:tplc="0C0A0001" w:tentative="1">
+      <w:start w:val="1"/>
+      <w:numFmt w:val="bullet"/>
+      <w:lvlText w:val=""/>
+      <w:lvlJc w:val="left"/>
+      <w:pPr>
+        <w:ind w:left="2880" w:hanging="360"/>
+      </w:pPr>
+      <w:rPr>
+        <w:rFonts w:ascii="Symbol" w:hAnsi="Symbol" w:hint="default"/>
+      </w:rPr>
+    </w:lvl>
+    <w:lvl w:ilvl="4" w:tplc="0C0A0003" w:tentative="1">
+      <w:start w:val="1"/>
+      <w:numFmt w:val="bullet"/>
+      <w:lvlText w:val="o"/>
+      <w:lvlJc w:val="left"/>
+      <w:pPr>
+        <w:ind w:left="3600" w:hanging="360"/>
+      </w:pPr>
+      <w:rPr>
+        <w:rFonts w:ascii="Courier New" w:hAnsi="Courier New" w:cs="Courier New" w:hint="default"/>
+      </w:rPr>
+    </w:lvl>
+    <w:lvl w:ilvl="5" w:tplc="0C0A0005" w:tentative="1">
+      <w:start w:val="1"/>
+      <w:numFmt w:val="bullet"/>
+      <w:lvlText w:val=""/>
+      <w:lvlJc w:val="left"/>
+      <w:pPr>
+        <w:ind w:left="4320" w:hanging="360"/>
+      </w:pPr>
+      <w:rPr>
+        <w:rFonts w:ascii="Wingdings" w:hAnsi="Wingdings" w:hint="default"/>
+      </w:rPr>
+    </w:lvl>
+    <w:lvl w:ilvl="6" w:tplc="0C0A0001" w:tentative="1">
+      <w:start w:val="1"/>
+      <w:numFmt w:val="bullet"/>
+      <w:lvlText w:val=""/>
+      <w:lvlJc w:val="left"/>
+      <w:pPr>
+        <w:ind w:left="5040" w:hanging="360"/>
+      </w:pPr>
+      <w:rPr>
+        <w:rFonts w:ascii="Symbol" w:hAnsi="Symbol" w:hint="default"/>
+      </w:rPr>
+    </w:lvl>
+    <w:lvl w:ilvl="7" w:tplc="0C0A0003" w:tentative="1">
+      <w:start w:val="1"/>
+      <w:numFmt w:val="bullet"/>
+      <w:lvlText w:val="o"/>
+      <w:lvlJc w:val="left"/>
+      <w:pPr>
+        <w:ind w:left="5760" w:hanging="360"/>
+      </w:pPr>
+      <w:rPr>
+        <w:rFonts w:ascii="Courier New" w:hAnsi="Courier New" w:cs="Courier New" w:hint="default"/>
+      </w:rPr>
+    </w:lvl>
+    <w:lvl w:ilvl="8" w:tplc="0C0A0005" w:tentative="1">
+      <w:start w:val="1"/>
+      <w:numFmt w:val="bullet"/>
+      <w:lvlText w:val=""/>
+      <w:lvlJc w:val="left"/>
+      <w:pPr>
+        <w:ind w:left="6480" w:hanging="360"/>
+      </w:pPr>
+      <w:rPr>
+        <w:rFonts w:ascii="Wingdings" w:hAnsi="Wingdings" w:hint="default"/>
+      </w:rPr>
+    </w:lvl>
+  </w:abstractNum>
   <w:num w:numId="1">
     <w:abstractNumId w:val="0"/>
-    <w:lvlOverride w:ilvl="0"/>
-    <w:lvlOverride w:ilvl="1"/>
-    <w:lvlOverride w:ilvl="2"/>
-    <w:lvlOverride w:ilvl="3"/>
-    <w:lvlOverride w:ilvl="4"/>
-    <w:lvlOverride w:ilvl="5"/>
-    <w:lvlOverride w:ilvl="6"/>
-    <w:lvlOverride w:ilvl="7"/>
-    <w:lvlOverride w:ilvl="8"/>
   </w:num>
   <w:num w:numId="2">
     <w:abstractNumId w:val="1"/>
@@ -431,6 +569,12 @@
     <w:lvlOverride w:ilvl="8">
       <w:startOverride w:val="1"/>
     </w:lvlOverride>
+  </w:num>
+  <w:num w:numId="3">
+    <w:abstractNumId w:val="1"/>
+  </w:num>
+  <w:num w:numId="4">
+    <w:abstractNumId w:val="2"/>
   </w:num>
 </w:numbering>
 </file>

</xml_diff>

<commit_message>
I added phase 2: compilation of information
</commit_message>
<xml_diff>
--- a/Docs/metodo de la ingeniería.docx
+++ b/Docs/metodo de la ingeniería.docx
@@ -5,21 +5,70 @@
     <w:p>
       <w:pPr>
         <w:jc w:val="center"/>
-      </w:pPr>
-      <w:r>
+        <w:rPr>
+          <w:rFonts w:ascii="Arial Black" w:hAnsi="Arial Black"/>
+          <w:sz w:val="24"/>
+          <w:szCs w:val="24"/>
+        </w:rPr>
+      </w:pPr>
+      <w:r>
+        <w:rPr>
+          <w:rFonts w:ascii="Arial Black" w:hAnsi="Arial Black"/>
+          <w:sz w:val="24"/>
+          <w:szCs w:val="24"/>
+        </w:rPr>
         <w:t>Método</w:t>
       </w:r>
       <w:r>
+        <w:rPr>
+          <w:rFonts w:ascii="Arial Black" w:hAnsi="Arial Black"/>
+          <w:sz w:val="24"/>
+          <w:szCs w:val="24"/>
+        </w:rPr>
         <w:t xml:space="preserve"> de la ingeniería</w:t>
       </w:r>
       <w:r>
+        <w:rPr>
+          <w:rFonts w:ascii="Arial Black" w:hAnsi="Arial Black"/>
+          <w:sz w:val="24"/>
+          <w:szCs w:val="24"/>
+        </w:rPr>
         <w:t>:</w:t>
       </w:r>
     </w:p>
     <w:p>
-      <w:r>
+      <w:pPr>
+        <w:jc w:val="center"/>
+        <w:rPr>
+          <w:rFonts w:ascii="Arial Black" w:hAnsi="Arial Black"/>
+          <w:sz w:val="24"/>
+          <w:szCs w:val="24"/>
+        </w:rPr>
+      </w:pPr>
+    </w:p>
+    <w:p>
+      <w:pPr>
+        <w:spacing w:after="0"/>
+        <w:rPr>
+          <w:rFonts w:ascii="Arial" w:hAnsi="Arial" w:cs="Arial"/>
+          <w:b/>
+        </w:rPr>
+      </w:pPr>
+      <w:r>
+        <w:rPr>
+          <w:rFonts w:ascii="Arial" w:hAnsi="Arial" w:cs="Arial"/>
+          <w:b/>
+        </w:rPr>
         <w:t>Fase 1: identificación del problema.</w:t>
       </w:r>
+    </w:p>
+    <w:p>
+      <w:pPr>
+        <w:spacing w:after="0"/>
+        <w:rPr>
+          <w:rFonts w:ascii="Arial" w:hAnsi="Arial" w:cs="Arial"/>
+        </w:rPr>
+      </w:pPr>
     </w:p>
     <w:p>
       <w:pPr>
@@ -28,8 +77,15 @@
           <w:ilvl w:val="0"/>
           <w:numId w:val="1"/>
         </w:numPr>
-      </w:pPr>
-      <w:r>
+        <w:spacing w:after="0"/>
+        <w:rPr>
+          <w:rFonts w:ascii="Arial" w:hAnsi="Arial" w:cs="Arial"/>
+        </w:rPr>
+      </w:pPr>
+      <w:r>
+        <w:rPr>
+          <w:rFonts w:ascii="Arial" w:hAnsi="Arial" w:cs="Arial"/>
+        </w:rPr>
         <w:t>Una empresa de microprocesadores quiere implementar 3 métodos de ordenamiento para que sean operaciones nativas de su coprocesador matemático y así mejorar el rendimiento del procesador.</w:t>
       </w:r>
     </w:p>
@@ -40,8 +96,15 @@
           <w:ilvl w:val="0"/>
           <w:numId w:val="1"/>
         </w:numPr>
-      </w:pPr>
-      <w:r>
+        <w:spacing w:after="0"/>
+        <w:rPr>
+          <w:rFonts w:ascii="Arial" w:hAnsi="Arial" w:cs="Arial"/>
+        </w:rPr>
+      </w:pPr>
+      <w:r>
+        <w:rPr>
+          <w:rFonts w:ascii="Arial" w:hAnsi="Arial" w:cs="Arial"/>
+        </w:rPr>
         <w:t>La empresa no tiene un prototipo de pruebas de software para medir la eficiencia de los algoritmos que desea implementar.</w:t>
       </w:r>
     </w:p>
@@ -52,8 +115,15 @@
           <w:ilvl w:val="0"/>
           <w:numId w:val="1"/>
         </w:numPr>
-      </w:pPr>
-      <w:r>
+        <w:spacing w:after="0"/>
+        <w:rPr>
+          <w:rFonts w:ascii="Arial" w:hAnsi="Arial" w:cs="Arial"/>
+        </w:rPr>
+      </w:pPr>
+      <w:r>
+        <w:rPr>
+          <w:rFonts w:ascii="Arial" w:hAnsi="Arial" w:cs="Arial"/>
+        </w:rPr>
         <w:t xml:space="preserve">La solución es la creación de un prototipo que permita </w:t>
       </w:r>
     </w:p>
@@ -64,9 +134,16 @@
           <w:ilvl w:val="0"/>
           <w:numId w:val="2"/>
         </w:numPr>
+        <w:spacing w:after="0"/>
         <w:ind w:left="1094" w:hanging="357"/>
-      </w:pPr>
-      <w:r>
+        <w:rPr>
+          <w:rFonts w:ascii="Arial" w:hAnsi="Arial" w:cs="Arial"/>
+        </w:rPr>
+      </w:pPr>
+      <w:r>
+        <w:rPr>
+          <w:rFonts w:ascii="Arial" w:hAnsi="Arial" w:cs="Arial"/>
+        </w:rPr>
         <w:t>Ingresar los valores a ordenar por medio de la interfaz</w:t>
       </w:r>
     </w:p>
@@ -77,9 +154,16 @@
           <w:ilvl w:val="0"/>
           <w:numId w:val="2"/>
         </w:numPr>
+        <w:spacing w:after="0"/>
         <w:ind w:left="1094" w:hanging="357"/>
-      </w:pPr>
-      <w:r>
+        <w:rPr>
+          <w:rFonts w:ascii="Arial" w:hAnsi="Arial" w:cs="Arial"/>
+        </w:rPr>
+      </w:pPr>
+      <w:r>
+        <w:rPr>
+          <w:rFonts w:ascii="Arial" w:hAnsi="Arial" w:cs="Arial"/>
+        </w:rPr>
         <w:t>General aleatoriamente los números tanto enteros como flotantes</w:t>
       </w:r>
     </w:p>
@@ -90,9 +174,16 @@
           <w:ilvl w:val="0"/>
           <w:numId w:val="2"/>
         </w:numPr>
+        <w:spacing w:after="0"/>
         <w:ind w:left="1094" w:hanging="357"/>
-      </w:pPr>
-      <w:r>
+        <w:rPr>
+          <w:rFonts w:ascii="Arial" w:hAnsi="Arial" w:cs="Arial"/>
+        </w:rPr>
+      </w:pPr>
+      <w:r>
+        <w:rPr>
+          <w:rFonts w:ascii="Arial" w:hAnsi="Arial" w:cs="Arial"/>
+        </w:rPr>
         <w:t>La generación aleatoria debe permitir general en secuencia, general valores ordenados inversamente, y generarlos completamente aleatorios</w:t>
       </w:r>
     </w:p>
@@ -103,8 +194,15 @@
           <w:ilvl w:val="0"/>
           <w:numId w:val="4"/>
         </w:numPr>
-      </w:pPr>
-      <w:r>
+        <w:spacing w:after="0"/>
+        <w:rPr>
+          <w:rFonts w:ascii="Arial" w:hAnsi="Arial" w:cs="Arial"/>
+        </w:rPr>
+      </w:pPr>
+      <w:r>
+        <w:rPr>
+          <w:rFonts w:ascii="Arial" w:hAnsi="Arial" w:cs="Arial"/>
+        </w:rPr>
         <w:t>Problema:</w:t>
       </w:r>
     </w:p>
@@ -115,12 +213,15 @@
           <w:ilvl w:val="1"/>
           <w:numId w:val="4"/>
         </w:numPr>
-        <w:rPr>
+        <w:spacing w:after="0"/>
+        <w:rPr>
+          <w:rFonts w:ascii="Arial" w:hAnsi="Arial" w:cs="Arial"/>
           <w:u w:val="single"/>
         </w:rPr>
       </w:pPr>
       <w:r>
         <w:rPr>
+          <w:rFonts w:ascii="Arial" w:hAnsi="Arial" w:cs="Arial"/>
           <w:u w:val="single"/>
         </w:rPr>
         <w:t>La empresa requiere el desarrollo de un software de prueba para algoritmos de ordenamiento.</w:t>
@@ -128,88 +229,397 @@
     </w:p>
     <w:p>
       <w:pPr>
-        <w:rPr>
+        <w:spacing w:after="0"/>
+        <w:rPr>
+          <w:rFonts w:ascii="Arial" w:hAnsi="Arial" w:cs="Arial"/>
           <w:u w:val="single"/>
         </w:rPr>
       </w:pPr>
     </w:p>
     <w:p>
-      <w:r>
+      <w:pPr>
+        <w:spacing w:after="0"/>
+        <w:rPr>
+          <w:rFonts w:ascii="Arial" w:hAnsi="Arial" w:cs="Arial"/>
+          <w:b/>
+        </w:rPr>
+      </w:pPr>
+      <w:r>
+        <w:rPr>
+          <w:rFonts w:ascii="Arial" w:hAnsi="Arial" w:cs="Arial"/>
+          <w:b/>
+        </w:rPr>
         <w:t xml:space="preserve">Fase 2: </w:t>
       </w:r>
       <w:r>
+        <w:rPr>
+          <w:rFonts w:ascii="Arial" w:hAnsi="Arial" w:cs="Arial"/>
+          <w:b/>
+        </w:rPr>
         <w:t>Recopilación</w:t>
       </w:r>
       <w:r>
+        <w:rPr>
+          <w:rFonts w:ascii="Arial" w:hAnsi="Arial" w:cs="Arial"/>
+          <w:b/>
+        </w:rPr>
         <w:t xml:space="preserve"> de la información necesaria.</w:t>
       </w:r>
+    </w:p>
+    <w:p>
+      <w:pPr>
+        <w:spacing w:after="0"/>
+        <w:rPr>
+          <w:rFonts w:ascii="Arial" w:hAnsi="Arial" w:cs="Arial"/>
+          <w:b/>
+        </w:rPr>
+      </w:pPr>
+    </w:p>
+    <w:p>
+      <w:pPr>
+        <w:spacing w:after="0"/>
+        <w:rPr>
+          <w:rFonts w:ascii="Arial" w:hAnsi="Arial" w:cs="Arial"/>
+          <w:b/>
+        </w:rPr>
+      </w:pPr>
+      <w:r>
+        <w:rPr>
+          <w:rFonts w:ascii="Arial" w:hAnsi="Arial" w:cs="Arial"/>
+          <w:b/>
+        </w:rPr>
+        <w:t>Coprocesador</w:t>
+      </w:r>
+    </w:p>
+    <w:p>
+      <w:pPr>
+        <w:spacing w:after="0"/>
+        <w:rPr>
+          <w:rFonts w:ascii="Arial" w:hAnsi="Arial" w:cs="Arial"/>
+        </w:rPr>
+      </w:pPr>
+      <w:r>
+        <w:rPr>
+          <w:rFonts w:ascii="Arial" w:hAnsi="Arial" w:cs="Arial"/>
+        </w:rPr>
+        <w:t>Un coprocesador es un microprocesador utilizado como respaldo para el procesador principal así evitando que el este tenga que realizar tareas de computo intensivo, el coprocesador puede realizar varias tareas como operaciones aritméticas en coma flotante, procesamiento gráfico, procesamiento de señales, procesamiento de texto entre otras.</w:t>
+      </w:r>
+    </w:p>
+    <w:p>
+      <w:pPr>
+        <w:spacing w:after="0"/>
+        <w:rPr>
+          <w:rFonts w:ascii="Arial" w:hAnsi="Arial" w:cs="Arial"/>
+        </w:rPr>
+      </w:pPr>
       <w:bookmarkStart w:id="0" w:name="_GoBack"/>
       <w:bookmarkEnd w:id="0"/>
     </w:p>
     <w:p>
-      <w:r>
+      <w:pPr>
+        <w:spacing w:after="0"/>
+        <w:rPr>
+          <w:rFonts w:ascii="Arial" w:hAnsi="Arial" w:cs="Arial"/>
+          <w:b/>
+        </w:rPr>
+      </w:pPr>
+      <w:r>
+        <w:rPr>
+          <w:rFonts w:ascii="Arial" w:hAnsi="Arial" w:cs="Arial"/>
+          <w:b/>
+        </w:rPr>
+        <w:t>Microprocesador</w:t>
+      </w:r>
+    </w:p>
+    <w:p>
+      <w:pPr>
+        <w:spacing w:after="0"/>
+        <w:rPr>
+          <w:rFonts w:ascii="Arial" w:hAnsi="Arial" w:cs="Arial"/>
+        </w:rPr>
+      </w:pPr>
+      <w:r>
+        <w:rPr>
+          <w:rFonts w:ascii="Arial" w:hAnsi="Arial" w:cs="Arial"/>
+        </w:rPr>
+        <w:t>El microprocesador se puede definir como el “cerebro” del sistema, entre sus funciones principales incluye el manejo del sistema operativo, la ejecución de aplicaciones y la coordinación de diferentes dispositivos del equipo</w:t>
+      </w:r>
+      <w:r>
+        <w:rPr>
+          <w:rFonts w:ascii="Arial" w:hAnsi="Arial" w:cs="Arial"/>
+        </w:rPr>
+        <w:t>.</w:t>
+      </w:r>
+    </w:p>
+    <w:p>
+      <w:pPr>
+        <w:spacing w:after="0"/>
+        <w:rPr>
+          <w:rFonts w:ascii="Arial" w:hAnsi="Arial" w:cs="Arial"/>
+        </w:rPr>
+      </w:pPr>
+    </w:p>
+    <w:p>
+      <w:pPr>
+        <w:spacing w:after="0"/>
+        <w:rPr>
+          <w:rFonts w:ascii="Arial" w:hAnsi="Arial" w:cs="Arial"/>
+          <w:b/>
+        </w:rPr>
+      </w:pPr>
+      <w:r>
+        <w:rPr>
+          <w:rFonts w:ascii="Arial" w:hAnsi="Arial" w:cs="Arial"/>
+          <w:b/>
+        </w:rPr>
+        <w:t>Coma flotante</w:t>
+      </w:r>
+    </w:p>
+    <w:p>
+      <w:pPr>
+        <w:spacing w:after="0"/>
+        <w:rPr>
+          <w:rFonts w:ascii="Arial" w:hAnsi="Arial" w:cs="Arial"/>
+        </w:rPr>
+      </w:pPr>
+      <w:r>
+        <w:rPr>
+          <w:rFonts w:ascii="Arial" w:hAnsi="Arial" w:cs="Arial"/>
+          <w:color w:val="222222"/>
+          <w:shd w:val="clear" w:color="auto" w:fill="FFFFFF"/>
+        </w:rPr>
+        <w:t>La representación de </w:t>
+      </w:r>
+      <w:r>
+        <w:rPr>
+          <w:rFonts w:ascii="Arial" w:hAnsi="Arial" w:cs="Arial"/>
+          <w:bCs/>
+          <w:color w:val="222222"/>
+          <w:shd w:val="clear" w:color="auto" w:fill="FFFFFF"/>
+        </w:rPr>
+        <w:t>coma flotante</w:t>
+      </w:r>
+      <w:r>
+        <w:rPr>
+          <w:rFonts w:ascii="Arial" w:hAnsi="Arial" w:cs="Arial"/>
+          <w:color w:val="222222"/>
+          <w:shd w:val="clear" w:color="auto" w:fill="FFFFFF"/>
+        </w:rPr>
+        <w:t> es una forma de </w:t>
+      </w:r>
+      <w:r>
+        <w:rPr>
+          <w:rFonts w:ascii="Arial" w:hAnsi="Arial" w:cs="Arial"/>
+          <w:shd w:val="clear" w:color="auto" w:fill="FFFFFF"/>
+        </w:rPr>
+        <w:t>notación científica</w:t>
+      </w:r>
+      <w:r>
+        <w:rPr>
+          <w:rFonts w:ascii="Arial" w:hAnsi="Arial" w:cs="Arial"/>
+          <w:color w:val="222222"/>
+          <w:shd w:val="clear" w:color="auto" w:fill="FFFFFF"/>
+        </w:rPr>
+        <w:t> usada en los </w:t>
+      </w:r>
+      <w:r>
+        <w:rPr>
+          <w:rFonts w:ascii="Arial" w:hAnsi="Arial" w:cs="Arial"/>
+          <w:shd w:val="clear" w:color="auto" w:fill="FFFFFF"/>
+        </w:rPr>
+        <w:t>microprocesadores</w:t>
+      </w:r>
+      <w:r>
+        <w:rPr>
+          <w:rFonts w:ascii="Arial" w:hAnsi="Arial" w:cs="Arial"/>
+          <w:color w:val="222222"/>
+          <w:shd w:val="clear" w:color="auto" w:fill="FFFFFF"/>
+        </w:rPr>
+        <w:t> con la cual se pueden representar </w:t>
+      </w:r>
+      <w:r>
+        <w:rPr>
+          <w:rFonts w:ascii="Arial" w:hAnsi="Arial" w:cs="Arial"/>
+          <w:shd w:val="clear" w:color="auto" w:fill="FFFFFF"/>
+        </w:rPr>
+        <w:t>números racionales</w:t>
+      </w:r>
+      <w:r>
+        <w:rPr>
+          <w:rFonts w:ascii="Arial" w:hAnsi="Arial" w:cs="Arial"/>
+          <w:color w:val="222222"/>
+          <w:shd w:val="clear" w:color="auto" w:fill="FFFFFF"/>
+        </w:rPr>
+        <w:t> extremadamente grandes y pequeños de una manera muy eficiente y compacta, y con la que se pueden realizar operaciones aritméticas</w:t>
+      </w:r>
+      <w:r>
+        <w:rPr>
+          <w:rFonts w:ascii="Arial" w:hAnsi="Arial" w:cs="Arial"/>
+          <w:color w:val="222222"/>
+          <w:shd w:val="clear" w:color="auto" w:fill="FFFFFF"/>
+        </w:rPr>
+        <w:t>.</w:t>
+      </w:r>
+    </w:p>
+    <w:p>
+      <w:pPr>
+        <w:spacing w:after="0"/>
+        <w:rPr>
+          <w:rFonts w:ascii="Arial" w:hAnsi="Arial" w:cs="Arial"/>
+        </w:rPr>
+      </w:pPr>
+    </w:p>
+    <w:p>
+      <w:pPr>
+        <w:spacing w:after="0"/>
+        <w:rPr>
+          <w:rFonts w:ascii="Arial" w:hAnsi="Arial" w:cs="Arial"/>
+        </w:rPr>
+      </w:pPr>
+      <w:r>
+        <w:rPr>
+          <w:rFonts w:ascii="Arial" w:hAnsi="Arial" w:cs="Arial"/>
+        </w:rPr>
         <w:t xml:space="preserve">Fase 3: </w:t>
       </w:r>
       <w:r>
+        <w:rPr>
+          <w:rFonts w:ascii="Arial" w:hAnsi="Arial" w:cs="Arial"/>
+        </w:rPr>
         <w:t>Búsqueda</w:t>
       </w:r>
       <w:r>
+        <w:rPr>
+          <w:rFonts w:ascii="Arial" w:hAnsi="Arial" w:cs="Arial"/>
+        </w:rPr>
         <w:t xml:space="preserve"> de soluciones creativas.</w:t>
       </w:r>
     </w:p>
     <w:p>
-      <w:r>
+      <w:pPr>
+        <w:spacing w:after="0"/>
+        <w:rPr>
+          <w:rFonts w:ascii="Arial" w:hAnsi="Arial" w:cs="Arial"/>
+        </w:rPr>
+      </w:pPr>
+      <w:r>
+        <w:rPr>
+          <w:rFonts w:ascii="Arial" w:hAnsi="Arial" w:cs="Arial"/>
+        </w:rPr>
         <w:t xml:space="preserve">Fase 4: </w:t>
       </w:r>
       <w:r>
+        <w:rPr>
+          <w:rFonts w:ascii="Arial" w:hAnsi="Arial" w:cs="Arial"/>
+        </w:rPr>
         <w:t>Transición</w:t>
       </w:r>
       <w:r>
+        <w:rPr>
+          <w:rFonts w:ascii="Arial" w:hAnsi="Arial" w:cs="Arial"/>
+        </w:rPr>
         <w:t xml:space="preserve"> de la formación de ideas a los diseños preliminares</w:t>
       </w:r>
       <w:r>
+        <w:rPr>
+          <w:rFonts w:ascii="Arial" w:hAnsi="Arial" w:cs="Arial"/>
+        </w:rPr>
         <w:t>.</w:t>
       </w:r>
     </w:p>
     <w:p>
-      <w:r>
+      <w:pPr>
+        <w:spacing w:after="0"/>
+        <w:rPr>
+          <w:rFonts w:ascii="Arial" w:hAnsi="Arial" w:cs="Arial"/>
+        </w:rPr>
+      </w:pPr>
+      <w:r>
+        <w:rPr>
+          <w:rFonts w:ascii="Arial" w:hAnsi="Arial" w:cs="Arial"/>
+        </w:rPr>
         <w:t xml:space="preserve">Fase 5: </w:t>
       </w:r>
       <w:r>
+        <w:rPr>
+          <w:rFonts w:ascii="Arial" w:hAnsi="Arial" w:cs="Arial"/>
+        </w:rPr>
         <w:t>Evaluación</w:t>
       </w:r>
       <w:r>
+        <w:rPr>
+          <w:rFonts w:ascii="Arial" w:hAnsi="Arial" w:cs="Arial"/>
+        </w:rPr>
         <w:t xml:space="preserve"> y selección de la mejor solución</w:t>
       </w:r>
       <w:r>
+        <w:rPr>
+          <w:rFonts w:ascii="Arial" w:hAnsi="Arial" w:cs="Arial"/>
+        </w:rPr>
         <w:t>.</w:t>
       </w:r>
     </w:p>
     <w:p>
-      <w:r>
+      <w:pPr>
+        <w:spacing w:after="0"/>
+        <w:rPr>
+          <w:rFonts w:ascii="Arial" w:hAnsi="Arial" w:cs="Arial"/>
+        </w:rPr>
+      </w:pPr>
+      <w:r>
+        <w:rPr>
+          <w:rFonts w:ascii="Arial" w:hAnsi="Arial" w:cs="Arial"/>
+        </w:rPr>
         <w:t xml:space="preserve">Fase 6: </w:t>
       </w:r>
       <w:r>
+        <w:rPr>
+          <w:rFonts w:ascii="Arial" w:hAnsi="Arial" w:cs="Arial"/>
+        </w:rPr>
         <w:t>Preparación</w:t>
       </w:r>
       <w:r>
+        <w:rPr>
+          <w:rFonts w:ascii="Arial" w:hAnsi="Arial" w:cs="Arial"/>
+        </w:rPr>
         <w:t xml:space="preserve"> de informes y </w:t>
       </w:r>
       <w:r>
+        <w:rPr>
+          <w:rFonts w:ascii="Arial" w:hAnsi="Arial" w:cs="Arial"/>
+        </w:rPr>
         <w:t>especificaciones.</w:t>
       </w:r>
     </w:p>
     <w:p>
-      <w:r>
+      <w:pPr>
+        <w:spacing w:after="0"/>
+        <w:rPr>
+          <w:rFonts w:ascii="Arial" w:hAnsi="Arial" w:cs="Arial"/>
+        </w:rPr>
+      </w:pPr>
+      <w:r>
+        <w:rPr>
+          <w:rFonts w:ascii="Arial" w:hAnsi="Arial" w:cs="Arial"/>
+        </w:rPr>
         <w:t xml:space="preserve">Fase 7: </w:t>
       </w:r>
       <w:r>
+        <w:rPr>
+          <w:rFonts w:ascii="Arial" w:hAnsi="Arial" w:cs="Arial"/>
+        </w:rPr>
         <w:t>implementación</w:t>
       </w:r>
       <w:r>
+        <w:rPr>
+          <w:rFonts w:ascii="Arial" w:hAnsi="Arial" w:cs="Arial"/>
+        </w:rPr>
         <w:t xml:space="preserve"> del diseño</w:t>
       </w:r>
       <w:r>
+        <w:rPr>
+          <w:rFonts w:ascii="Arial" w:hAnsi="Arial" w:cs="Arial"/>
+        </w:rPr>
         <w:t>.</w:t>
       </w:r>
     </w:p>

</xml_diff>

<commit_message>
I edited Engineering method
</commit_message>
<xml_diff>
--- a/Docs/metodo de la ingeniería.docx
+++ b/Docs/metodo de la ingeniería.docx
@@ -45,6 +45,8 @@
           <w:szCs w:val="24"/>
         </w:rPr>
       </w:pPr>
+      <w:bookmarkStart w:id="0" w:name="_GoBack"/>
+      <w:bookmarkEnd w:id="0"/>
     </w:p>
     <w:p>
       <w:pPr>
@@ -124,7 +126,19 @@
         <w:rPr>
           <w:rFonts w:ascii="Arial" w:hAnsi="Arial" w:cs="Arial"/>
         </w:rPr>
-        <w:t xml:space="preserve">La solución es la creación de un prototipo que permita </w:t>
+        <w:t>La solución es la creación de un</w:t>
+      </w:r>
+      <w:r>
+        <w:rPr>
+          <w:rFonts w:ascii="Arial" w:hAnsi="Arial" w:cs="Arial"/>
+        </w:rPr>
+        <w:t xml:space="preserve"> software</w:t>
+      </w:r>
+      <w:r>
+        <w:rPr>
+          <w:rFonts w:ascii="Arial" w:hAnsi="Arial" w:cs="Arial"/>
+        </w:rPr>
+        <w:t xml:space="preserve"> que permita </w:t>
       </w:r>
     </w:p>
     <w:p>
@@ -629,8 +643,6 @@
         </w:rPr>
         <w:t>.</w:t>
       </w:r>
-      <w:bookmarkStart w:id="0" w:name="_GoBack"/>
-      <w:bookmarkEnd w:id="0"/>
     </w:p>
     <w:p>
       <w:pPr>

</xml_diff>

<commit_message>
Implementation of phase 6 and 7 of the engineering method
</commit_message>
<xml_diff>
--- a/Docs/metodo de la ingeniería.docx
+++ b/Docs/metodo de la ingeniería.docx
@@ -35,6 +35,8 @@
         </w:rPr>
         <w:t>:</w:t>
       </w:r>
+      <w:bookmarkStart w:id="0" w:name="_GoBack"/>
+      <w:bookmarkEnd w:id="0"/>
     </w:p>
     <w:p>
       <w:pPr>
@@ -45,8 +47,6 @@
           <w:szCs w:val="24"/>
         </w:rPr>
       </w:pPr>
-      <w:bookmarkStart w:id="0" w:name="_GoBack"/>
-      <w:bookmarkEnd w:id="0"/>
     </w:p>
     <w:p>
       <w:pPr>
@@ -54,12 +54,14 @@
         <w:rPr>
           <w:rFonts w:ascii="Arial" w:hAnsi="Arial" w:cs="Arial"/>
           <w:b/>
+          <w:i/>
         </w:rPr>
       </w:pPr>
       <w:r>
         <w:rPr>
           <w:rFonts w:ascii="Arial" w:hAnsi="Arial" w:cs="Arial"/>
           <w:b/>
+          <w:i/>
         </w:rPr>
         <w:t>Fase 1: identificación del problema.</w:t>
       </w:r>
@@ -256,12 +258,14 @@
         <w:rPr>
           <w:rFonts w:ascii="Arial" w:hAnsi="Arial" w:cs="Arial"/>
           <w:b/>
+          <w:i/>
         </w:rPr>
       </w:pPr>
       <w:r>
         <w:rPr>
           <w:rFonts w:ascii="Arial" w:hAnsi="Arial" w:cs="Arial"/>
           <w:b/>
+          <w:i/>
         </w:rPr>
         <w:t xml:space="preserve">Fase 2: </w:t>
       </w:r>
@@ -269,6 +273,7 @@
         <w:rPr>
           <w:rFonts w:ascii="Arial" w:hAnsi="Arial" w:cs="Arial"/>
           <w:b/>
+          <w:i/>
         </w:rPr>
         <w:t>Recopilación</w:t>
       </w:r>
@@ -276,6 +281,7 @@
         <w:rPr>
           <w:rFonts w:ascii="Arial" w:hAnsi="Arial" w:cs="Arial"/>
           <w:b/>
+          <w:i/>
         </w:rPr>
         <w:t xml:space="preserve"> de la información necesaria.</w:t>
       </w:r>
@@ -352,6 +358,15 @@
         </w:rPr>
         <w:t>Coprocesador</w:t>
       </w:r>
+    </w:p>
+    <w:p>
+      <w:pPr>
+        <w:spacing w:after="0"/>
+        <w:rPr>
+          <w:rFonts w:ascii="Arial" w:hAnsi="Arial" w:cs="Arial"/>
+          <w:b/>
+        </w:rPr>
+      </w:pPr>
     </w:p>
     <w:p>
       <w:pPr>
@@ -400,6 +415,15 @@
         </w:rPr>
         <w:t>Microprocesador</w:t>
       </w:r>
+    </w:p>
+    <w:p>
+      <w:pPr>
+        <w:spacing w:after="0"/>
+        <w:rPr>
+          <w:rFonts w:ascii="Arial" w:hAnsi="Arial" w:cs="Arial"/>
+          <w:b/>
+        </w:rPr>
+      </w:pPr>
     </w:p>
     <w:p>
       <w:pPr>
@@ -458,6 +482,58 @@
     </w:p>
     <w:p>
       <w:pPr>
+        <w:pStyle w:val="NormalWeb"/>
+        <w:shd w:val="clear" w:color="auto" w:fill="FFFFFF"/>
+        <w:spacing w:before="120" w:beforeAutospacing="0" w:after="120" w:afterAutospacing="0"/>
+        <w:rPr>
+          <w:rFonts w:ascii="Arial" w:hAnsi="Arial" w:cs="Arial"/>
+          <w:color w:val="222222"/>
+          <w:sz w:val="22"/>
+          <w:szCs w:val="22"/>
+        </w:rPr>
+      </w:pPr>
+    </w:p>
+    <w:p>
+      <w:pPr>
+        <w:pStyle w:val="NormalWeb"/>
+        <w:shd w:val="clear" w:color="auto" w:fill="FFFFFF"/>
+        <w:spacing w:before="120" w:beforeAutospacing="0" w:after="120" w:afterAutospacing="0"/>
+        <w:rPr>
+          <w:rFonts w:ascii="Arial" w:hAnsi="Arial" w:cs="Arial"/>
+          <w:color w:val="222222"/>
+          <w:sz w:val="22"/>
+          <w:szCs w:val="22"/>
+        </w:rPr>
+      </w:pPr>
+    </w:p>
+    <w:p>
+      <w:pPr>
+        <w:pStyle w:val="NormalWeb"/>
+        <w:shd w:val="clear" w:color="auto" w:fill="FFFFFF"/>
+        <w:spacing w:before="120" w:beforeAutospacing="0" w:after="120" w:afterAutospacing="0"/>
+        <w:rPr>
+          <w:rFonts w:ascii="Arial" w:hAnsi="Arial" w:cs="Arial"/>
+          <w:color w:val="222222"/>
+          <w:sz w:val="22"/>
+          <w:szCs w:val="22"/>
+        </w:rPr>
+      </w:pPr>
+    </w:p>
+    <w:p>
+      <w:pPr>
+        <w:pStyle w:val="NormalWeb"/>
+        <w:shd w:val="clear" w:color="auto" w:fill="FFFFFF"/>
+        <w:spacing w:before="120" w:beforeAutospacing="0" w:after="120" w:afterAutospacing="0"/>
+        <w:rPr>
+          <w:rFonts w:ascii="Arial" w:hAnsi="Arial" w:cs="Arial"/>
+          <w:color w:val="222222"/>
+          <w:sz w:val="22"/>
+          <w:szCs w:val="22"/>
+        </w:rPr>
+      </w:pPr>
+    </w:p>
+    <w:p>
+      <w:pPr>
         <w:spacing w:after="0"/>
         <w:rPr>
           <w:rFonts w:ascii="Arial" w:hAnsi="Arial" w:cs="Arial"/>
@@ -469,8 +545,18 @@
           <w:rFonts w:ascii="Arial" w:hAnsi="Arial" w:cs="Arial"/>
           <w:b/>
         </w:rPr>
+        <w:lastRenderedPageBreak/>
         <w:t>Coma flotante</w:t>
       </w:r>
+    </w:p>
+    <w:p>
+      <w:pPr>
+        <w:spacing w:after="0"/>
+        <w:rPr>
+          <w:rFonts w:ascii="Arial" w:hAnsi="Arial" w:cs="Arial"/>
+          <w:b/>
+        </w:rPr>
+      </w:pPr>
     </w:p>
     <w:p>
       <w:pPr>
@@ -713,29 +799,39 @@
         <w:spacing w:after="0"/>
         <w:rPr>
           <w:rFonts w:ascii="Arial" w:hAnsi="Arial" w:cs="Arial"/>
-        </w:rPr>
-      </w:pPr>
-      <w:r>
-        <w:rPr>
-          <w:rFonts w:ascii="Arial" w:hAnsi="Arial" w:cs="Arial"/>
+          <w:b/>
+          <w:i/>
+        </w:rPr>
+      </w:pPr>
+      <w:r>
+        <w:rPr>
+          <w:rFonts w:ascii="Arial" w:hAnsi="Arial" w:cs="Arial"/>
+          <w:b/>
+          <w:i/>
         </w:rPr>
         <w:t xml:space="preserve">Fase 6: </w:t>
       </w:r>
       <w:r>
         <w:rPr>
           <w:rFonts w:ascii="Arial" w:hAnsi="Arial" w:cs="Arial"/>
+          <w:b/>
+          <w:i/>
         </w:rPr>
         <w:t>Preparación</w:t>
       </w:r>
       <w:r>
         <w:rPr>
           <w:rFonts w:ascii="Arial" w:hAnsi="Arial" w:cs="Arial"/>
+          <w:b/>
+          <w:i/>
         </w:rPr>
         <w:t xml:space="preserve"> de informes y </w:t>
       </w:r>
       <w:r>
         <w:rPr>
           <w:rFonts w:ascii="Arial" w:hAnsi="Arial" w:cs="Arial"/>
+          <w:b/>
+          <w:i/>
         </w:rPr>
         <w:t>especificaciones.</w:t>
       </w:r>
@@ -745,31 +841,2432 @@
         <w:spacing w:after="0"/>
         <w:rPr>
           <w:rFonts w:ascii="Arial" w:hAnsi="Arial" w:cs="Arial"/>
-        </w:rPr>
-      </w:pPr>
-      <w:r>
-        <w:rPr>
-          <w:rFonts w:ascii="Arial" w:hAnsi="Arial" w:cs="Arial"/>
+          <w:b/>
+          <w:i/>
+        </w:rPr>
+      </w:pPr>
+    </w:p>
+    <w:p>
+      <w:pPr>
+        <w:pStyle w:val="Prrafodelista"/>
+        <w:numPr>
+          <w:ilvl w:val="0"/>
+          <w:numId w:val="5"/>
+        </w:numPr>
+        <w:spacing w:after="0" w:line="240" w:lineRule="auto"/>
+        <w:rPr>
+          <w:rFonts w:ascii="Arial" w:hAnsi="Arial" w:cs="Arial"/>
+          <w:b/>
+          <w:i/>
+        </w:rPr>
+      </w:pPr>
+      <w:proofErr w:type="spellStart"/>
+      <w:r>
+        <w:rPr>
+          <w:rFonts w:ascii="Arial" w:hAnsi="Arial" w:cs="Arial"/>
+          <w:i/>
+        </w:rPr>
+        <w:t>Pseudocodigo</w:t>
+      </w:r>
+      <w:proofErr w:type="spellEnd"/>
+      <w:r>
+        <w:rPr>
+          <w:rFonts w:ascii="Arial" w:hAnsi="Arial" w:cs="Arial"/>
+          <w:i/>
+        </w:rPr>
+        <w:t xml:space="preserve"> </w:t>
+      </w:r>
+      <w:proofErr w:type="spellStart"/>
+      <w:r>
+        <w:rPr>
+          <w:rFonts w:ascii="Arial" w:hAnsi="Arial" w:cs="Arial"/>
+          <w:i/>
+        </w:rPr>
+        <w:t>insertionSort</w:t>
+      </w:r>
+      <w:proofErr w:type="spellEnd"/>
+    </w:p>
+    <w:p>
+      <w:pPr>
+        <w:spacing w:after="0" w:line="240" w:lineRule="auto"/>
+        <w:ind w:left="720"/>
+        <w:rPr>
+          <w:noProof/>
+        </w:rPr>
+      </w:pPr>
+    </w:p>
+    <w:p>
+      <w:pPr>
+        <w:spacing w:after="0" w:line="240" w:lineRule="auto"/>
+        <w:ind w:left="720"/>
+        <w:rPr>
+          <w:rFonts w:ascii="Arial" w:hAnsi="Arial" w:cs="Arial"/>
+          <w:b/>
+          <w:i/>
+        </w:rPr>
+      </w:pPr>
+      <w:r>
+        <w:rPr>
+          <w:noProof/>
+        </w:rPr>
+        <w:drawing>
+          <wp:inline distT="0" distB="0" distL="0" distR="0" wp14:anchorId="3A3A356C">
+            <wp:extent cx="3446060" cy="1519025"/>
+            <wp:effectExtent l="76200" t="76200" r="135890" b="138430"/>
+            <wp:docPr id="1" name="Imagen 1"/>
+            <wp:cNvGraphicFramePr>
+              <a:graphicFrameLocks xmlns:a="http://schemas.openxmlformats.org/drawingml/2006/main" noChangeAspect="1"/>
+            </wp:cNvGraphicFramePr>
+            <a:graphic xmlns:a="http://schemas.openxmlformats.org/drawingml/2006/main">
+              <a:graphicData uri="http://schemas.openxmlformats.org/drawingml/2006/picture">
+                <pic:pic xmlns:pic="http://schemas.openxmlformats.org/drawingml/2006/picture">
+                  <pic:nvPicPr>
+                    <pic:cNvPr id="1" name=""/>
+                    <pic:cNvPicPr/>
+                  </pic:nvPicPr>
+                  <pic:blipFill rotWithShape="1">
+                    <a:blip r:embed="rId7">
+                      <a:extLst>
+                        <a:ext uri="{28A0092B-C50C-407E-A947-70E740481C1C}">
+                          <a14:useLocalDpi xmlns:a14="http://schemas.microsoft.com/office/drawing/2010/main" val="0"/>
+                        </a:ext>
+                      </a:extLst>
+                    </a:blip>
+                    <a:srcRect l="3327" t="6653" r="58258" b="63226"/>
+                    <a:stretch/>
+                  </pic:blipFill>
+                  <pic:spPr bwMode="auto">
+                    <a:xfrm>
+                      <a:off x="0" y="0"/>
+                      <a:ext cx="3461147" cy="1525676"/>
+                    </a:xfrm>
+                    <a:prstGeom prst="rect">
+                      <a:avLst/>
+                    </a:prstGeom>
+                    <a:ln w="38100" cap="sq">
+                      <a:solidFill>
+                        <a:srgbClr val="000000"/>
+                      </a:solidFill>
+                      <a:prstDash val="solid"/>
+                      <a:miter lim="800000"/>
+                    </a:ln>
+                    <a:effectLst>
+                      <a:outerShdw blurRad="50800" dist="38100" dir="2700000" algn="tl" rotWithShape="0">
+                        <a:srgbClr val="000000">
+                          <a:alpha val="43000"/>
+                        </a:srgbClr>
+                      </a:outerShdw>
+                    </a:effectLst>
+                    <a:extLst>
+                      <a:ext uri="{53640926-AAD7-44D8-BBD7-CCE9431645EC}">
+                        <a14:shadowObscured xmlns:a14="http://schemas.microsoft.com/office/drawing/2010/main"/>
+                      </a:ext>
+                    </a:extLst>
+                  </pic:spPr>
+                </pic:pic>
+              </a:graphicData>
+            </a:graphic>
+          </wp:inline>
+        </w:drawing>
+      </w:r>
+    </w:p>
+    <w:p>
+      <w:pPr>
+        <w:pStyle w:val="Prrafodelista"/>
+        <w:numPr>
+          <w:ilvl w:val="0"/>
+          <w:numId w:val="5"/>
+        </w:numPr>
+        <w:spacing w:after="0"/>
+        <w:rPr>
+          <w:rFonts w:ascii="Arial" w:hAnsi="Arial" w:cs="Arial"/>
+        </w:rPr>
+      </w:pPr>
+      <w:proofErr w:type="spellStart"/>
+      <w:r>
+        <w:rPr>
+          <w:rFonts w:ascii="Arial" w:hAnsi="Arial" w:cs="Arial"/>
+          <w:i/>
+        </w:rPr>
+        <w:t>Pseudocodigo</w:t>
+      </w:r>
+      <w:proofErr w:type="spellEnd"/>
+      <w:r>
+        <w:rPr>
+          <w:rFonts w:ascii="Arial" w:hAnsi="Arial" w:cs="Arial"/>
+          <w:i/>
+        </w:rPr>
+        <w:t xml:space="preserve"> </w:t>
+      </w:r>
+      <w:proofErr w:type="spellStart"/>
+      <w:r>
+        <w:rPr>
+          <w:rFonts w:ascii="Arial" w:hAnsi="Arial" w:cs="Arial"/>
+          <w:i/>
+        </w:rPr>
+        <w:t>heapSort</w:t>
+      </w:r>
+      <w:proofErr w:type="spellEnd"/>
+    </w:p>
+    <w:p>
+      <w:pPr>
+        <w:pStyle w:val="Prrafodelista"/>
+        <w:spacing w:after="0"/>
+        <w:rPr>
+          <w:rFonts w:ascii="Arial" w:hAnsi="Arial" w:cs="Arial"/>
+        </w:rPr>
+      </w:pPr>
+    </w:p>
+    <w:p>
+      <w:pPr>
+        <w:pStyle w:val="Prrafodelista"/>
+        <w:spacing w:after="0"/>
+        <w:rPr>
+          <w:noProof/>
+        </w:rPr>
+      </w:pPr>
+      <w:r>
+        <w:rPr>
+          <w:noProof/>
+        </w:rPr>
+        <w:drawing>
+          <wp:inline distT="0" distB="0" distL="0" distR="0" wp14:anchorId="55C9C585">
+            <wp:extent cx="4447008" cy="1317009"/>
+            <wp:effectExtent l="76200" t="76200" r="125095" b="130810"/>
+            <wp:docPr id="2" name="Imagen 2"/>
+            <wp:cNvGraphicFramePr>
+              <a:graphicFrameLocks xmlns:a="http://schemas.openxmlformats.org/drawingml/2006/main" noChangeAspect="1"/>
+            </wp:cNvGraphicFramePr>
+            <a:graphic xmlns:a="http://schemas.openxmlformats.org/drawingml/2006/main">
+              <a:graphicData uri="http://schemas.openxmlformats.org/drawingml/2006/picture">
+                <pic:pic xmlns:pic="http://schemas.openxmlformats.org/drawingml/2006/picture">
+                  <pic:nvPicPr>
+                    <pic:cNvPr id="1" name=""/>
+                    <pic:cNvPicPr/>
+                  </pic:nvPicPr>
+                  <pic:blipFill rotWithShape="1">
+                    <a:blip r:embed="rId8">
+                      <a:extLst>
+                        <a:ext uri="{28A0092B-C50C-407E-A947-70E740481C1C}">
+                          <a14:useLocalDpi xmlns:a14="http://schemas.microsoft.com/office/drawing/2010/main" val="0"/>
+                        </a:ext>
+                      </a:extLst>
+                    </a:blip>
+                    <a:srcRect l="3161" t="22479" r="49053" b="52349"/>
+                    <a:stretch/>
+                  </pic:blipFill>
+                  <pic:spPr bwMode="auto">
+                    <a:xfrm>
+                      <a:off x="0" y="0"/>
+                      <a:ext cx="4507443" cy="1334907"/>
+                    </a:xfrm>
+                    <a:prstGeom prst="rect">
+                      <a:avLst/>
+                    </a:prstGeom>
+                    <a:ln w="38100" cap="sq">
+                      <a:solidFill>
+                        <a:srgbClr val="000000"/>
+                      </a:solidFill>
+                      <a:prstDash val="solid"/>
+                      <a:miter lim="800000"/>
+                    </a:ln>
+                    <a:effectLst>
+                      <a:outerShdw blurRad="50800" dist="38100" dir="2700000" algn="tl" rotWithShape="0">
+                        <a:srgbClr val="000000">
+                          <a:alpha val="43000"/>
+                        </a:srgbClr>
+                      </a:outerShdw>
+                    </a:effectLst>
+                    <a:extLst>
+                      <a:ext uri="{53640926-AAD7-44D8-BBD7-CCE9431645EC}">
+                        <a14:shadowObscured xmlns:a14="http://schemas.microsoft.com/office/drawing/2010/main"/>
+                      </a:ext>
+                    </a:extLst>
+                  </pic:spPr>
+                </pic:pic>
+              </a:graphicData>
+            </a:graphic>
+          </wp:inline>
+        </w:drawing>
+      </w:r>
+    </w:p>
+    <w:p>
+      <w:pPr>
+        <w:spacing w:after="0"/>
+        <w:rPr>
+          <w:noProof/>
+        </w:rPr>
+      </w:pPr>
+      <w:r>
+        <w:rPr>
+          <w:noProof/>
+        </w:rPr>
+        <w:drawing>
+          <wp:anchor distT="0" distB="0" distL="114300" distR="114300" simplePos="0" relativeHeight="251663360" behindDoc="0" locked="0" layoutInCell="1" allowOverlap="1" wp14:anchorId="59C5E3EF">
+            <wp:simplePos x="0" y="0"/>
+            <wp:positionH relativeFrom="column">
+              <wp:posOffset>558165</wp:posOffset>
+            </wp:positionH>
+            <wp:positionV relativeFrom="paragraph">
+              <wp:posOffset>71755</wp:posOffset>
+            </wp:positionV>
+            <wp:extent cx="4442460" cy="1515745"/>
+            <wp:effectExtent l="76200" t="76200" r="129540" b="141605"/>
+            <wp:wrapSquare wrapText="bothSides"/>
+            <wp:docPr id="3" name="Imagen 3"/>
+            <wp:cNvGraphicFramePr>
+              <a:graphicFrameLocks xmlns:a="http://schemas.openxmlformats.org/drawingml/2006/main" noChangeAspect="1"/>
+            </wp:cNvGraphicFramePr>
+            <a:graphic xmlns:a="http://schemas.openxmlformats.org/drawingml/2006/main">
+              <a:graphicData uri="http://schemas.openxmlformats.org/drawingml/2006/picture">
+                <pic:pic xmlns:pic="http://schemas.openxmlformats.org/drawingml/2006/picture">
+                  <pic:nvPicPr>
+                    <pic:cNvPr id="1" name=""/>
+                    <pic:cNvPicPr/>
+                  </pic:nvPicPr>
+                  <pic:blipFill rotWithShape="1">
+                    <a:blip r:embed="rId8">
+                      <a:extLst>
+                        <a:ext uri="{28A0092B-C50C-407E-A947-70E740481C1C}">
+                          <a14:useLocalDpi xmlns:a14="http://schemas.microsoft.com/office/drawing/2010/main" val="0"/>
+                        </a:ext>
+                      </a:extLst>
+                    </a:blip>
+                    <a:srcRect l="3677" t="47452" r="30788" b="12763"/>
+                    <a:stretch/>
+                  </pic:blipFill>
+                  <pic:spPr bwMode="auto">
+                    <a:xfrm>
+                      <a:off x="0" y="0"/>
+                      <a:ext cx="4442460" cy="1515745"/>
+                    </a:xfrm>
+                    <a:prstGeom prst="rect">
+                      <a:avLst/>
+                    </a:prstGeom>
+                    <a:ln w="38100" cap="sq">
+                      <a:solidFill>
+                        <a:srgbClr val="000000"/>
+                      </a:solidFill>
+                      <a:prstDash val="solid"/>
+                      <a:miter lim="800000"/>
+                    </a:ln>
+                    <a:effectLst>
+                      <a:outerShdw blurRad="50800" dist="38100" dir="2700000" algn="tl" rotWithShape="0">
+                        <a:srgbClr val="000000">
+                          <a:alpha val="43000"/>
+                        </a:srgbClr>
+                      </a:outerShdw>
+                    </a:effectLst>
+                    <a:extLst>
+                      <a:ext uri="{53640926-AAD7-44D8-BBD7-CCE9431645EC}">
+                        <a14:shadowObscured xmlns:a14="http://schemas.microsoft.com/office/drawing/2010/main"/>
+                      </a:ext>
+                    </a:extLst>
+                  </pic:spPr>
+                </pic:pic>
+              </a:graphicData>
+            </a:graphic>
+            <wp14:sizeRelH relativeFrom="page">
+              <wp14:pctWidth>0</wp14:pctWidth>
+            </wp14:sizeRelH>
+            <wp14:sizeRelV relativeFrom="page">
+              <wp14:pctHeight>0</wp14:pctHeight>
+            </wp14:sizeRelV>
+          </wp:anchor>
+        </w:drawing>
+      </w:r>
+      <w:r>
+        <w:rPr>
+          <w:noProof/>
+        </w:rPr>
+        <w:tab/>
+      </w:r>
+    </w:p>
+    <w:p>
+      <w:pPr>
+        <w:spacing w:after="0"/>
+        <w:rPr>
+          <w:noProof/>
+        </w:rPr>
+      </w:pPr>
+    </w:p>
+    <w:p>
+      <w:pPr>
+        <w:spacing w:after="0"/>
+        <w:ind w:left="360"/>
+        <w:rPr>
+          <w:rFonts w:ascii="Arial" w:hAnsi="Arial" w:cs="Arial"/>
+          <w:i/>
+        </w:rPr>
+      </w:pPr>
+    </w:p>
+    <w:p>
+      <w:pPr>
+        <w:pStyle w:val="Prrafodelista"/>
+        <w:numPr>
+          <w:ilvl w:val="0"/>
+          <w:numId w:val="7"/>
+        </w:numPr>
+        <w:spacing w:after="0"/>
+        <w:rPr>
+          <w:rFonts w:ascii="Arial" w:hAnsi="Arial" w:cs="Arial"/>
+        </w:rPr>
+      </w:pPr>
+      <w:proofErr w:type="spellStart"/>
+      <w:r>
+        <w:rPr>
+          <w:rFonts w:ascii="Arial" w:hAnsi="Arial" w:cs="Arial"/>
+          <w:i/>
+        </w:rPr>
+        <w:lastRenderedPageBreak/>
+        <w:t>Pseudocodigo</w:t>
+      </w:r>
+      <w:proofErr w:type="spellEnd"/>
+      <w:r>
+        <w:rPr>
+          <w:rFonts w:ascii="Arial" w:hAnsi="Arial" w:cs="Arial"/>
+          <w:i/>
+        </w:rPr>
+        <w:t xml:space="preserve"> </w:t>
+      </w:r>
+      <w:proofErr w:type="spellStart"/>
+      <w:r>
+        <w:rPr>
+          <w:rFonts w:ascii="Arial" w:hAnsi="Arial" w:cs="Arial"/>
+          <w:i/>
+        </w:rPr>
+        <w:t>mergeSort</w:t>
+      </w:r>
+      <w:proofErr w:type="spellEnd"/>
+    </w:p>
+    <w:p>
+      <w:pPr>
+        <w:spacing w:after="0"/>
+        <w:ind w:left="708"/>
+        <w:rPr>
+          <w:noProof/>
+        </w:rPr>
+      </w:pPr>
+    </w:p>
+    <w:p>
+      <w:pPr>
+        <w:spacing w:after="0"/>
+        <w:ind w:left="708"/>
+        <w:rPr>
+          <w:rFonts w:ascii="Arial" w:hAnsi="Arial" w:cs="Arial"/>
+          <w:b/>
+        </w:rPr>
+      </w:pPr>
+      <w:r>
+        <w:rPr>
+          <w:noProof/>
+        </w:rPr>
+        <w:drawing>
+          <wp:anchor distT="0" distB="0" distL="114300" distR="114300" simplePos="0" relativeHeight="251662336" behindDoc="0" locked="0" layoutInCell="1" allowOverlap="1" wp14:anchorId="0C3AC8F3">
+            <wp:simplePos x="0" y="0"/>
+            <wp:positionH relativeFrom="column">
+              <wp:posOffset>546572</wp:posOffset>
+            </wp:positionH>
+            <wp:positionV relativeFrom="paragraph">
+              <wp:posOffset>83997</wp:posOffset>
+            </wp:positionV>
+            <wp:extent cx="1586584" cy="2612572"/>
+            <wp:effectExtent l="76200" t="76200" r="128270" b="130810"/>
+            <wp:wrapNone/>
+            <wp:docPr id="5" name="Imagen 5"/>
+            <wp:cNvGraphicFramePr>
+              <a:graphicFrameLocks xmlns:a="http://schemas.openxmlformats.org/drawingml/2006/main" noChangeAspect="1"/>
+            </wp:cNvGraphicFramePr>
+            <a:graphic xmlns:a="http://schemas.openxmlformats.org/drawingml/2006/main">
+              <a:graphicData uri="http://schemas.openxmlformats.org/drawingml/2006/picture">
+                <pic:pic xmlns:pic="http://schemas.openxmlformats.org/drawingml/2006/picture">
+                  <pic:nvPicPr>
+                    <pic:cNvPr id="1" name=""/>
+                    <pic:cNvPicPr/>
+                  </pic:nvPicPr>
+                  <pic:blipFill rotWithShape="1">
+                    <a:blip r:embed="rId9" cstate="print">
+                      <a:extLst>
+                        <a:ext uri="{28A0092B-C50C-407E-A947-70E740481C1C}">
+                          <a14:useLocalDpi xmlns:a14="http://schemas.microsoft.com/office/drawing/2010/main" val="0"/>
+                        </a:ext>
+                      </a:extLst>
+                    </a:blip>
+                    <a:srcRect t="5629" r="70607" b="8280"/>
+                    <a:stretch/>
+                  </pic:blipFill>
+                  <pic:spPr bwMode="auto">
+                    <a:xfrm>
+                      <a:off x="0" y="0"/>
+                      <a:ext cx="1586584" cy="2612572"/>
+                    </a:xfrm>
+                    <a:prstGeom prst="rect">
+                      <a:avLst/>
+                    </a:prstGeom>
+                    <a:ln w="38100" cap="sq">
+                      <a:solidFill>
+                        <a:srgbClr val="000000"/>
+                      </a:solidFill>
+                      <a:prstDash val="solid"/>
+                      <a:miter lim="800000"/>
+                    </a:ln>
+                    <a:effectLst>
+                      <a:outerShdw blurRad="50800" dist="38100" dir="2700000" algn="tl" rotWithShape="0">
+                        <a:srgbClr val="000000">
+                          <a:alpha val="43000"/>
+                        </a:srgbClr>
+                      </a:outerShdw>
+                    </a:effectLst>
+                    <a:extLst>
+                      <a:ext uri="{53640926-AAD7-44D8-BBD7-CCE9431645EC}">
+                        <a14:shadowObscured xmlns:a14="http://schemas.microsoft.com/office/drawing/2010/main"/>
+                      </a:ext>
+                    </a:extLst>
+                  </pic:spPr>
+                </pic:pic>
+              </a:graphicData>
+            </a:graphic>
+            <wp14:sizeRelH relativeFrom="page">
+              <wp14:pctWidth>0</wp14:pctWidth>
+            </wp14:sizeRelH>
+            <wp14:sizeRelV relativeFrom="page">
+              <wp14:pctHeight>0</wp14:pctHeight>
+            </wp14:sizeRelV>
+          </wp:anchor>
+        </w:drawing>
+      </w:r>
+      <w:r>
+        <w:rPr>
+          <w:noProof/>
+        </w:rPr>
+        <w:drawing>
+          <wp:anchor distT="0" distB="0" distL="114300" distR="114300" simplePos="0" relativeHeight="251661312" behindDoc="0" locked="0" layoutInCell="1" allowOverlap="1" wp14:anchorId="02BB0375">
+            <wp:simplePos x="0" y="0"/>
+            <wp:positionH relativeFrom="margin">
+              <wp:posOffset>2502667</wp:posOffset>
+            </wp:positionH>
+            <wp:positionV relativeFrom="paragraph">
+              <wp:posOffset>81413</wp:posOffset>
+            </wp:positionV>
+            <wp:extent cx="3292488" cy="1229023"/>
+            <wp:effectExtent l="76200" t="76200" r="136525" b="142875"/>
+            <wp:wrapNone/>
+            <wp:docPr id="4" name="Imagen 4"/>
+            <wp:cNvGraphicFramePr>
+              <a:graphicFrameLocks xmlns:a="http://schemas.openxmlformats.org/drawingml/2006/main" noChangeAspect="1"/>
+            </wp:cNvGraphicFramePr>
+            <a:graphic xmlns:a="http://schemas.openxmlformats.org/drawingml/2006/main">
+              <a:graphicData uri="http://schemas.openxmlformats.org/drawingml/2006/picture">
+                <pic:pic xmlns:pic="http://schemas.openxmlformats.org/drawingml/2006/picture">
+                  <pic:nvPicPr>
+                    <pic:cNvPr id="1" name=""/>
+                    <pic:cNvPicPr/>
+                  </pic:nvPicPr>
+                  <pic:blipFill rotWithShape="1">
+                    <a:blip r:embed="rId10">
+                      <a:extLst>
+                        <a:ext uri="{28A0092B-C50C-407E-A947-70E740481C1C}">
+                          <a14:useLocalDpi xmlns:a14="http://schemas.microsoft.com/office/drawing/2010/main" val="0"/>
+                        </a:ext>
+                      </a:extLst>
+                    </a:blip>
+                    <a:srcRect t="7102" r="48213" b="58513"/>
+                    <a:stretch/>
+                  </pic:blipFill>
+                  <pic:spPr bwMode="auto">
+                    <a:xfrm>
+                      <a:off x="0" y="0"/>
+                      <a:ext cx="3292488" cy="1229023"/>
+                    </a:xfrm>
+                    <a:prstGeom prst="rect">
+                      <a:avLst/>
+                    </a:prstGeom>
+                    <a:ln w="38100" cap="sq">
+                      <a:solidFill>
+                        <a:srgbClr val="000000"/>
+                      </a:solidFill>
+                      <a:prstDash val="solid"/>
+                      <a:miter lim="800000"/>
+                    </a:ln>
+                    <a:effectLst>
+                      <a:outerShdw blurRad="50800" dist="38100" dir="2700000" algn="tl" rotWithShape="0">
+                        <a:srgbClr val="000000">
+                          <a:alpha val="43000"/>
+                        </a:srgbClr>
+                      </a:outerShdw>
+                    </a:effectLst>
+                    <a:extLst>
+                      <a:ext uri="{53640926-AAD7-44D8-BBD7-CCE9431645EC}">
+                        <a14:shadowObscured xmlns:a14="http://schemas.microsoft.com/office/drawing/2010/main"/>
+                      </a:ext>
+                    </a:extLst>
+                  </pic:spPr>
+                </pic:pic>
+              </a:graphicData>
+            </a:graphic>
+            <wp14:sizeRelH relativeFrom="page">
+              <wp14:pctWidth>0</wp14:pctWidth>
+            </wp14:sizeRelH>
+            <wp14:sizeRelV relativeFrom="page">
+              <wp14:pctHeight>0</wp14:pctHeight>
+            </wp14:sizeRelV>
+          </wp:anchor>
+        </w:drawing>
+      </w:r>
+    </w:p>
+    <w:p>
+      <w:pPr>
+        <w:spacing w:after="0"/>
+        <w:rPr>
+          <w:rFonts w:ascii="Arial" w:hAnsi="Arial" w:cs="Arial"/>
+          <w:b/>
+          <w:i/>
+        </w:rPr>
+      </w:pPr>
+    </w:p>
+    <w:p>
+      <w:pPr>
+        <w:spacing w:after="0"/>
+        <w:rPr>
+          <w:rFonts w:ascii="Arial" w:hAnsi="Arial" w:cs="Arial"/>
+          <w:b/>
+          <w:i/>
+        </w:rPr>
+      </w:pPr>
+    </w:p>
+    <w:p>
+      <w:pPr>
+        <w:spacing w:after="0"/>
+        <w:rPr>
+          <w:rFonts w:ascii="Arial" w:hAnsi="Arial" w:cs="Arial"/>
+          <w:b/>
+          <w:i/>
+        </w:rPr>
+      </w:pPr>
+    </w:p>
+    <w:p>
+      <w:pPr>
+        <w:spacing w:after="0"/>
+        <w:rPr>
+          <w:rFonts w:ascii="Arial" w:hAnsi="Arial" w:cs="Arial"/>
+          <w:b/>
+          <w:i/>
+        </w:rPr>
+      </w:pPr>
+    </w:p>
+    <w:p>
+      <w:pPr>
+        <w:spacing w:after="0"/>
+        <w:rPr>
+          <w:rFonts w:ascii="Arial" w:hAnsi="Arial" w:cs="Arial"/>
+          <w:b/>
+          <w:i/>
+        </w:rPr>
+      </w:pPr>
+    </w:p>
+    <w:p>
+      <w:pPr>
+        <w:spacing w:after="0"/>
+        <w:rPr>
+          <w:rFonts w:ascii="Arial" w:hAnsi="Arial" w:cs="Arial"/>
+          <w:b/>
+          <w:i/>
+        </w:rPr>
+      </w:pPr>
+    </w:p>
+    <w:p>
+      <w:pPr>
+        <w:spacing w:after="0"/>
+        <w:rPr>
+          <w:rFonts w:ascii="Arial" w:hAnsi="Arial" w:cs="Arial"/>
+          <w:b/>
+          <w:i/>
+        </w:rPr>
+      </w:pPr>
+    </w:p>
+    <w:p>
+      <w:pPr>
+        <w:spacing w:after="0"/>
+        <w:rPr>
+          <w:rFonts w:ascii="Arial" w:hAnsi="Arial" w:cs="Arial"/>
+          <w:b/>
+          <w:i/>
+        </w:rPr>
+      </w:pPr>
+    </w:p>
+    <w:p>
+      <w:pPr>
+        <w:spacing w:after="0"/>
+        <w:rPr>
+          <w:noProof/>
+        </w:rPr>
+      </w:pPr>
+    </w:p>
+    <w:p>
+      <w:pPr>
+        <w:spacing w:after="0"/>
+        <w:rPr>
+          <w:rFonts w:ascii="Arial" w:hAnsi="Arial" w:cs="Arial"/>
+        </w:rPr>
+      </w:pPr>
+    </w:p>
+    <w:p>
+      <w:pPr>
+        <w:spacing w:after="0"/>
+        <w:rPr>
+          <w:rFonts w:ascii="Arial" w:hAnsi="Arial" w:cs="Arial"/>
+        </w:rPr>
+      </w:pPr>
+    </w:p>
+    <w:p>
+      <w:pPr>
+        <w:spacing w:after="0"/>
+        <w:rPr>
+          <w:rFonts w:ascii="Arial" w:hAnsi="Arial" w:cs="Arial"/>
+        </w:rPr>
+      </w:pPr>
+    </w:p>
+    <w:p>
+      <w:pPr>
+        <w:spacing w:after="0"/>
+        <w:rPr>
+          <w:rFonts w:ascii="Arial" w:hAnsi="Arial" w:cs="Arial"/>
+        </w:rPr>
+      </w:pPr>
+    </w:p>
+    <w:p>
+      <w:pPr>
+        <w:spacing w:after="0"/>
+        <w:rPr>
+          <w:rFonts w:ascii="Arial" w:hAnsi="Arial" w:cs="Arial"/>
+        </w:rPr>
+      </w:pPr>
+    </w:p>
+    <w:p>
+      <w:pPr>
+        <w:spacing w:after="0"/>
+        <w:rPr>
+          <w:rFonts w:ascii="Arial" w:hAnsi="Arial" w:cs="Arial"/>
+        </w:rPr>
+      </w:pPr>
+    </w:p>
+    <w:p>
+      <w:pPr>
+        <w:spacing w:after="0"/>
+        <w:rPr>
+          <w:rFonts w:ascii="Arial" w:hAnsi="Arial" w:cs="Arial"/>
+        </w:rPr>
+      </w:pPr>
+    </w:p>
+    <w:p>
+      <w:pPr>
+        <w:spacing w:after="0"/>
+        <w:rPr>
+          <w:rFonts w:ascii="Arial" w:hAnsi="Arial" w:cs="Arial"/>
+        </w:rPr>
+      </w:pPr>
+      <w:r>
+        <w:rPr>
+          <w:rFonts w:ascii="Arial" w:hAnsi="Arial" w:cs="Arial"/>
+          <w:b/>
+          <w:i/>
         </w:rPr>
         <w:t xml:space="preserve">Fase 7: </w:t>
       </w:r>
       <w:r>
         <w:rPr>
           <w:rFonts w:ascii="Arial" w:hAnsi="Arial" w:cs="Arial"/>
+          <w:b/>
+          <w:i/>
         </w:rPr>
         <w:t>implementación</w:t>
       </w:r>
       <w:r>
         <w:rPr>
           <w:rFonts w:ascii="Arial" w:hAnsi="Arial" w:cs="Arial"/>
+          <w:b/>
+          <w:i/>
         </w:rPr>
         <w:t xml:space="preserve"> del diseño</w:t>
       </w:r>
       <w:r>
         <w:rPr>
           <w:rFonts w:ascii="Arial" w:hAnsi="Arial" w:cs="Arial"/>
+          <w:b/>
+          <w:i/>
         </w:rPr>
         <w:t>.</w:t>
+      </w:r>
+    </w:p>
+    <w:p>
+      <w:pPr>
+        <w:spacing w:after="0"/>
+        <w:rPr>
+          <w:rFonts w:ascii="Arial" w:hAnsi="Arial" w:cs="Arial"/>
+        </w:rPr>
+      </w:pPr>
+    </w:p>
+    <w:p>
+      <w:pPr>
+        <w:pStyle w:val="Prrafodelista"/>
+        <w:numPr>
+          <w:ilvl w:val="0"/>
+          <w:numId w:val="7"/>
+        </w:numPr>
+        <w:spacing w:after="0" w:line="240" w:lineRule="auto"/>
+        <w:rPr>
+          <w:rFonts w:ascii="Arial" w:hAnsi="Arial" w:cs="Arial"/>
+          <w:i/>
+          <w:noProof/>
+        </w:rPr>
+      </w:pPr>
+      <w:r>
+        <w:rPr>
+          <w:rFonts w:ascii="Arial" w:hAnsi="Arial" w:cs="Arial"/>
+          <w:i/>
+          <w:noProof/>
+        </w:rPr>
+        <w:t>Ordenar un arreglo de tamaño pequeño pasado como parametro</w:t>
+      </w:r>
+    </w:p>
+    <w:tbl>
+      <w:tblPr>
+        <w:tblStyle w:val="Tablaconcuadrcula6concolores"/>
+        <w:tblpPr w:leftFromText="141" w:rightFromText="141" w:vertAnchor="page" w:horzAnchor="margin" w:tblpY="7765"/>
+        <w:tblW w:w="9351" w:type="dxa"/>
+        <w:tblLook w:val="04A0" w:firstRow="1" w:lastRow="0" w:firstColumn="1" w:lastColumn="0" w:noHBand="0" w:noVBand="1"/>
+      </w:tblPr>
+      <w:tblGrid>
+        <w:gridCol w:w="2142"/>
+        <w:gridCol w:w="7209"/>
+      </w:tblGrid>
+      <w:tr>
+        <w:trPr>
+          <w:cnfStyle w:val="100000000000" w:firstRow="1" w:lastRow="0" w:firstColumn="0" w:lastColumn="0" w:oddVBand="0" w:evenVBand="0" w:oddHBand="0" w:evenHBand="0" w:firstRowFirstColumn="0" w:firstRowLastColumn="0" w:lastRowFirstColumn="0" w:lastRowLastColumn="0"/>
+          <w:trHeight w:val="319"/>
+        </w:trPr>
+        <w:tc>
+          <w:tcPr>
+            <w:cnfStyle w:val="001000000000" w:firstRow="0" w:lastRow="0" w:firstColumn="1" w:lastColumn="0" w:oddVBand="0" w:evenVBand="0" w:oddHBand="0" w:evenHBand="0" w:firstRowFirstColumn="0" w:firstRowLastColumn="0" w:lastRowFirstColumn="0" w:lastRowLastColumn="0"/>
+            <w:tcW w:w="2142" w:type="dxa"/>
+          </w:tcPr>
+          <w:p>
+            <w:pPr>
+              <w:rPr>
+                <w:rFonts w:ascii="Arial" w:hAnsi="Arial" w:cs="Arial"/>
+                <w:noProof/>
+              </w:rPr>
+            </w:pPr>
+            <w:r>
+              <w:rPr>
+                <w:rFonts w:ascii="Arial" w:hAnsi="Arial" w:cs="Arial"/>
+                <w:noProof/>
+              </w:rPr>
+              <w:t>Nombre</w:t>
+            </w:r>
+          </w:p>
+        </w:tc>
+        <w:tc>
+          <w:tcPr>
+            <w:tcW w:w="7209" w:type="dxa"/>
+          </w:tcPr>
+          <w:p>
+            <w:pPr>
+              <w:cnfStyle w:val="100000000000" w:firstRow="1" w:lastRow="0" w:firstColumn="0" w:lastColumn="0" w:oddVBand="0" w:evenVBand="0" w:oddHBand="0" w:evenHBand="0" w:firstRowFirstColumn="0" w:firstRowLastColumn="0" w:lastRowFirstColumn="0" w:lastRowLastColumn="0"/>
+              <w:rPr>
+                <w:rFonts w:ascii="Arial" w:hAnsi="Arial" w:cs="Arial"/>
+                <w:b w:val="0"/>
+                <w:noProof/>
+              </w:rPr>
+            </w:pPr>
+            <w:r>
+              <w:rPr>
+                <w:rFonts w:ascii="Arial" w:hAnsi="Arial" w:cs="Arial"/>
+                <w:b w:val="0"/>
+                <w:noProof/>
+              </w:rPr>
+              <w:t>insertion</w:t>
+            </w:r>
+            <w:r>
+              <w:rPr>
+                <w:rFonts w:ascii="Arial" w:hAnsi="Arial" w:cs="Arial"/>
+                <w:b w:val="0"/>
+                <w:noProof/>
+              </w:rPr>
+              <w:t>Sort</w:t>
+            </w:r>
+          </w:p>
+        </w:tc>
+      </w:tr>
+      <w:tr>
+        <w:trPr>
+          <w:cnfStyle w:val="000000100000" w:firstRow="0" w:lastRow="0" w:firstColumn="0" w:lastColumn="0" w:oddVBand="0" w:evenVBand="0" w:oddHBand="1" w:evenHBand="0" w:firstRowFirstColumn="0" w:firstRowLastColumn="0" w:lastRowFirstColumn="0" w:lastRowLastColumn="0"/>
+          <w:trHeight w:val="319"/>
+        </w:trPr>
+        <w:tc>
+          <w:tcPr>
+            <w:cnfStyle w:val="001000000000" w:firstRow="0" w:lastRow="0" w:firstColumn="1" w:lastColumn="0" w:oddVBand="0" w:evenVBand="0" w:oddHBand="0" w:evenHBand="0" w:firstRowFirstColumn="0" w:firstRowLastColumn="0" w:lastRowFirstColumn="0" w:lastRowLastColumn="0"/>
+            <w:tcW w:w="2142" w:type="dxa"/>
+          </w:tcPr>
+          <w:p>
+            <w:pPr>
+              <w:rPr>
+                <w:rFonts w:ascii="Arial" w:hAnsi="Arial" w:cs="Arial"/>
+                <w:noProof/>
+              </w:rPr>
+            </w:pPr>
+            <w:r>
+              <w:rPr>
+                <w:rFonts w:ascii="Arial" w:hAnsi="Arial" w:cs="Arial"/>
+                <w:noProof/>
+              </w:rPr>
+              <w:t>Descripcion</w:t>
+            </w:r>
+          </w:p>
+        </w:tc>
+        <w:tc>
+          <w:tcPr>
+            <w:tcW w:w="7209" w:type="dxa"/>
+          </w:tcPr>
+          <w:p>
+            <w:pPr>
+              <w:cnfStyle w:val="000000100000" w:firstRow="0" w:lastRow="0" w:firstColumn="0" w:lastColumn="0" w:oddVBand="0" w:evenVBand="0" w:oddHBand="1" w:evenHBand="0" w:firstRowFirstColumn="0" w:firstRowLastColumn="0" w:lastRowFirstColumn="0" w:lastRowLastColumn="0"/>
+              <w:rPr>
+                <w:rFonts w:ascii="Arial" w:hAnsi="Arial" w:cs="Arial"/>
+                <w:noProof/>
+              </w:rPr>
+            </w:pPr>
+            <w:r>
+              <w:rPr>
+                <w:rFonts w:ascii="Arial" w:hAnsi="Arial" w:cs="Arial"/>
+                <w:noProof/>
+              </w:rPr>
+              <w:t>Algoritmo estable con complejidad</w:t>
+            </w:r>
+            <w:r>
+              <w:rPr>
+                <w:rFonts w:ascii="Arial" w:hAnsi="Arial" w:cs="Arial"/>
+                <w:noProof/>
+              </w:rPr>
+              <w:t xml:space="preserve"> temporal</w:t>
+            </w:r>
+            <w:r>
+              <w:rPr>
+                <w:rFonts w:ascii="Arial" w:hAnsi="Arial" w:cs="Arial"/>
+                <w:noProof/>
+              </w:rPr>
+              <w:t xml:space="preserve"> O( </w:t>
+            </w:r>
+            <m:oMath>
+              <m:sSup>
+                <m:sSupPr>
+                  <m:ctrlPr>
+                    <w:rPr>
+                      <w:rFonts w:ascii="Cambria Math" w:hAnsi="Cambria Math" w:cs="Arial"/>
+                      <w:i/>
+                      <w:noProof/>
+                      <w:color w:val="auto"/>
+                    </w:rPr>
+                  </m:ctrlPr>
+                </m:sSupPr>
+                <m:e>
+                  <m:r>
+                    <w:rPr>
+                      <w:rFonts w:ascii="Cambria Math" w:hAnsi="Cambria Math" w:cs="Arial"/>
+                      <w:noProof/>
+                    </w:rPr>
+                    <m:t>n</m:t>
+                  </m:r>
+                </m:e>
+                <m:sup>
+                  <m:r>
+                    <w:rPr>
+                      <w:rFonts w:ascii="Cambria Math" w:hAnsi="Cambria Math" w:cs="Arial"/>
+                      <w:noProof/>
+                    </w:rPr>
+                    <m:t>2</m:t>
+                  </m:r>
+                </m:sup>
+              </m:sSup>
+            </m:oMath>
+            <w:r>
+              <w:rPr>
+                <w:rFonts w:ascii="Arial" w:eastAsiaTheme="minorEastAsia" w:hAnsi="Arial" w:cs="Arial"/>
+                <w:noProof/>
+              </w:rPr>
+              <w:t>), ordena un arreglo</w:t>
+            </w:r>
+            <w:r>
+              <w:rPr>
+                <w:rFonts w:ascii="Arial" w:eastAsiaTheme="minorEastAsia" w:hAnsi="Arial" w:cs="Arial"/>
+                <w:noProof/>
+              </w:rPr>
+              <w:t>, funciona eficamente con arreglos oequeños.</w:t>
+            </w:r>
+          </w:p>
+        </w:tc>
+      </w:tr>
+      <w:tr>
+        <w:trPr>
+          <w:trHeight w:val="319"/>
+        </w:trPr>
+        <w:tc>
+          <w:tcPr>
+            <w:cnfStyle w:val="001000000000" w:firstRow="0" w:lastRow="0" w:firstColumn="1" w:lastColumn="0" w:oddVBand="0" w:evenVBand="0" w:oddHBand="0" w:evenHBand="0" w:firstRowFirstColumn="0" w:firstRowLastColumn="0" w:lastRowFirstColumn="0" w:lastRowLastColumn="0"/>
+            <w:tcW w:w="2142" w:type="dxa"/>
+          </w:tcPr>
+          <w:p>
+            <w:pPr>
+              <w:rPr>
+                <w:rFonts w:ascii="Arial" w:hAnsi="Arial" w:cs="Arial"/>
+                <w:noProof/>
+              </w:rPr>
+            </w:pPr>
+            <w:r>
+              <w:rPr>
+                <w:rFonts w:ascii="Arial" w:hAnsi="Arial" w:cs="Arial"/>
+                <w:noProof/>
+              </w:rPr>
+              <w:t xml:space="preserve">Entrada </w:t>
+            </w:r>
+          </w:p>
+        </w:tc>
+        <w:tc>
+          <w:tcPr>
+            <w:tcW w:w="7209" w:type="dxa"/>
+          </w:tcPr>
+          <w:p>
+            <w:pPr>
+              <w:cnfStyle w:val="000000000000" w:firstRow="0" w:lastRow="0" w:firstColumn="0" w:lastColumn="0" w:oddVBand="0" w:evenVBand="0" w:oddHBand="0" w:evenHBand="0" w:firstRowFirstColumn="0" w:firstRowLastColumn="0" w:lastRowFirstColumn="0" w:lastRowLastColumn="0"/>
+              <w:rPr>
+                <w:rFonts w:ascii="Arial" w:hAnsi="Arial" w:cs="Arial"/>
+                <w:noProof/>
+              </w:rPr>
+            </w:pPr>
+            <w:r>
+              <w:rPr>
+                <w:rFonts w:ascii="Arial" w:hAnsi="Arial" w:cs="Arial"/>
+                <w:noProof/>
+              </w:rPr>
+              <w:t>array – Arreglo ingresado como parametro, el cual se desea ordenar</w:t>
+            </w:r>
+          </w:p>
+        </w:tc>
+      </w:tr>
+      <w:tr>
+        <w:trPr>
+          <w:cnfStyle w:val="000000100000" w:firstRow="0" w:lastRow="0" w:firstColumn="0" w:lastColumn="0" w:oddVBand="0" w:evenVBand="0" w:oddHBand="1" w:evenHBand="0" w:firstRowFirstColumn="0" w:firstRowLastColumn="0" w:lastRowFirstColumn="0" w:lastRowLastColumn="0"/>
+          <w:trHeight w:val="296"/>
+        </w:trPr>
+        <w:tc>
+          <w:tcPr>
+            <w:cnfStyle w:val="001000000000" w:firstRow="0" w:lastRow="0" w:firstColumn="1" w:lastColumn="0" w:oddVBand="0" w:evenVBand="0" w:oddHBand="0" w:evenHBand="0" w:firstRowFirstColumn="0" w:firstRowLastColumn="0" w:lastRowFirstColumn="0" w:lastRowLastColumn="0"/>
+            <w:tcW w:w="2142" w:type="dxa"/>
+          </w:tcPr>
+          <w:p>
+            <w:pPr>
+              <w:rPr>
+                <w:rFonts w:ascii="Arial" w:hAnsi="Arial" w:cs="Arial"/>
+                <w:noProof/>
+              </w:rPr>
+            </w:pPr>
+            <w:r>
+              <w:rPr>
+                <w:rFonts w:ascii="Arial" w:hAnsi="Arial" w:cs="Arial"/>
+                <w:noProof/>
+              </w:rPr>
+              <w:t>Salida</w:t>
+            </w:r>
+          </w:p>
+        </w:tc>
+        <w:tc>
+          <w:tcPr>
+            <w:tcW w:w="7209" w:type="dxa"/>
+          </w:tcPr>
+          <w:p>
+            <w:pPr>
+              <w:cnfStyle w:val="000000100000" w:firstRow="0" w:lastRow="0" w:firstColumn="0" w:lastColumn="0" w:oddVBand="0" w:evenVBand="0" w:oddHBand="1" w:evenHBand="0" w:firstRowFirstColumn="0" w:firstRowLastColumn="0" w:lastRowFirstColumn="0" w:lastRowLastColumn="0"/>
+              <w:rPr>
+                <w:rFonts w:ascii="Arial" w:hAnsi="Arial" w:cs="Arial"/>
+                <w:noProof/>
+              </w:rPr>
+            </w:pPr>
+            <w:r>
+              <w:rPr>
+                <w:rFonts w:ascii="Arial" w:hAnsi="Arial" w:cs="Arial"/>
+                <w:noProof/>
+              </w:rPr>
+              <w:t>array – Arreglo pasado como parametro ordenado de menor a mayor</w:t>
+            </w:r>
+          </w:p>
+        </w:tc>
+      </w:tr>
+    </w:tbl>
+    <w:p>
+      <w:pPr>
+        <w:spacing w:after="0"/>
+        <w:ind w:left="708"/>
+        <w:rPr>
+          <w:rFonts w:ascii="Arial" w:hAnsi="Arial" w:cs="Arial"/>
+        </w:rPr>
+      </w:pPr>
+    </w:p>
+    <w:p>
+      <w:pPr>
+        <w:tabs>
+          <w:tab w:val="left" w:pos="3293"/>
+        </w:tabs>
+        <w:spacing w:after="0" w:line="240" w:lineRule="auto"/>
+        <w:rPr>
+          <w:rFonts w:ascii="Arial" w:hAnsi="Arial" w:cs="Arial"/>
+        </w:rPr>
+      </w:pPr>
+      <w:r>
+        <w:rPr>
+          <w:noProof/>
+        </w:rPr>
+        <w:drawing>
+          <wp:anchor distT="0" distB="0" distL="114300" distR="114300" simplePos="0" relativeHeight="251665408" behindDoc="0" locked="0" layoutInCell="1" allowOverlap="1" wp14:anchorId="0B269A24" wp14:editId="62F4133E">
+            <wp:simplePos x="0" y="0"/>
+            <wp:positionH relativeFrom="margin">
+              <wp:align>center</wp:align>
+            </wp:positionH>
+            <wp:positionV relativeFrom="paragraph">
+              <wp:posOffset>1116772</wp:posOffset>
+            </wp:positionV>
+            <wp:extent cx="3206338" cy="1986990"/>
+            <wp:effectExtent l="76200" t="76200" r="127635" b="127635"/>
+            <wp:wrapNone/>
+            <wp:docPr id="7" name="Imagen 7"/>
+            <wp:cNvGraphicFramePr>
+              <a:graphicFrameLocks xmlns:a="http://schemas.openxmlformats.org/drawingml/2006/main" noChangeAspect="1"/>
+            </wp:cNvGraphicFramePr>
+            <a:graphic xmlns:a="http://schemas.openxmlformats.org/drawingml/2006/main">
+              <a:graphicData uri="http://schemas.openxmlformats.org/drawingml/2006/picture">
+                <pic:pic xmlns:pic="http://schemas.openxmlformats.org/drawingml/2006/picture">
+                  <pic:nvPicPr>
+                    <pic:cNvPr id="1" name=""/>
+                    <pic:cNvPicPr/>
+                  </pic:nvPicPr>
+                  <pic:blipFill rotWithShape="1">
+                    <a:blip r:embed="rId11">
+                      <a:extLst>
+                        <a:ext uri="{28A0092B-C50C-407E-A947-70E740481C1C}">
+                          <a14:useLocalDpi xmlns:a14="http://schemas.microsoft.com/office/drawing/2010/main" val="0"/>
+                        </a:ext>
+                      </a:extLst>
+                    </a:blip>
+                    <a:srcRect l="3455" t="6956" r="62322" b="55323"/>
+                    <a:stretch/>
+                  </pic:blipFill>
+                  <pic:spPr bwMode="auto">
+                    <a:xfrm>
+                      <a:off x="0" y="0"/>
+                      <a:ext cx="3206338" cy="1986990"/>
+                    </a:xfrm>
+                    <a:prstGeom prst="rect">
+                      <a:avLst/>
+                    </a:prstGeom>
+                    <a:ln w="38100" cap="sq">
+                      <a:solidFill>
+                        <a:srgbClr val="000000"/>
+                      </a:solidFill>
+                      <a:prstDash val="solid"/>
+                      <a:miter lim="800000"/>
+                    </a:ln>
+                    <a:effectLst>
+                      <a:outerShdw blurRad="50800" dist="38100" dir="2700000" algn="tl" rotWithShape="0">
+                        <a:srgbClr val="000000">
+                          <a:alpha val="43000"/>
+                        </a:srgbClr>
+                      </a:outerShdw>
+                    </a:effectLst>
+                    <a:extLst>
+                      <a:ext uri="{53640926-AAD7-44D8-BBD7-CCE9431645EC}">
+                        <a14:shadowObscured xmlns:a14="http://schemas.microsoft.com/office/drawing/2010/main"/>
+                      </a:ext>
+                    </a:extLst>
+                  </pic:spPr>
+                </pic:pic>
+              </a:graphicData>
+            </a:graphic>
+            <wp14:sizeRelH relativeFrom="page">
+              <wp14:pctWidth>0</wp14:pctWidth>
+            </wp14:sizeRelH>
+            <wp14:sizeRelV relativeFrom="page">
+              <wp14:pctHeight>0</wp14:pctHeight>
+            </wp14:sizeRelV>
+          </wp:anchor>
+        </w:drawing>
+      </w:r>
+    </w:p>
+    <w:p>
+      <w:pPr>
+        <w:tabs>
+          <w:tab w:val="left" w:pos="3293"/>
+        </w:tabs>
+        <w:spacing w:after="0" w:line="240" w:lineRule="auto"/>
+        <w:rPr>
+          <w:rFonts w:ascii="Arial" w:hAnsi="Arial" w:cs="Arial"/>
+        </w:rPr>
+      </w:pPr>
+    </w:p>
+    <w:p>
+      <w:pPr>
+        <w:tabs>
+          <w:tab w:val="left" w:pos="3293"/>
+        </w:tabs>
+        <w:spacing w:after="0" w:line="240" w:lineRule="auto"/>
+        <w:rPr>
+          <w:rFonts w:ascii="Arial" w:hAnsi="Arial" w:cs="Arial"/>
+        </w:rPr>
+      </w:pPr>
+    </w:p>
+    <w:p>
+      <w:pPr>
+        <w:tabs>
+          <w:tab w:val="left" w:pos="3293"/>
+        </w:tabs>
+        <w:spacing w:after="0" w:line="240" w:lineRule="auto"/>
+        <w:rPr>
+          <w:rFonts w:ascii="Arial" w:hAnsi="Arial" w:cs="Arial"/>
+        </w:rPr>
+      </w:pPr>
+    </w:p>
+    <w:p>
+      <w:pPr>
+        <w:tabs>
+          <w:tab w:val="left" w:pos="3293"/>
+        </w:tabs>
+        <w:spacing w:after="0" w:line="240" w:lineRule="auto"/>
+        <w:rPr>
+          <w:rFonts w:ascii="Arial" w:hAnsi="Arial" w:cs="Arial"/>
+        </w:rPr>
+      </w:pPr>
+    </w:p>
+    <w:p>
+      <w:pPr>
+        <w:tabs>
+          <w:tab w:val="left" w:pos="3293"/>
+        </w:tabs>
+        <w:spacing w:after="0" w:line="240" w:lineRule="auto"/>
+        <w:rPr>
+          <w:rFonts w:ascii="Arial" w:hAnsi="Arial" w:cs="Arial"/>
+        </w:rPr>
+      </w:pPr>
+    </w:p>
+    <w:p>
+      <w:pPr>
+        <w:tabs>
+          <w:tab w:val="left" w:pos="3293"/>
+        </w:tabs>
+        <w:spacing w:after="0" w:line="240" w:lineRule="auto"/>
+        <w:rPr>
+          <w:rFonts w:ascii="Arial" w:hAnsi="Arial" w:cs="Arial"/>
+        </w:rPr>
+      </w:pPr>
+    </w:p>
+    <w:p>
+      <w:pPr>
+        <w:tabs>
+          <w:tab w:val="left" w:pos="3293"/>
+        </w:tabs>
+        <w:spacing w:after="0" w:line="240" w:lineRule="auto"/>
+        <w:rPr>
+          <w:rFonts w:ascii="Arial" w:hAnsi="Arial" w:cs="Arial"/>
+        </w:rPr>
+      </w:pPr>
+    </w:p>
+    <w:p>
+      <w:pPr>
+        <w:tabs>
+          <w:tab w:val="left" w:pos="3293"/>
+        </w:tabs>
+        <w:spacing w:after="0" w:line="240" w:lineRule="auto"/>
+        <w:rPr>
+          <w:rFonts w:ascii="Arial" w:hAnsi="Arial" w:cs="Arial"/>
+        </w:rPr>
+      </w:pPr>
+    </w:p>
+    <w:p>
+      <w:pPr>
+        <w:tabs>
+          <w:tab w:val="left" w:pos="3293"/>
+        </w:tabs>
+        <w:spacing w:after="0" w:line="240" w:lineRule="auto"/>
+        <w:rPr>
+          <w:rFonts w:ascii="Arial" w:hAnsi="Arial" w:cs="Arial"/>
+        </w:rPr>
+      </w:pPr>
+    </w:p>
+    <w:p>
+      <w:pPr>
+        <w:tabs>
+          <w:tab w:val="left" w:pos="3293"/>
+        </w:tabs>
+        <w:spacing w:after="0" w:line="240" w:lineRule="auto"/>
+        <w:rPr>
+          <w:rFonts w:ascii="Arial" w:hAnsi="Arial" w:cs="Arial"/>
+        </w:rPr>
+      </w:pPr>
+    </w:p>
+    <w:p>
+      <w:pPr>
+        <w:tabs>
+          <w:tab w:val="left" w:pos="3293"/>
+        </w:tabs>
+        <w:spacing w:after="0" w:line="240" w:lineRule="auto"/>
+        <w:rPr>
+          <w:rFonts w:ascii="Arial" w:hAnsi="Arial" w:cs="Arial"/>
+        </w:rPr>
+      </w:pPr>
+    </w:p>
+    <w:p>
+      <w:pPr>
+        <w:tabs>
+          <w:tab w:val="left" w:pos="3293"/>
+        </w:tabs>
+        <w:spacing w:after="0" w:line="240" w:lineRule="auto"/>
+        <w:rPr>
+          <w:rFonts w:ascii="Arial" w:hAnsi="Arial" w:cs="Arial"/>
+        </w:rPr>
+      </w:pPr>
+    </w:p>
+    <w:p>
+      <w:pPr>
+        <w:tabs>
+          <w:tab w:val="left" w:pos="3293"/>
+        </w:tabs>
+        <w:spacing w:after="0" w:line="240" w:lineRule="auto"/>
+        <w:rPr>
+          <w:rFonts w:ascii="Arial" w:hAnsi="Arial" w:cs="Arial"/>
+        </w:rPr>
+      </w:pPr>
+    </w:p>
+    <w:p>
+      <w:pPr>
+        <w:tabs>
+          <w:tab w:val="left" w:pos="3293"/>
+        </w:tabs>
+        <w:spacing w:after="0" w:line="240" w:lineRule="auto"/>
+        <w:rPr>
+          <w:rFonts w:ascii="Arial" w:hAnsi="Arial" w:cs="Arial"/>
+        </w:rPr>
+      </w:pPr>
+    </w:p>
+    <w:p>
+      <w:pPr>
+        <w:pStyle w:val="Prrafodelista"/>
+        <w:numPr>
+          <w:ilvl w:val="0"/>
+          <w:numId w:val="7"/>
+        </w:numPr>
+        <w:tabs>
+          <w:tab w:val="left" w:pos="3293"/>
+        </w:tabs>
+        <w:spacing w:after="0" w:line="240" w:lineRule="auto"/>
+        <w:rPr>
+          <w:rFonts w:ascii="Arial" w:hAnsi="Arial" w:cs="Arial"/>
+        </w:rPr>
+      </w:pPr>
+      <w:r>
+        <w:rPr>
+          <w:rFonts w:ascii="Arial" w:hAnsi="Arial" w:cs="Arial"/>
+          <w:i/>
+        </w:rPr>
+        <w:t>Ordenar un arreglo de tamaño grande con un algoritmo eficiente y estable</w:t>
+      </w:r>
+    </w:p>
+    <w:tbl>
+      <w:tblPr>
+        <w:tblStyle w:val="Tablaconcuadrcula6concolores"/>
+        <w:tblW w:w="9351" w:type="dxa"/>
+        <w:tblLook w:val="04A0" w:firstRow="1" w:lastRow="0" w:firstColumn="1" w:lastColumn="0" w:noHBand="0" w:noVBand="1"/>
+      </w:tblPr>
+      <w:tblGrid>
+        <w:gridCol w:w="2122"/>
+        <w:gridCol w:w="7229"/>
+      </w:tblGrid>
+      <w:tr>
+        <w:trPr>
+          <w:cnfStyle w:val="100000000000" w:firstRow="1" w:lastRow="0" w:firstColumn="0" w:lastColumn="0" w:oddVBand="0" w:evenVBand="0" w:oddHBand="0" w:evenHBand="0" w:firstRowFirstColumn="0" w:firstRowLastColumn="0" w:lastRowFirstColumn="0" w:lastRowLastColumn="0"/>
+        </w:trPr>
+        <w:tc>
+          <w:tcPr>
+            <w:cnfStyle w:val="001000000000" w:firstRow="0" w:lastRow="0" w:firstColumn="1" w:lastColumn="0" w:oddVBand="0" w:evenVBand="0" w:oddHBand="0" w:evenHBand="0" w:firstRowFirstColumn="0" w:firstRowLastColumn="0" w:lastRowFirstColumn="0" w:lastRowLastColumn="0"/>
+            <w:tcW w:w="2122" w:type="dxa"/>
+          </w:tcPr>
+          <w:p>
+            <w:pPr>
+              <w:tabs>
+                <w:tab w:val="left" w:pos="3293"/>
+              </w:tabs>
+              <w:rPr>
+                <w:rFonts w:ascii="Arial" w:hAnsi="Arial" w:cs="Arial"/>
+              </w:rPr>
+            </w:pPr>
+            <w:r>
+              <w:rPr>
+                <w:rFonts w:ascii="Arial" w:hAnsi="Arial" w:cs="Arial"/>
+              </w:rPr>
+              <w:t>Nombre</w:t>
+            </w:r>
+          </w:p>
+        </w:tc>
+        <w:tc>
+          <w:tcPr>
+            <w:tcW w:w="7229" w:type="dxa"/>
+          </w:tcPr>
+          <w:p>
+            <w:pPr>
+              <w:tabs>
+                <w:tab w:val="left" w:pos="3293"/>
+              </w:tabs>
+              <w:cnfStyle w:val="100000000000" w:firstRow="1" w:lastRow="0" w:firstColumn="0" w:lastColumn="0" w:oddVBand="0" w:evenVBand="0" w:oddHBand="0" w:evenHBand="0" w:firstRowFirstColumn="0" w:firstRowLastColumn="0" w:lastRowFirstColumn="0" w:lastRowLastColumn="0"/>
+              <w:rPr>
+                <w:rFonts w:ascii="Arial" w:hAnsi="Arial" w:cs="Arial"/>
+                <w:b w:val="0"/>
+              </w:rPr>
+            </w:pPr>
+            <w:proofErr w:type="spellStart"/>
+            <w:r>
+              <w:rPr>
+                <w:rFonts w:ascii="Arial" w:hAnsi="Arial" w:cs="Arial"/>
+                <w:b w:val="0"/>
+              </w:rPr>
+              <w:t>mergeSort</w:t>
+            </w:r>
+            <w:proofErr w:type="spellEnd"/>
+          </w:p>
+        </w:tc>
+      </w:tr>
+      <w:tr>
+        <w:trPr>
+          <w:cnfStyle w:val="000000100000" w:firstRow="0" w:lastRow="0" w:firstColumn="0" w:lastColumn="0" w:oddVBand="0" w:evenVBand="0" w:oddHBand="1" w:evenHBand="0" w:firstRowFirstColumn="0" w:firstRowLastColumn="0" w:lastRowFirstColumn="0" w:lastRowLastColumn="0"/>
+        </w:trPr>
+        <w:tc>
+          <w:tcPr>
+            <w:cnfStyle w:val="001000000000" w:firstRow="0" w:lastRow="0" w:firstColumn="1" w:lastColumn="0" w:oddVBand="0" w:evenVBand="0" w:oddHBand="0" w:evenHBand="0" w:firstRowFirstColumn="0" w:firstRowLastColumn="0" w:lastRowFirstColumn="0" w:lastRowLastColumn="0"/>
+            <w:tcW w:w="2122" w:type="dxa"/>
+          </w:tcPr>
+          <w:p>
+            <w:pPr>
+              <w:tabs>
+                <w:tab w:val="left" w:pos="3293"/>
+              </w:tabs>
+              <w:rPr>
+                <w:rFonts w:ascii="Arial" w:hAnsi="Arial" w:cs="Arial"/>
+              </w:rPr>
+            </w:pPr>
+            <w:r>
+              <w:rPr>
+                <w:rFonts w:ascii="Arial" w:hAnsi="Arial" w:cs="Arial"/>
+              </w:rPr>
+              <w:t>Descripción</w:t>
+            </w:r>
+          </w:p>
+        </w:tc>
+        <w:tc>
+          <w:tcPr>
+            <w:tcW w:w="7229" w:type="dxa"/>
+          </w:tcPr>
+          <w:p>
+            <w:pPr>
+              <w:tabs>
+                <w:tab w:val="left" w:pos="3293"/>
+              </w:tabs>
+              <w:cnfStyle w:val="000000100000" w:firstRow="0" w:lastRow="0" w:firstColumn="0" w:lastColumn="0" w:oddVBand="0" w:evenVBand="0" w:oddHBand="1" w:evenHBand="0" w:firstRowFirstColumn="0" w:firstRowLastColumn="0" w:lastRowFirstColumn="0" w:lastRowLastColumn="0"/>
+              <w:rPr>
+                <w:rFonts w:ascii="Arial" w:hAnsi="Arial" w:cs="Arial"/>
+              </w:rPr>
+            </w:pPr>
+            <w:r>
+              <w:rPr>
+                <w:rFonts w:ascii="Arial" w:hAnsi="Arial" w:cs="Arial"/>
+                <w:noProof/>
+              </w:rPr>
+              <w:t xml:space="preserve">Algoritmo con complejidad temporar </w:t>
+            </w:r>
+            <m:oMath>
+              <m:r>
+                <w:rPr>
+                  <w:rFonts w:ascii="Cambria Math" w:hAnsi="Cambria Math" w:cs="Arial"/>
+                  <w:noProof/>
+                </w:rPr>
+                <m:t>n*</m:t>
+              </m:r>
+              <m:func>
+                <m:funcPr>
+                  <m:ctrlPr>
+                    <w:rPr>
+                      <w:rFonts w:ascii="Cambria Math" w:hAnsi="Cambria Math" w:cs="Arial"/>
+                      <w:i/>
+                      <w:noProof/>
+                    </w:rPr>
+                  </m:ctrlPr>
+                </m:funcPr>
+                <m:fName>
+                  <m:r>
+                    <m:rPr>
+                      <m:sty m:val="p"/>
+                    </m:rPr>
+                    <w:rPr>
+                      <w:rFonts w:ascii="Cambria Math" w:hAnsi="Cambria Math" w:cs="Arial"/>
+                      <w:noProof/>
+                    </w:rPr>
+                    <m:t>log</m:t>
+                  </m:r>
+                </m:fName>
+                <m:e>
+                  <m:r>
+                    <w:rPr>
+                      <w:rFonts w:ascii="Cambria Math" w:hAnsi="Cambria Math" w:cs="Arial"/>
+                      <w:noProof/>
+                    </w:rPr>
+                    <m:t>n</m:t>
+                  </m:r>
+                </m:e>
+              </m:func>
+            </m:oMath>
+            <w:r>
+              <w:rPr>
+                <w:rFonts w:ascii="Arial" w:eastAsiaTheme="minorEastAsia" w:hAnsi="Arial" w:cs="Arial"/>
+                <w:noProof/>
+              </w:rPr>
+              <w:t>. Divide el arreglo en varias partes y las ordena para luego unirlas.</w:t>
+            </w:r>
+          </w:p>
+        </w:tc>
+      </w:tr>
+      <w:tr>
+        <w:tc>
+          <w:tcPr>
+            <w:cnfStyle w:val="001000000000" w:firstRow="0" w:lastRow="0" w:firstColumn="1" w:lastColumn="0" w:oddVBand="0" w:evenVBand="0" w:oddHBand="0" w:evenHBand="0" w:firstRowFirstColumn="0" w:firstRowLastColumn="0" w:lastRowFirstColumn="0" w:lastRowLastColumn="0"/>
+            <w:tcW w:w="2122" w:type="dxa"/>
+          </w:tcPr>
+          <w:p>
+            <w:pPr>
+              <w:tabs>
+                <w:tab w:val="left" w:pos="3293"/>
+              </w:tabs>
+              <w:rPr>
+                <w:rFonts w:ascii="Arial" w:hAnsi="Arial" w:cs="Arial"/>
+              </w:rPr>
+            </w:pPr>
+            <w:r>
+              <w:rPr>
+                <w:rFonts w:ascii="Arial" w:hAnsi="Arial" w:cs="Arial"/>
+              </w:rPr>
+              <w:t>Entrada</w:t>
+            </w:r>
+          </w:p>
+        </w:tc>
+        <w:tc>
+          <w:tcPr>
+            <w:tcW w:w="7229" w:type="dxa"/>
+          </w:tcPr>
+          <w:p>
+            <w:pPr>
+              <w:cnfStyle w:val="000000000000" w:firstRow="0" w:lastRow="0" w:firstColumn="0" w:lastColumn="0" w:oddVBand="0" w:evenVBand="0" w:oddHBand="0" w:evenHBand="0" w:firstRowFirstColumn="0" w:firstRowLastColumn="0" w:lastRowFirstColumn="0" w:lastRowLastColumn="0"/>
+              <w:rPr>
+                <w:rFonts w:ascii="Arial" w:hAnsi="Arial" w:cs="Arial"/>
+                <w:noProof/>
+              </w:rPr>
+            </w:pPr>
+            <w:r>
+              <w:rPr>
+                <w:rFonts w:ascii="Arial" w:hAnsi="Arial" w:cs="Arial"/>
+                <w:noProof/>
+              </w:rPr>
+              <w:t>array – Arreglo ingresado como parametro, el cual se desea ordenar</w:t>
+            </w:r>
+          </w:p>
+        </w:tc>
+      </w:tr>
+      <w:tr>
+        <w:trPr>
+          <w:cnfStyle w:val="000000100000" w:firstRow="0" w:lastRow="0" w:firstColumn="0" w:lastColumn="0" w:oddVBand="0" w:evenVBand="0" w:oddHBand="1" w:evenHBand="0" w:firstRowFirstColumn="0" w:firstRowLastColumn="0" w:lastRowFirstColumn="0" w:lastRowLastColumn="0"/>
+        </w:trPr>
+        <w:tc>
+          <w:tcPr>
+            <w:cnfStyle w:val="001000000000" w:firstRow="0" w:lastRow="0" w:firstColumn="1" w:lastColumn="0" w:oddVBand="0" w:evenVBand="0" w:oddHBand="0" w:evenHBand="0" w:firstRowFirstColumn="0" w:firstRowLastColumn="0" w:lastRowFirstColumn="0" w:lastRowLastColumn="0"/>
+            <w:tcW w:w="2122" w:type="dxa"/>
+          </w:tcPr>
+          <w:p>
+            <w:pPr>
+              <w:tabs>
+                <w:tab w:val="left" w:pos="3293"/>
+              </w:tabs>
+              <w:rPr>
+                <w:rFonts w:ascii="Arial" w:hAnsi="Arial" w:cs="Arial"/>
+              </w:rPr>
+            </w:pPr>
+            <w:r>
+              <w:rPr>
+                <w:rFonts w:ascii="Arial" w:hAnsi="Arial" w:cs="Arial"/>
+              </w:rPr>
+              <w:t>Salida</w:t>
+            </w:r>
+          </w:p>
+        </w:tc>
+        <w:tc>
+          <w:tcPr>
+            <w:tcW w:w="7229" w:type="dxa"/>
+          </w:tcPr>
+          <w:p>
+            <w:pPr>
+              <w:cnfStyle w:val="000000100000" w:firstRow="0" w:lastRow="0" w:firstColumn="0" w:lastColumn="0" w:oddVBand="0" w:evenVBand="0" w:oddHBand="1" w:evenHBand="0" w:firstRowFirstColumn="0" w:firstRowLastColumn="0" w:lastRowFirstColumn="0" w:lastRowLastColumn="0"/>
+              <w:rPr>
+                <w:rFonts w:ascii="Arial" w:hAnsi="Arial" w:cs="Arial"/>
+                <w:noProof/>
+              </w:rPr>
+            </w:pPr>
+            <w:r>
+              <w:rPr>
+                <w:rFonts w:ascii="Arial" w:hAnsi="Arial" w:cs="Arial"/>
+                <w:noProof/>
+              </w:rPr>
+              <w:t>array – Arreglo pasado como parametro ordenado de menor a mayor</w:t>
+            </w:r>
+          </w:p>
+        </w:tc>
+      </w:tr>
+    </w:tbl>
+    <w:p>
+      <w:pPr>
+        <w:tabs>
+          <w:tab w:val="left" w:pos="3293"/>
+        </w:tabs>
+        <w:spacing w:after="0" w:line="240" w:lineRule="auto"/>
+        <w:rPr>
+          <w:rFonts w:ascii="Arial" w:hAnsi="Arial" w:cs="Arial"/>
+        </w:rPr>
+      </w:pPr>
+    </w:p>
+    <w:p>
+      <w:pPr>
+        <w:tabs>
+          <w:tab w:val="left" w:pos="3293"/>
+        </w:tabs>
+        <w:spacing w:after="0" w:line="240" w:lineRule="auto"/>
+        <w:rPr>
+          <w:rFonts w:ascii="Arial" w:hAnsi="Arial" w:cs="Arial"/>
+        </w:rPr>
+      </w:pPr>
+    </w:p>
+    <w:p>
+      <w:pPr>
+        <w:tabs>
+          <w:tab w:val="left" w:pos="3293"/>
+        </w:tabs>
+        <w:spacing w:after="0" w:line="240" w:lineRule="auto"/>
+        <w:rPr>
+          <w:rFonts w:ascii="Arial" w:hAnsi="Arial" w:cs="Arial"/>
+        </w:rPr>
+      </w:pPr>
+      <w:r>
+        <w:rPr>
+          <w:noProof/>
+        </w:rPr>
+        <w:lastRenderedPageBreak/>
+        <w:drawing>
+          <wp:anchor distT="0" distB="0" distL="114300" distR="114300" simplePos="0" relativeHeight="251669504" behindDoc="0" locked="0" layoutInCell="1" allowOverlap="1" wp14:anchorId="6369819F" wp14:editId="619E8EDF">
+            <wp:simplePos x="0" y="0"/>
+            <wp:positionH relativeFrom="leftMargin">
+              <wp:posOffset>1099842</wp:posOffset>
+            </wp:positionH>
+            <wp:positionV relativeFrom="paragraph">
+              <wp:posOffset>73157</wp:posOffset>
+            </wp:positionV>
+            <wp:extent cx="2498651" cy="3746839"/>
+            <wp:effectExtent l="76200" t="76200" r="130810" b="139700"/>
+            <wp:wrapNone/>
+            <wp:docPr id="9" name="Imagen 9"/>
+            <wp:cNvGraphicFramePr>
+              <a:graphicFrameLocks xmlns:a="http://schemas.openxmlformats.org/drawingml/2006/main" noChangeAspect="1"/>
+            </wp:cNvGraphicFramePr>
+            <a:graphic xmlns:a="http://schemas.openxmlformats.org/drawingml/2006/main">
+              <a:graphicData uri="http://schemas.openxmlformats.org/drawingml/2006/picture">
+                <pic:pic xmlns:pic="http://schemas.openxmlformats.org/drawingml/2006/picture">
+                  <pic:nvPicPr>
+                    <pic:cNvPr id="1" name=""/>
+                    <pic:cNvPicPr/>
+                  </pic:nvPicPr>
+                  <pic:blipFill rotWithShape="1">
+                    <a:blip r:embed="rId12">
+                      <a:extLst>
+                        <a:ext uri="{28A0092B-C50C-407E-A947-70E740481C1C}">
+                          <a14:useLocalDpi xmlns:a14="http://schemas.microsoft.com/office/drawing/2010/main" val="0"/>
+                        </a:ext>
+                      </a:extLst>
+                    </a:blip>
+                    <a:srcRect t="12980" r="69498" b="5665"/>
+                    <a:stretch/>
+                  </pic:blipFill>
+                  <pic:spPr bwMode="auto">
+                    <a:xfrm>
+                      <a:off x="0" y="0"/>
+                      <a:ext cx="2498651" cy="3746839"/>
+                    </a:xfrm>
+                    <a:prstGeom prst="rect">
+                      <a:avLst/>
+                    </a:prstGeom>
+                    <a:ln w="38100" cap="sq">
+                      <a:solidFill>
+                        <a:srgbClr val="000000"/>
+                      </a:solidFill>
+                      <a:prstDash val="solid"/>
+                      <a:miter lim="800000"/>
+                    </a:ln>
+                    <a:effectLst>
+                      <a:outerShdw blurRad="50800" dist="38100" dir="2700000" algn="tl" rotWithShape="0">
+                        <a:srgbClr val="000000">
+                          <a:alpha val="43000"/>
+                        </a:srgbClr>
+                      </a:outerShdw>
+                    </a:effectLst>
+                    <a:extLst>
+                      <a:ext uri="{53640926-AAD7-44D8-BBD7-CCE9431645EC}">
+                        <a14:shadowObscured xmlns:a14="http://schemas.microsoft.com/office/drawing/2010/main"/>
+                      </a:ext>
+                    </a:extLst>
+                  </pic:spPr>
+                </pic:pic>
+              </a:graphicData>
+            </a:graphic>
+            <wp14:sizeRelH relativeFrom="page">
+              <wp14:pctWidth>0</wp14:pctWidth>
+            </wp14:sizeRelH>
+            <wp14:sizeRelV relativeFrom="page">
+              <wp14:pctHeight>0</wp14:pctHeight>
+            </wp14:sizeRelV>
+          </wp:anchor>
+        </w:drawing>
+      </w:r>
+      <w:r>
+        <w:rPr>
+          <w:noProof/>
+        </w:rPr>
+        <w:drawing>
+          <wp:anchor distT="0" distB="0" distL="114300" distR="114300" simplePos="0" relativeHeight="251667456" behindDoc="0" locked="0" layoutInCell="1" allowOverlap="1" wp14:anchorId="39EC3D7A" wp14:editId="36FF385A">
+            <wp:simplePos x="0" y="0"/>
+            <wp:positionH relativeFrom="margin">
+              <wp:align>right</wp:align>
+            </wp:positionH>
+            <wp:positionV relativeFrom="paragraph">
+              <wp:posOffset>75543</wp:posOffset>
+            </wp:positionV>
+            <wp:extent cx="2546812" cy="964167"/>
+            <wp:effectExtent l="76200" t="76200" r="139700" b="140970"/>
+            <wp:wrapNone/>
+            <wp:docPr id="8" name="Imagen 8"/>
+            <wp:cNvGraphicFramePr>
+              <a:graphicFrameLocks xmlns:a="http://schemas.openxmlformats.org/drawingml/2006/main" noChangeAspect="1"/>
+            </wp:cNvGraphicFramePr>
+            <a:graphic xmlns:a="http://schemas.openxmlformats.org/drawingml/2006/main">
+              <a:graphicData uri="http://schemas.openxmlformats.org/drawingml/2006/picture">
+                <pic:pic xmlns:pic="http://schemas.openxmlformats.org/drawingml/2006/picture">
+                  <pic:nvPicPr>
+                    <pic:cNvPr id="1" name=""/>
+                    <pic:cNvPicPr/>
+                  </pic:nvPicPr>
+                  <pic:blipFill rotWithShape="1">
+                    <a:blip r:embed="rId13">
+                      <a:extLst>
+                        <a:ext uri="{28A0092B-C50C-407E-A947-70E740481C1C}">
+                          <a14:useLocalDpi xmlns:a14="http://schemas.microsoft.com/office/drawing/2010/main" val="0"/>
+                        </a:ext>
+                      </a:extLst>
+                    </a:blip>
+                    <a:srcRect t="6045" r="56425" b="64618"/>
+                    <a:stretch/>
+                  </pic:blipFill>
+                  <pic:spPr bwMode="auto">
+                    <a:xfrm>
+                      <a:off x="0" y="0"/>
+                      <a:ext cx="2546812" cy="964167"/>
+                    </a:xfrm>
+                    <a:prstGeom prst="rect">
+                      <a:avLst/>
+                    </a:prstGeom>
+                    <a:ln w="38100" cap="sq">
+                      <a:solidFill>
+                        <a:srgbClr val="000000"/>
+                      </a:solidFill>
+                      <a:prstDash val="solid"/>
+                      <a:miter lim="800000"/>
+                    </a:ln>
+                    <a:effectLst>
+                      <a:outerShdw blurRad="50800" dist="38100" dir="2700000" algn="tl" rotWithShape="0">
+                        <a:srgbClr val="000000">
+                          <a:alpha val="43000"/>
+                        </a:srgbClr>
+                      </a:outerShdw>
+                    </a:effectLst>
+                    <a:extLst>
+                      <a:ext uri="{53640926-AAD7-44D8-BBD7-CCE9431645EC}">
+                        <a14:shadowObscured xmlns:a14="http://schemas.microsoft.com/office/drawing/2010/main"/>
+                      </a:ext>
+                    </a:extLst>
+                  </pic:spPr>
+                </pic:pic>
+              </a:graphicData>
+            </a:graphic>
+            <wp14:sizeRelH relativeFrom="margin">
+              <wp14:pctWidth>0</wp14:pctWidth>
+            </wp14:sizeRelH>
+            <wp14:sizeRelV relativeFrom="margin">
+              <wp14:pctHeight>0</wp14:pctHeight>
+            </wp14:sizeRelV>
+          </wp:anchor>
+        </w:drawing>
+      </w:r>
+    </w:p>
+    <w:p>
+      <w:pPr>
+        <w:rPr>
+          <w:rFonts w:ascii="Arial" w:hAnsi="Arial" w:cs="Arial"/>
+        </w:rPr>
+      </w:pPr>
+    </w:p>
+    <w:p>
+      <w:pPr>
+        <w:rPr>
+          <w:rFonts w:ascii="Arial" w:hAnsi="Arial" w:cs="Arial"/>
+        </w:rPr>
+      </w:pPr>
+    </w:p>
+    <w:p>
+      <w:pPr>
+        <w:rPr>
+          <w:rFonts w:ascii="Arial" w:hAnsi="Arial" w:cs="Arial"/>
+        </w:rPr>
+      </w:pPr>
+    </w:p>
+    <w:p>
+      <w:pPr>
+        <w:rPr>
+          <w:rFonts w:ascii="Arial" w:hAnsi="Arial" w:cs="Arial"/>
+        </w:rPr>
+      </w:pPr>
+    </w:p>
+    <w:p>
+      <w:pPr>
+        <w:rPr>
+          <w:rFonts w:ascii="Arial" w:hAnsi="Arial" w:cs="Arial"/>
+        </w:rPr>
+      </w:pPr>
+    </w:p>
+    <w:p>
+      <w:pPr>
+        <w:rPr>
+          <w:rFonts w:ascii="Arial" w:hAnsi="Arial" w:cs="Arial"/>
+        </w:rPr>
+      </w:pPr>
+    </w:p>
+    <w:p>
+      <w:pPr>
+        <w:rPr>
+          <w:rFonts w:ascii="Arial" w:hAnsi="Arial" w:cs="Arial"/>
+        </w:rPr>
+      </w:pPr>
+    </w:p>
+    <w:p>
+      <w:pPr>
+        <w:rPr>
+          <w:rFonts w:ascii="Arial" w:hAnsi="Arial" w:cs="Arial"/>
+        </w:rPr>
+      </w:pPr>
+    </w:p>
+    <w:p>
+      <w:pPr>
+        <w:rPr>
+          <w:rFonts w:ascii="Arial" w:hAnsi="Arial" w:cs="Arial"/>
+        </w:rPr>
+      </w:pPr>
+    </w:p>
+    <w:p>
+      <w:pPr>
+        <w:rPr>
+          <w:rFonts w:ascii="Arial" w:hAnsi="Arial" w:cs="Arial"/>
+        </w:rPr>
+      </w:pPr>
+    </w:p>
+    <w:p>
+      <w:pPr>
+        <w:rPr>
+          <w:rFonts w:ascii="Arial" w:hAnsi="Arial" w:cs="Arial"/>
+        </w:rPr>
+      </w:pPr>
+    </w:p>
+    <w:p>
+      <w:pPr>
+        <w:rPr>
+          <w:rFonts w:ascii="Arial" w:hAnsi="Arial" w:cs="Arial"/>
+        </w:rPr>
+      </w:pPr>
+    </w:p>
+    <w:p>
+      <w:pPr>
+        <w:rPr>
+          <w:rFonts w:ascii="Arial" w:hAnsi="Arial" w:cs="Arial"/>
+        </w:rPr>
+      </w:pPr>
+    </w:p>
+    <w:p>
+      <w:pPr>
+        <w:rPr>
+          <w:rFonts w:ascii="Arial" w:hAnsi="Arial" w:cs="Arial"/>
+        </w:rPr>
+      </w:pPr>
+    </w:p>
+    <w:p>
+      <w:pPr>
+        <w:pStyle w:val="Prrafodelista"/>
+        <w:numPr>
+          <w:ilvl w:val="0"/>
+          <w:numId w:val="7"/>
+        </w:numPr>
+        <w:rPr>
+          <w:rFonts w:ascii="Arial" w:hAnsi="Arial" w:cs="Arial"/>
+        </w:rPr>
+      </w:pPr>
+      <w:r>
+        <w:rPr>
+          <w:rFonts w:ascii="Arial" w:hAnsi="Arial" w:cs="Arial"/>
+        </w:rPr>
+        <w:t xml:space="preserve">Ordenar un arreglo pasado como parámetro </w:t>
+      </w:r>
+      <w:r>
+        <w:rPr>
+          <w:rFonts w:ascii="Arial" w:hAnsi="Arial" w:cs="Arial"/>
+        </w:rPr>
+        <w:t>con un algoritmo eficiente y rápido</w:t>
+      </w:r>
+    </w:p>
+    <w:tbl>
+      <w:tblPr>
+        <w:tblStyle w:val="Tablaconcuadrcula6concolores"/>
+        <w:tblpPr w:leftFromText="141" w:rightFromText="141" w:vertAnchor="page" w:horzAnchor="margin" w:tblpY="8585"/>
+        <w:tblW w:w="9351" w:type="dxa"/>
+        <w:tblLook w:val="04A0" w:firstRow="1" w:lastRow="0" w:firstColumn="1" w:lastColumn="0" w:noHBand="0" w:noVBand="1"/>
+      </w:tblPr>
+      <w:tblGrid>
+        <w:gridCol w:w="2142"/>
+        <w:gridCol w:w="7209"/>
+      </w:tblGrid>
+      <w:tr>
+        <w:trPr>
+          <w:cnfStyle w:val="100000000000" w:firstRow="1" w:lastRow="0" w:firstColumn="0" w:lastColumn="0" w:oddVBand="0" w:evenVBand="0" w:oddHBand="0" w:evenHBand="0" w:firstRowFirstColumn="0" w:firstRowLastColumn="0" w:lastRowFirstColumn="0" w:lastRowLastColumn="0"/>
+          <w:trHeight w:val="319"/>
+        </w:trPr>
+        <w:tc>
+          <w:tcPr>
+            <w:cnfStyle w:val="001000000000" w:firstRow="0" w:lastRow="0" w:firstColumn="1" w:lastColumn="0" w:oddVBand="0" w:evenVBand="0" w:oddHBand="0" w:evenHBand="0" w:firstRowFirstColumn="0" w:firstRowLastColumn="0" w:lastRowFirstColumn="0" w:lastRowLastColumn="0"/>
+            <w:tcW w:w="2142" w:type="dxa"/>
+          </w:tcPr>
+          <w:p>
+            <w:pPr>
+              <w:rPr>
+                <w:rFonts w:ascii="Arial" w:hAnsi="Arial" w:cs="Arial"/>
+                <w:noProof/>
+              </w:rPr>
+            </w:pPr>
+            <w:r>
+              <w:rPr>
+                <w:rFonts w:ascii="Arial" w:hAnsi="Arial" w:cs="Arial"/>
+                <w:noProof/>
+              </w:rPr>
+              <w:t>Nombre</w:t>
+            </w:r>
+          </w:p>
+        </w:tc>
+        <w:tc>
+          <w:tcPr>
+            <w:tcW w:w="7209" w:type="dxa"/>
+          </w:tcPr>
+          <w:p>
+            <w:pPr>
+              <w:cnfStyle w:val="100000000000" w:firstRow="1" w:lastRow="0" w:firstColumn="0" w:lastColumn="0" w:oddVBand="0" w:evenVBand="0" w:oddHBand="0" w:evenHBand="0" w:firstRowFirstColumn="0" w:firstRowLastColumn="0" w:lastRowFirstColumn="0" w:lastRowLastColumn="0"/>
+              <w:rPr>
+                <w:rFonts w:ascii="Arial" w:hAnsi="Arial" w:cs="Arial"/>
+                <w:b w:val="0"/>
+                <w:noProof/>
+              </w:rPr>
+            </w:pPr>
+            <w:r>
+              <w:rPr>
+                <w:rFonts w:ascii="Arial" w:hAnsi="Arial" w:cs="Arial"/>
+                <w:b w:val="0"/>
+                <w:noProof/>
+              </w:rPr>
+              <w:t>heapSort</w:t>
+            </w:r>
+          </w:p>
+        </w:tc>
+      </w:tr>
+      <w:tr>
+        <w:trPr>
+          <w:cnfStyle w:val="000000100000" w:firstRow="0" w:lastRow="0" w:firstColumn="0" w:lastColumn="0" w:oddVBand="0" w:evenVBand="0" w:oddHBand="1" w:evenHBand="0" w:firstRowFirstColumn="0" w:firstRowLastColumn="0" w:lastRowFirstColumn="0" w:lastRowLastColumn="0"/>
+          <w:trHeight w:val="319"/>
+        </w:trPr>
+        <w:tc>
+          <w:tcPr>
+            <w:cnfStyle w:val="001000000000" w:firstRow="0" w:lastRow="0" w:firstColumn="1" w:lastColumn="0" w:oddVBand="0" w:evenVBand="0" w:oddHBand="0" w:evenHBand="0" w:firstRowFirstColumn="0" w:firstRowLastColumn="0" w:lastRowFirstColumn="0" w:lastRowLastColumn="0"/>
+            <w:tcW w:w="2142" w:type="dxa"/>
+          </w:tcPr>
+          <w:p>
+            <w:pPr>
+              <w:rPr>
+                <w:rFonts w:ascii="Arial" w:hAnsi="Arial" w:cs="Arial"/>
+                <w:noProof/>
+              </w:rPr>
+            </w:pPr>
+            <w:r>
+              <w:rPr>
+                <w:rFonts w:ascii="Arial" w:hAnsi="Arial" w:cs="Arial"/>
+                <w:noProof/>
+              </w:rPr>
+              <w:t>Descripcion</w:t>
+            </w:r>
+          </w:p>
+        </w:tc>
+        <w:tc>
+          <w:tcPr>
+            <w:tcW w:w="7209" w:type="dxa"/>
+          </w:tcPr>
+          <w:p>
+            <w:pPr>
+              <w:cnfStyle w:val="000000100000" w:firstRow="0" w:lastRow="0" w:firstColumn="0" w:lastColumn="0" w:oddVBand="0" w:evenVBand="0" w:oddHBand="1" w:evenHBand="0" w:firstRowFirstColumn="0" w:firstRowLastColumn="0" w:lastRowFirstColumn="0" w:lastRowLastColumn="0"/>
+              <w:rPr>
+                <w:rFonts w:ascii="Arial" w:hAnsi="Arial" w:cs="Arial"/>
+                <w:noProof/>
+              </w:rPr>
+            </w:pPr>
+            <w:r>
+              <w:rPr>
+                <w:rFonts w:ascii="Arial" w:hAnsi="Arial" w:cs="Arial"/>
+                <w:noProof/>
+              </w:rPr>
+              <w:t xml:space="preserve">Algoritmo con complejidad temporar </w:t>
+            </w:r>
+            <m:oMath>
+              <m:r>
+                <w:rPr>
+                  <w:rFonts w:ascii="Cambria Math" w:hAnsi="Cambria Math" w:cs="Arial"/>
+                  <w:noProof/>
+                </w:rPr>
+                <m:t>n*</m:t>
+              </m:r>
+              <m:func>
+                <m:funcPr>
+                  <m:ctrlPr>
+                    <w:rPr>
+                      <w:rFonts w:ascii="Cambria Math" w:hAnsi="Cambria Math" w:cs="Arial"/>
+                      <w:i/>
+                      <w:noProof/>
+                    </w:rPr>
+                  </m:ctrlPr>
+                </m:funcPr>
+                <m:fName>
+                  <m:r>
+                    <m:rPr>
+                      <m:sty m:val="p"/>
+                    </m:rPr>
+                    <w:rPr>
+                      <w:rFonts w:ascii="Cambria Math" w:hAnsi="Cambria Math" w:cs="Arial"/>
+                      <w:noProof/>
+                    </w:rPr>
+                    <m:t>log</m:t>
+                  </m:r>
+                </m:fName>
+                <m:e>
+                  <m:r>
+                    <w:rPr>
+                      <w:rFonts w:ascii="Cambria Math" w:hAnsi="Cambria Math" w:cs="Arial"/>
+                      <w:noProof/>
+                    </w:rPr>
+                    <m:t>n</m:t>
+                  </m:r>
+                </m:e>
+              </m:func>
+            </m:oMath>
+            <w:r>
+              <w:rPr>
+                <w:rFonts w:ascii="Arial" w:eastAsiaTheme="minorEastAsia" w:hAnsi="Arial" w:cs="Arial"/>
+                <w:noProof/>
+              </w:rPr>
+              <w:t>, su complejidad temporal puede variar devido a que este es inestable.</w:t>
+            </w:r>
+          </w:p>
+        </w:tc>
+      </w:tr>
+      <w:tr>
+        <w:trPr>
+          <w:trHeight w:val="319"/>
+        </w:trPr>
+        <w:tc>
+          <w:tcPr>
+            <w:cnfStyle w:val="001000000000" w:firstRow="0" w:lastRow="0" w:firstColumn="1" w:lastColumn="0" w:oddVBand="0" w:evenVBand="0" w:oddHBand="0" w:evenHBand="0" w:firstRowFirstColumn="0" w:firstRowLastColumn="0" w:lastRowFirstColumn="0" w:lastRowLastColumn="0"/>
+            <w:tcW w:w="2142" w:type="dxa"/>
+          </w:tcPr>
+          <w:p>
+            <w:pPr>
+              <w:rPr>
+                <w:rFonts w:ascii="Arial" w:hAnsi="Arial" w:cs="Arial"/>
+                <w:noProof/>
+              </w:rPr>
+            </w:pPr>
+            <w:r>
+              <w:rPr>
+                <w:rFonts w:ascii="Arial" w:hAnsi="Arial" w:cs="Arial"/>
+                <w:noProof/>
+              </w:rPr>
+              <w:t xml:space="preserve">Entrada </w:t>
+            </w:r>
+          </w:p>
+        </w:tc>
+        <w:tc>
+          <w:tcPr>
+            <w:tcW w:w="7209" w:type="dxa"/>
+          </w:tcPr>
+          <w:p>
+            <w:pPr>
+              <w:cnfStyle w:val="000000000000" w:firstRow="0" w:lastRow="0" w:firstColumn="0" w:lastColumn="0" w:oddVBand="0" w:evenVBand="0" w:oddHBand="0" w:evenHBand="0" w:firstRowFirstColumn="0" w:firstRowLastColumn="0" w:lastRowFirstColumn="0" w:lastRowLastColumn="0"/>
+              <w:rPr>
+                <w:rFonts w:ascii="Arial" w:hAnsi="Arial" w:cs="Arial"/>
+                <w:noProof/>
+              </w:rPr>
+            </w:pPr>
+            <w:r>
+              <w:rPr>
+                <w:rFonts w:ascii="Arial" w:hAnsi="Arial" w:cs="Arial"/>
+                <w:noProof/>
+              </w:rPr>
+              <w:t>array – Arreglo ingresado como parametro, el cual se desea ordenar</w:t>
+            </w:r>
+          </w:p>
+        </w:tc>
+      </w:tr>
+      <w:tr>
+        <w:trPr>
+          <w:cnfStyle w:val="000000100000" w:firstRow="0" w:lastRow="0" w:firstColumn="0" w:lastColumn="0" w:oddVBand="0" w:evenVBand="0" w:oddHBand="1" w:evenHBand="0" w:firstRowFirstColumn="0" w:firstRowLastColumn="0" w:lastRowFirstColumn="0" w:lastRowLastColumn="0"/>
+          <w:trHeight w:val="296"/>
+        </w:trPr>
+        <w:tc>
+          <w:tcPr>
+            <w:cnfStyle w:val="001000000000" w:firstRow="0" w:lastRow="0" w:firstColumn="1" w:lastColumn="0" w:oddVBand="0" w:evenVBand="0" w:oddHBand="0" w:evenHBand="0" w:firstRowFirstColumn="0" w:firstRowLastColumn="0" w:lastRowFirstColumn="0" w:lastRowLastColumn="0"/>
+            <w:tcW w:w="2142" w:type="dxa"/>
+          </w:tcPr>
+          <w:p>
+            <w:pPr>
+              <w:rPr>
+                <w:rFonts w:ascii="Arial" w:hAnsi="Arial" w:cs="Arial"/>
+                <w:noProof/>
+              </w:rPr>
+            </w:pPr>
+            <w:r>
+              <w:rPr>
+                <w:rFonts w:ascii="Arial" w:hAnsi="Arial" w:cs="Arial"/>
+                <w:noProof/>
+              </w:rPr>
+              <w:t>Salida</w:t>
+            </w:r>
+          </w:p>
+        </w:tc>
+        <w:tc>
+          <w:tcPr>
+            <w:tcW w:w="7209" w:type="dxa"/>
+          </w:tcPr>
+          <w:p>
+            <w:pPr>
+              <w:cnfStyle w:val="000000100000" w:firstRow="0" w:lastRow="0" w:firstColumn="0" w:lastColumn="0" w:oddVBand="0" w:evenVBand="0" w:oddHBand="1" w:evenHBand="0" w:firstRowFirstColumn="0" w:firstRowLastColumn="0" w:lastRowFirstColumn="0" w:lastRowLastColumn="0"/>
+              <w:rPr>
+                <w:rFonts w:ascii="Arial" w:hAnsi="Arial" w:cs="Arial"/>
+                <w:noProof/>
+              </w:rPr>
+            </w:pPr>
+            <w:r>
+              <w:rPr>
+                <w:rFonts w:ascii="Arial" w:hAnsi="Arial" w:cs="Arial"/>
+                <w:noProof/>
+              </w:rPr>
+              <w:t>array – Arreglo pasado como parametro ordenado de menor a mayor</w:t>
+            </w:r>
+          </w:p>
+        </w:tc>
+      </w:tr>
+    </w:tbl>
+    <w:p>
+      <w:pPr>
+        <w:spacing w:after="0" w:line="240" w:lineRule="auto"/>
+        <w:rPr>
+          <w:rFonts w:ascii="Arial" w:hAnsi="Arial" w:cs="Arial"/>
+        </w:rPr>
+      </w:pPr>
+    </w:p>
+    <w:p>
+      <w:pPr>
+        <w:spacing w:after="0" w:line="240" w:lineRule="auto"/>
+        <w:rPr>
+          <w:rFonts w:ascii="Arial" w:hAnsi="Arial" w:cs="Arial"/>
+        </w:rPr>
+      </w:pPr>
+      <w:r>
+        <w:rPr>
+          <w:noProof/>
+        </w:rPr>
+        <w:drawing>
+          <wp:anchor distT="0" distB="0" distL="114300" distR="114300" simplePos="0" relativeHeight="251671552" behindDoc="0" locked="0" layoutInCell="1" allowOverlap="1" wp14:anchorId="09738266" wp14:editId="2F5E3B1A">
+            <wp:simplePos x="0" y="0"/>
+            <wp:positionH relativeFrom="page">
+              <wp:posOffset>1080135</wp:posOffset>
+            </wp:positionH>
+            <wp:positionV relativeFrom="paragraph">
+              <wp:posOffset>75565</wp:posOffset>
+            </wp:positionV>
+            <wp:extent cx="4450715" cy="3126572"/>
+            <wp:effectExtent l="76200" t="76200" r="140335" b="131445"/>
+            <wp:wrapNone/>
+            <wp:docPr id="11" name="Imagen 11"/>
+            <wp:cNvGraphicFramePr>
+              <a:graphicFrameLocks xmlns:a="http://schemas.openxmlformats.org/drawingml/2006/main" noChangeAspect="1"/>
+            </wp:cNvGraphicFramePr>
+            <a:graphic xmlns:a="http://schemas.openxmlformats.org/drawingml/2006/main">
+              <a:graphicData uri="http://schemas.openxmlformats.org/drawingml/2006/picture">
+                <pic:pic xmlns:pic="http://schemas.openxmlformats.org/drawingml/2006/picture">
+                  <pic:nvPicPr>
+                    <pic:cNvPr id="1" name=""/>
+                    <pic:cNvPicPr/>
+                  </pic:nvPicPr>
+                  <pic:blipFill rotWithShape="1">
+                    <a:blip r:embed="rId14">
+                      <a:extLst>
+                        <a:ext uri="{28A0092B-C50C-407E-A947-70E740481C1C}">
+                          <a14:useLocalDpi xmlns:a14="http://schemas.microsoft.com/office/drawing/2010/main" val="0"/>
+                        </a:ext>
+                      </a:extLst>
+                    </a:blip>
+                    <a:srcRect t="28442" r="65876" b="28917"/>
+                    <a:stretch/>
+                  </pic:blipFill>
+                  <pic:spPr bwMode="auto">
+                    <a:xfrm>
+                      <a:off x="0" y="0"/>
+                      <a:ext cx="4450715" cy="3126572"/>
+                    </a:xfrm>
+                    <a:prstGeom prst="rect">
+                      <a:avLst/>
+                    </a:prstGeom>
+                    <a:ln w="38100" cap="sq">
+                      <a:solidFill>
+                        <a:srgbClr val="000000"/>
+                      </a:solidFill>
+                      <a:prstDash val="solid"/>
+                      <a:miter lim="800000"/>
+                    </a:ln>
+                    <a:effectLst>
+                      <a:outerShdw blurRad="50800" dist="38100" dir="2700000" algn="tl" rotWithShape="0">
+                        <a:srgbClr val="000000">
+                          <a:alpha val="43000"/>
+                        </a:srgbClr>
+                      </a:outerShdw>
+                    </a:effectLst>
+                    <a:extLst>
+                      <a:ext uri="{53640926-AAD7-44D8-BBD7-CCE9431645EC}">
+                        <a14:shadowObscured xmlns:a14="http://schemas.microsoft.com/office/drawing/2010/main"/>
+                      </a:ext>
+                    </a:extLst>
+                  </pic:spPr>
+                </pic:pic>
+              </a:graphicData>
+            </a:graphic>
+            <wp14:sizeRelH relativeFrom="page">
+              <wp14:pctWidth>0</wp14:pctWidth>
+            </wp14:sizeRelH>
+            <wp14:sizeRelV relativeFrom="page">
+              <wp14:pctHeight>0</wp14:pctHeight>
+            </wp14:sizeRelV>
+          </wp:anchor>
+        </w:drawing>
+      </w:r>
+    </w:p>
+    <w:p>
+      <w:pPr>
+        <w:rPr>
+          <w:rFonts w:ascii="Arial" w:hAnsi="Arial" w:cs="Arial"/>
+        </w:rPr>
+      </w:pPr>
+    </w:p>
+    <w:p>
+      <w:pPr>
+        <w:rPr>
+          <w:rFonts w:ascii="Arial" w:hAnsi="Arial" w:cs="Arial"/>
+        </w:rPr>
+      </w:pPr>
+    </w:p>
+    <w:p>
+      <w:pPr>
+        <w:rPr>
+          <w:rFonts w:ascii="Arial" w:hAnsi="Arial" w:cs="Arial"/>
+        </w:rPr>
+      </w:pPr>
+    </w:p>
+    <w:p>
+      <w:pPr>
+        <w:rPr>
+          <w:rFonts w:ascii="Arial" w:hAnsi="Arial" w:cs="Arial"/>
+        </w:rPr>
+      </w:pPr>
+    </w:p>
+    <w:p>
+      <w:pPr>
+        <w:rPr>
+          <w:rFonts w:ascii="Arial" w:hAnsi="Arial" w:cs="Arial"/>
+        </w:rPr>
+      </w:pPr>
+    </w:p>
+    <w:p>
+      <w:pPr>
+        <w:rPr>
+          <w:rFonts w:ascii="Arial" w:hAnsi="Arial" w:cs="Arial"/>
+        </w:rPr>
+      </w:pPr>
+    </w:p>
+    <w:p>
+      <w:pPr>
+        <w:rPr>
+          <w:rFonts w:ascii="Arial" w:hAnsi="Arial" w:cs="Arial"/>
+        </w:rPr>
+      </w:pPr>
+    </w:p>
+    <w:p>
+      <w:pPr>
+        <w:rPr>
+          <w:rFonts w:ascii="Arial" w:hAnsi="Arial" w:cs="Arial"/>
+        </w:rPr>
+      </w:pPr>
+    </w:p>
+    <w:p>
+      <w:pPr>
+        <w:rPr>
+          <w:rFonts w:ascii="Arial" w:hAnsi="Arial" w:cs="Arial"/>
+        </w:rPr>
+      </w:pPr>
+    </w:p>
+    <w:p>
+      <w:pPr>
+        <w:tabs>
+          <w:tab w:val="left" w:pos="7350"/>
+        </w:tabs>
+        <w:rPr>
+          <w:rFonts w:ascii="Arial" w:hAnsi="Arial" w:cs="Arial"/>
+        </w:rPr>
+      </w:pPr>
+      <w:r>
+        <w:rPr>
+          <w:rFonts w:ascii="Arial" w:hAnsi="Arial" w:cs="Arial"/>
+        </w:rPr>
+        <w:tab/>
+      </w:r>
+    </w:p>
+    <w:p>
+      <w:pPr>
+        <w:tabs>
+          <w:tab w:val="left" w:pos="7350"/>
+        </w:tabs>
+        <w:rPr>
+          <w:rFonts w:ascii="Arial" w:hAnsi="Arial" w:cs="Arial"/>
+        </w:rPr>
+      </w:pPr>
+    </w:p>
+    <w:p>
+      <w:pPr>
+        <w:tabs>
+          <w:tab w:val="left" w:pos="7350"/>
+        </w:tabs>
+        <w:rPr>
+          <w:rFonts w:ascii="Arial" w:hAnsi="Arial" w:cs="Arial"/>
+        </w:rPr>
+      </w:pPr>
+      <w:r>
+        <w:rPr>
+          <w:noProof/>
+        </w:rPr>
+        <w:lastRenderedPageBreak/>
+        <w:drawing>
+          <wp:anchor distT="0" distB="0" distL="114300" distR="114300" simplePos="0" relativeHeight="251673600" behindDoc="0" locked="0" layoutInCell="1" allowOverlap="1" wp14:anchorId="3E3AD2DF" wp14:editId="71B8919F">
+            <wp:simplePos x="0" y="0"/>
+            <wp:positionH relativeFrom="page">
+              <wp:posOffset>1080135</wp:posOffset>
+            </wp:positionH>
+            <wp:positionV relativeFrom="paragraph">
+              <wp:posOffset>76200</wp:posOffset>
+            </wp:positionV>
+            <wp:extent cx="4953851" cy="1543050"/>
+            <wp:effectExtent l="76200" t="76200" r="132715" b="133350"/>
+            <wp:wrapNone/>
+            <wp:docPr id="10" name="Imagen 10"/>
+            <wp:cNvGraphicFramePr>
+              <a:graphicFrameLocks xmlns:a="http://schemas.openxmlformats.org/drawingml/2006/main" noChangeAspect="1"/>
+            </wp:cNvGraphicFramePr>
+            <a:graphic xmlns:a="http://schemas.openxmlformats.org/drawingml/2006/main">
+              <a:graphicData uri="http://schemas.openxmlformats.org/drawingml/2006/picture">
+                <pic:pic xmlns:pic="http://schemas.openxmlformats.org/drawingml/2006/picture">
+                  <pic:nvPicPr>
+                    <pic:cNvPr id="1" name=""/>
+                    <pic:cNvPicPr/>
+                  </pic:nvPicPr>
+                  <pic:blipFill rotWithShape="1">
+                    <a:blip r:embed="rId15">
+                      <a:extLst>
+                        <a:ext uri="{28A0092B-C50C-407E-A947-70E740481C1C}">
+                          <a14:useLocalDpi xmlns:a14="http://schemas.microsoft.com/office/drawing/2010/main" val="0"/>
+                        </a:ext>
+                      </a:extLst>
+                    </a:blip>
+                    <a:srcRect l="3388" t="21641" r="49391" b="52198"/>
+                    <a:stretch/>
+                  </pic:blipFill>
+                  <pic:spPr bwMode="auto">
+                    <a:xfrm>
+                      <a:off x="0" y="0"/>
+                      <a:ext cx="4953851" cy="1543050"/>
+                    </a:xfrm>
+                    <a:prstGeom prst="rect">
+                      <a:avLst/>
+                    </a:prstGeom>
+                    <a:ln w="38100" cap="sq">
+                      <a:solidFill>
+                        <a:srgbClr val="000000"/>
+                      </a:solidFill>
+                      <a:prstDash val="solid"/>
+                      <a:miter lim="800000"/>
+                    </a:ln>
+                    <a:effectLst>
+                      <a:outerShdw blurRad="50800" dist="38100" dir="2700000" algn="tl" rotWithShape="0">
+                        <a:srgbClr val="000000">
+                          <a:alpha val="43000"/>
+                        </a:srgbClr>
+                      </a:outerShdw>
+                    </a:effectLst>
+                    <a:extLst>
+                      <a:ext uri="{53640926-AAD7-44D8-BBD7-CCE9431645EC}">
+                        <a14:shadowObscured xmlns:a14="http://schemas.microsoft.com/office/drawing/2010/main"/>
+                      </a:ext>
+                    </a:extLst>
+                  </pic:spPr>
+                </pic:pic>
+              </a:graphicData>
+            </a:graphic>
+            <wp14:sizeRelH relativeFrom="page">
+              <wp14:pctWidth>0</wp14:pctWidth>
+            </wp14:sizeRelH>
+            <wp14:sizeRelV relativeFrom="page">
+              <wp14:pctHeight>0</wp14:pctHeight>
+            </wp14:sizeRelV>
+          </wp:anchor>
+        </w:drawing>
       </w:r>
     </w:p>
     <w:sectPr>
@@ -782,9 +3279,172 @@
 </w:document>
 </file>
 
+<file path=word/endnotes.xml><?xml version="1.0" encoding="utf-8"?>
+<w:endnotes xmlns:wpc="http://schemas.microsoft.com/office/word/2010/wordprocessingCanvas" xmlns:cx="http://schemas.microsoft.com/office/drawing/2014/chartex" xmlns:cx1="http://schemas.microsoft.com/office/drawing/2015/9/8/chartex" xmlns:cx2="http://schemas.microsoft.com/office/drawing/2015/10/21/chartex" xmlns:cx3="http://schemas.microsoft.com/office/drawing/2016/5/9/chartex" xmlns:cx4="http://schemas.microsoft.com/office/drawing/2016/5/10/chartex" xmlns:cx5="http://schemas.microsoft.com/office/drawing/2016/5/11/chartex" xmlns:cx6="http://schemas.microsoft.com/office/drawing/2016/5/12/chartex" xmlns:cx7="http://schemas.microsoft.com/office/drawing/2016/5/13/chartex" xmlns:cx8="http://schemas.microsoft.com/office/drawing/2016/5/14/chartex" xmlns:mc="http://schemas.openxmlformats.org/markup-compatibility/2006" xmlns:aink="http://schemas.microsoft.com/office/drawing/2016/ink" xmlns:am3d="http://schemas.microsoft.com/office/drawing/2017/model3d" xmlns:o="urn:schemas-microsoft-com:office:office" xmlns:r="http://schemas.openxmlformats.org/officeDocument/2006/relationships" xmlns:m="http://schemas.openxmlformats.org/officeDocument/2006/math" xmlns:v="urn:schemas-microsoft-com:vml" xmlns:wp14="http://schemas.microsoft.com/office/word/2010/wordprocessingDrawing" xmlns:wp="http://schemas.openxmlformats.org/drawingml/2006/wordprocessingDrawing" xmlns:w10="urn:schemas-microsoft-com:office:word" xmlns:w="http://schemas.openxmlformats.org/wordprocessingml/2006/main" xmlns:w14="http://schemas.microsoft.com/office/word/2010/wordml" xmlns:w15="http://schemas.microsoft.com/office/word/2012/wordml" xmlns:w16cid="http://schemas.microsoft.com/office/word/2016/wordml/cid" xmlns:w16se="http://schemas.microsoft.com/office/word/2015/wordml/symex" xmlns:wpg="http://schemas.microsoft.com/office/word/2010/wordprocessingGroup" xmlns:wpi="http://schemas.microsoft.com/office/word/2010/wordprocessingInk" xmlns:wne="http://schemas.microsoft.com/office/word/2006/wordml" xmlns:wps="http://schemas.microsoft.com/office/word/2010/wordprocessingShape" mc:Ignorable="w14 w15 w16se w16cid wp14">
+  <w:endnote w:type="separator" w:id="-1">
+    <w:p>
+      <w:pPr>
+        <w:spacing w:after="0" w:line="240" w:lineRule="auto"/>
+      </w:pPr>
+      <w:r>
+        <w:separator/>
+      </w:r>
+    </w:p>
+  </w:endnote>
+  <w:endnote w:type="continuationSeparator" w:id="0">
+    <w:p>
+      <w:pPr>
+        <w:spacing w:after="0" w:line="240" w:lineRule="auto"/>
+      </w:pPr>
+      <w:r>
+        <w:continuationSeparator/>
+      </w:r>
+    </w:p>
+  </w:endnote>
+</w:endnotes>
+</file>
+
+<file path=word/footnotes.xml><?xml version="1.0" encoding="utf-8"?>
+<w:footnotes xmlns:wpc="http://schemas.microsoft.com/office/word/2010/wordprocessingCanvas" xmlns:cx="http://schemas.microsoft.com/office/drawing/2014/chartex" xmlns:cx1="http://schemas.microsoft.com/office/drawing/2015/9/8/chartex" xmlns:cx2="http://schemas.microsoft.com/office/drawing/2015/10/21/chartex" xmlns:cx3="http://schemas.microsoft.com/office/drawing/2016/5/9/chartex" xmlns:cx4="http://schemas.microsoft.com/office/drawing/2016/5/10/chartex" xmlns:cx5="http://schemas.microsoft.com/office/drawing/2016/5/11/chartex" xmlns:cx6="http://schemas.microsoft.com/office/drawing/2016/5/12/chartex" xmlns:cx7="http://schemas.microsoft.com/office/drawing/2016/5/13/chartex" xmlns:cx8="http://schemas.microsoft.com/office/drawing/2016/5/14/chartex" xmlns:mc="http://schemas.openxmlformats.org/markup-compatibility/2006" xmlns:aink="http://schemas.microsoft.com/office/drawing/2016/ink" xmlns:am3d="http://schemas.microsoft.com/office/drawing/2017/model3d" xmlns:o="urn:schemas-microsoft-com:office:office" xmlns:r="http://schemas.openxmlformats.org/officeDocument/2006/relationships" xmlns:m="http://schemas.openxmlformats.org/officeDocument/2006/math" xmlns:v="urn:schemas-microsoft-com:vml" xmlns:wp14="http://schemas.microsoft.com/office/word/2010/wordprocessingDrawing" xmlns:wp="http://schemas.openxmlformats.org/drawingml/2006/wordprocessingDrawing" xmlns:w10="urn:schemas-microsoft-com:office:word" xmlns:w="http://schemas.openxmlformats.org/wordprocessingml/2006/main" xmlns:w14="http://schemas.microsoft.com/office/word/2010/wordml" xmlns:w15="http://schemas.microsoft.com/office/word/2012/wordml" xmlns:w16cid="http://schemas.microsoft.com/office/word/2016/wordml/cid" xmlns:w16se="http://schemas.microsoft.com/office/word/2015/wordml/symex" xmlns:wpg="http://schemas.microsoft.com/office/word/2010/wordprocessingGroup" xmlns:wpi="http://schemas.microsoft.com/office/word/2010/wordprocessingInk" xmlns:wne="http://schemas.microsoft.com/office/word/2006/wordml" xmlns:wps="http://schemas.microsoft.com/office/word/2010/wordprocessingShape" mc:Ignorable="w14 w15 w16se w16cid wp14">
+  <w:footnote w:type="separator" w:id="-1">
+    <w:p>
+      <w:pPr>
+        <w:spacing w:after="0" w:line="240" w:lineRule="auto"/>
+      </w:pPr>
+      <w:r>
+        <w:separator/>
+      </w:r>
+    </w:p>
+  </w:footnote>
+  <w:footnote w:type="continuationSeparator" w:id="0">
+    <w:p>
+      <w:pPr>
+        <w:spacing w:after="0" w:line="240" w:lineRule="auto"/>
+      </w:pPr>
+      <w:r>
+        <w:continuationSeparator/>
+      </w:r>
+    </w:p>
+  </w:footnote>
+</w:footnotes>
+</file>
+
 <file path=word/numbering.xml><?xml version="1.0" encoding="utf-8"?>
 <w:numbering xmlns:wpc="http://schemas.microsoft.com/office/word/2010/wordprocessingCanvas" xmlns:cx="http://schemas.microsoft.com/office/drawing/2014/chartex" xmlns:cx1="http://schemas.microsoft.com/office/drawing/2015/9/8/chartex" xmlns:cx2="http://schemas.microsoft.com/office/drawing/2015/10/21/chartex" xmlns:cx3="http://schemas.microsoft.com/office/drawing/2016/5/9/chartex" xmlns:cx4="http://schemas.microsoft.com/office/drawing/2016/5/10/chartex" xmlns:cx5="http://schemas.microsoft.com/office/drawing/2016/5/11/chartex" xmlns:cx6="http://schemas.microsoft.com/office/drawing/2016/5/12/chartex" xmlns:cx7="http://schemas.microsoft.com/office/drawing/2016/5/13/chartex" xmlns:cx8="http://schemas.microsoft.com/office/drawing/2016/5/14/chartex" xmlns:mc="http://schemas.openxmlformats.org/markup-compatibility/2006" xmlns:aink="http://schemas.microsoft.com/office/drawing/2016/ink" xmlns:am3d="http://schemas.microsoft.com/office/drawing/2017/model3d" xmlns:o="urn:schemas-microsoft-com:office:office" xmlns:r="http://schemas.openxmlformats.org/officeDocument/2006/relationships" xmlns:m="http://schemas.openxmlformats.org/officeDocument/2006/math" xmlns:v="urn:schemas-microsoft-com:vml" xmlns:wp14="http://schemas.microsoft.com/office/word/2010/wordprocessingDrawing" xmlns:wp="http://schemas.openxmlformats.org/drawingml/2006/wordprocessingDrawing" xmlns:w10="urn:schemas-microsoft-com:office:word" xmlns:w="http://schemas.openxmlformats.org/wordprocessingml/2006/main" xmlns:w14="http://schemas.microsoft.com/office/word/2010/wordml" xmlns:w15="http://schemas.microsoft.com/office/word/2012/wordml" xmlns:w16cid="http://schemas.microsoft.com/office/word/2016/wordml/cid" xmlns:w16se="http://schemas.microsoft.com/office/word/2015/wordml/symex" xmlns:wpg="http://schemas.microsoft.com/office/word/2010/wordprocessingGroup" xmlns:wpi="http://schemas.microsoft.com/office/word/2010/wordprocessingInk" xmlns:wne="http://schemas.microsoft.com/office/word/2006/wordml" xmlns:wps="http://schemas.microsoft.com/office/word/2010/wordprocessingShape" mc:Ignorable="w14 w15 w16se w16cid wp14">
   <w:abstractNum w:abstractNumId="0" w15:restartNumberingAfterBreak="0">
+    <w:nsid w:val="33FE451D"/>
+    <w:multiLevelType w:val="hybridMultilevel"/>
+    <w:tmpl w:val="552E5164"/>
+    <w:lvl w:ilvl="0" w:tplc="240A0005">
+      <w:start w:val="1"/>
+      <w:numFmt w:val="bullet"/>
+      <w:lvlText w:val=""/>
+      <w:lvlJc w:val="left"/>
+      <w:pPr>
+        <w:ind w:left="720" w:hanging="360"/>
+      </w:pPr>
+      <w:rPr>
+        <w:rFonts w:ascii="Wingdings" w:hAnsi="Wingdings" w:hint="default"/>
+      </w:rPr>
+    </w:lvl>
+    <w:lvl w:ilvl="1" w:tplc="240A0003" w:tentative="1">
+      <w:start w:val="1"/>
+      <w:numFmt w:val="bullet"/>
+      <w:lvlText w:val="o"/>
+      <w:lvlJc w:val="left"/>
+      <w:pPr>
+        <w:ind w:left="1440" w:hanging="360"/>
+      </w:pPr>
+      <w:rPr>
+        <w:rFonts w:ascii="Courier New" w:hAnsi="Courier New" w:cs="Courier New" w:hint="default"/>
+      </w:rPr>
+    </w:lvl>
+    <w:lvl w:ilvl="2" w:tplc="240A0005" w:tentative="1">
+      <w:start w:val="1"/>
+      <w:numFmt w:val="bullet"/>
+      <w:lvlText w:val=""/>
+      <w:lvlJc w:val="left"/>
+      <w:pPr>
+        <w:ind w:left="2160" w:hanging="360"/>
+      </w:pPr>
+      <w:rPr>
+        <w:rFonts w:ascii="Wingdings" w:hAnsi="Wingdings" w:hint="default"/>
+      </w:rPr>
+    </w:lvl>
+    <w:lvl w:ilvl="3" w:tplc="240A0001" w:tentative="1">
+      <w:start w:val="1"/>
+      <w:numFmt w:val="bullet"/>
+      <w:lvlText w:val=""/>
+      <w:lvlJc w:val="left"/>
+      <w:pPr>
+        <w:ind w:left="2880" w:hanging="360"/>
+      </w:pPr>
+      <w:rPr>
+        <w:rFonts w:ascii="Symbol" w:hAnsi="Symbol" w:hint="default"/>
+      </w:rPr>
+    </w:lvl>
+    <w:lvl w:ilvl="4" w:tplc="240A0003" w:tentative="1">
+      <w:start w:val="1"/>
+      <w:numFmt w:val="bullet"/>
+      <w:lvlText w:val="o"/>
+      <w:lvlJc w:val="left"/>
+      <w:pPr>
+        <w:ind w:left="3600" w:hanging="360"/>
+      </w:pPr>
+      <w:rPr>
+        <w:rFonts w:ascii="Courier New" w:hAnsi="Courier New" w:cs="Courier New" w:hint="default"/>
+      </w:rPr>
+    </w:lvl>
+    <w:lvl w:ilvl="5" w:tplc="240A0005" w:tentative="1">
+      <w:start w:val="1"/>
+      <w:numFmt w:val="bullet"/>
+      <w:lvlText w:val=""/>
+      <w:lvlJc w:val="left"/>
+      <w:pPr>
+        <w:ind w:left="4320" w:hanging="360"/>
+      </w:pPr>
+      <w:rPr>
+        <w:rFonts w:ascii="Wingdings" w:hAnsi="Wingdings" w:hint="default"/>
+      </w:rPr>
+    </w:lvl>
+    <w:lvl w:ilvl="6" w:tplc="240A0001" w:tentative="1">
+      <w:start w:val="1"/>
+      <w:numFmt w:val="bullet"/>
+      <w:lvlText w:val=""/>
+      <w:lvlJc w:val="left"/>
+      <w:pPr>
+        <w:ind w:left="5040" w:hanging="360"/>
+      </w:pPr>
+      <w:rPr>
+        <w:rFonts w:ascii="Symbol" w:hAnsi="Symbol" w:hint="default"/>
+      </w:rPr>
+    </w:lvl>
+    <w:lvl w:ilvl="7" w:tplc="240A0003" w:tentative="1">
+      <w:start w:val="1"/>
+      <w:numFmt w:val="bullet"/>
+      <w:lvlText w:val="o"/>
+      <w:lvlJc w:val="left"/>
+      <w:pPr>
+        <w:ind w:left="5760" w:hanging="360"/>
+      </w:pPr>
+      <w:rPr>
+        <w:rFonts w:ascii="Courier New" w:hAnsi="Courier New" w:cs="Courier New" w:hint="default"/>
+      </w:rPr>
+    </w:lvl>
+    <w:lvl w:ilvl="8" w:tplc="240A0005" w:tentative="1">
+      <w:start w:val="1"/>
+      <w:numFmt w:val="bullet"/>
+      <w:lvlText w:val=""/>
+      <w:lvlJc w:val="left"/>
+      <w:pPr>
+        <w:ind w:left="6480" w:hanging="360"/>
+      </w:pPr>
+      <w:rPr>
+        <w:rFonts w:ascii="Wingdings" w:hAnsi="Wingdings" w:hint="default"/>
+      </w:rPr>
+    </w:lvl>
+  </w:abstractNum>
+  <w:abstractNum w:abstractNumId="1" w15:restartNumberingAfterBreak="0">
     <w:nsid w:val="3AF801C1"/>
     <w:multiLevelType w:val="hybridMultilevel"/>
     <w:tmpl w:val="A12C86B2"/>
@@ -897,7 +3557,7 @@
       </w:rPr>
     </w:lvl>
   </w:abstractNum>
-  <w:abstractNum w:abstractNumId="1" w15:restartNumberingAfterBreak="0">
+  <w:abstractNum w:abstractNumId="2" w15:restartNumberingAfterBreak="0">
     <w:nsid w:val="5B9D510D"/>
     <w:multiLevelType w:val="hybridMultilevel"/>
     <w:tmpl w:val="5BD09674"/>
@@ -983,124 +3643,350 @@
       </w:pPr>
     </w:lvl>
   </w:abstractNum>
-  <w:abstractNum w:abstractNumId="2" w15:restartNumberingAfterBreak="0">
-    <w:nsid w:val="667850B6"/>
+  <w:abstractNum w:abstractNumId="3" w15:restartNumberingAfterBreak="0">
+    <w:nsid w:val="5BB14D6B"/>
     <w:multiLevelType w:val="hybridMultilevel"/>
-    <w:tmpl w:val="94DC4920"/>
-    <w:lvl w:ilvl="0" w:tplc="0C0A0001">
+    <w:tmpl w:val="AFE215DE"/>
+    <w:lvl w:ilvl="0" w:tplc="240A0001">
       <w:start w:val="1"/>
       <w:numFmt w:val="bullet"/>
       <w:lvlText w:val=""/>
       <w:lvlJc w:val="left"/>
       <w:pPr>
-        <w:ind w:left="720" w:hanging="360"/>
+        <w:ind w:left="1080" w:hanging="360"/>
       </w:pPr>
       <w:rPr>
         <w:rFonts w:ascii="Symbol" w:hAnsi="Symbol" w:hint="default"/>
       </w:rPr>
     </w:lvl>
-    <w:lvl w:ilvl="1" w:tplc="0C0A0001">
+    <w:lvl w:ilvl="1" w:tplc="240A0003" w:tentative="1">
+      <w:start w:val="1"/>
+      <w:numFmt w:val="bullet"/>
+      <w:lvlText w:val="o"/>
+      <w:lvlJc w:val="left"/>
+      <w:pPr>
+        <w:ind w:left="1800" w:hanging="360"/>
+      </w:pPr>
+      <w:rPr>
+        <w:rFonts w:ascii="Courier New" w:hAnsi="Courier New" w:cs="Courier New" w:hint="default"/>
+      </w:rPr>
+    </w:lvl>
+    <w:lvl w:ilvl="2" w:tplc="240A0005" w:tentative="1">
+      <w:start w:val="1"/>
+      <w:numFmt w:val="bullet"/>
+      <w:lvlText w:val=""/>
+      <w:lvlJc w:val="left"/>
+      <w:pPr>
+        <w:ind w:left="2520" w:hanging="360"/>
+      </w:pPr>
+      <w:rPr>
+        <w:rFonts w:ascii="Wingdings" w:hAnsi="Wingdings" w:hint="default"/>
+      </w:rPr>
+    </w:lvl>
+    <w:lvl w:ilvl="3" w:tplc="240A0001" w:tentative="1">
       <w:start w:val="1"/>
       <w:numFmt w:val="bullet"/>
       <w:lvlText w:val=""/>
       <w:lvlJc w:val="left"/>
       <w:pPr>
-        <w:ind w:left="1440" w:hanging="360"/>
+        <w:ind w:left="3240" w:hanging="360"/>
       </w:pPr>
       <w:rPr>
         <w:rFonts w:ascii="Symbol" w:hAnsi="Symbol" w:hint="default"/>
       </w:rPr>
     </w:lvl>
-    <w:lvl w:ilvl="2" w:tplc="0C0A0005" w:tentative="1">
+    <w:lvl w:ilvl="4" w:tplc="240A0003" w:tentative="1">
+      <w:start w:val="1"/>
+      <w:numFmt w:val="bullet"/>
+      <w:lvlText w:val="o"/>
+      <w:lvlJc w:val="left"/>
+      <w:pPr>
+        <w:ind w:left="3960" w:hanging="360"/>
+      </w:pPr>
+      <w:rPr>
+        <w:rFonts w:ascii="Courier New" w:hAnsi="Courier New" w:cs="Courier New" w:hint="default"/>
+      </w:rPr>
+    </w:lvl>
+    <w:lvl w:ilvl="5" w:tplc="240A0005" w:tentative="1">
       <w:start w:val="1"/>
       <w:numFmt w:val="bullet"/>
       <w:lvlText w:val=""/>
       <w:lvlJc w:val="left"/>
       <w:pPr>
-        <w:ind w:left="2160" w:hanging="360"/>
+        <w:ind w:left="4680" w:hanging="360"/>
       </w:pPr>
       <w:rPr>
         <w:rFonts w:ascii="Wingdings" w:hAnsi="Wingdings" w:hint="default"/>
       </w:rPr>
     </w:lvl>
-    <w:lvl w:ilvl="3" w:tplc="0C0A0001" w:tentative="1">
+    <w:lvl w:ilvl="6" w:tplc="240A0001" w:tentative="1">
       <w:start w:val="1"/>
       <w:numFmt w:val="bullet"/>
       <w:lvlText w:val=""/>
       <w:lvlJc w:val="left"/>
       <w:pPr>
-        <w:ind w:left="2880" w:hanging="360"/>
+        <w:ind w:left="5400" w:hanging="360"/>
       </w:pPr>
       <w:rPr>
         <w:rFonts w:ascii="Symbol" w:hAnsi="Symbol" w:hint="default"/>
       </w:rPr>
     </w:lvl>
-    <w:lvl w:ilvl="4" w:tplc="0C0A0003" w:tentative="1">
+    <w:lvl w:ilvl="7" w:tplc="240A0003" w:tentative="1">
       <w:start w:val="1"/>
       <w:numFmt w:val="bullet"/>
       <w:lvlText w:val="o"/>
       <w:lvlJc w:val="left"/>
       <w:pPr>
-        <w:ind w:left="3600" w:hanging="360"/>
+        <w:ind w:left="6120" w:hanging="360"/>
       </w:pPr>
       <w:rPr>
         <w:rFonts w:ascii="Courier New" w:hAnsi="Courier New" w:cs="Courier New" w:hint="default"/>
       </w:rPr>
     </w:lvl>
-    <w:lvl w:ilvl="5" w:tplc="0C0A0005" w:tentative="1">
+    <w:lvl w:ilvl="8" w:tplc="240A0005" w:tentative="1">
       <w:start w:val="1"/>
       <w:numFmt w:val="bullet"/>
       <w:lvlText w:val=""/>
       <w:lvlJc w:val="left"/>
       <w:pPr>
-        <w:ind w:left="4320" w:hanging="360"/>
+        <w:ind w:left="6840" w:hanging="360"/>
       </w:pPr>
       <w:rPr>
         <w:rFonts w:ascii="Wingdings" w:hAnsi="Wingdings" w:hint="default"/>
       </w:rPr>
     </w:lvl>
-    <w:lvl w:ilvl="6" w:tplc="0C0A0001" w:tentative="1">
+  </w:abstractNum>
+  <w:abstractNum w:abstractNumId="4" w15:restartNumberingAfterBreak="0">
+    <w:nsid w:val="63737543"/>
+    <w:multiLevelType w:val="hybridMultilevel"/>
+    <w:tmpl w:val="188E4FC4"/>
+    <w:lvl w:ilvl="0" w:tplc="240A0001">
       <w:start w:val="1"/>
       <w:numFmt w:val="bullet"/>
       <w:lvlText w:val=""/>
       <w:lvlJc w:val="left"/>
       <w:pPr>
-        <w:ind w:left="5040" w:hanging="360"/>
+        <w:ind w:left="720" w:hanging="360"/>
       </w:pPr>
       <w:rPr>
         <w:rFonts w:ascii="Symbol" w:hAnsi="Symbol" w:hint="default"/>
       </w:rPr>
     </w:lvl>
-    <w:lvl w:ilvl="7" w:tplc="0C0A0003" w:tentative="1">
+    <w:lvl w:ilvl="1" w:tplc="240A0003">
       <w:start w:val="1"/>
       <w:numFmt w:val="bullet"/>
       <w:lvlText w:val="o"/>
       <w:lvlJc w:val="left"/>
       <w:pPr>
-        <w:ind w:left="5760" w:hanging="360"/>
+        <w:ind w:left="1440" w:hanging="360"/>
       </w:pPr>
       <w:rPr>
         <w:rFonts w:ascii="Courier New" w:hAnsi="Courier New" w:cs="Courier New" w:hint="default"/>
       </w:rPr>
     </w:lvl>
-    <w:lvl w:ilvl="8" w:tplc="0C0A0005" w:tentative="1">
+    <w:lvl w:ilvl="2" w:tplc="240A0005" w:tentative="1">
       <w:start w:val="1"/>
       <w:numFmt w:val="bullet"/>
       <w:lvlText w:val=""/>
       <w:lvlJc w:val="left"/>
       <w:pPr>
-        <w:ind w:left="6480" w:hanging="360"/>
+        <w:ind w:left="2160" w:hanging="360"/>
       </w:pPr>
       <w:rPr>
         <w:rFonts w:ascii="Wingdings" w:hAnsi="Wingdings" w:hint="default"/>
       </w:rPr>
     </w:lvl>
+    <w:lvl w:ilvl="3" w:tplc="240A0001" w:tentative="1">
+      <w:start w:val="1"/>
+      <w:numFmt w:val="bullet"/>
+      <w:lvlText w:val=""/>
+      <w:lvlJc w:val="left"/>
+      <w:pPr>
+        <w:ind w:left="2880" w:hanging="360"/>
+      </w:pPr>
+      <w:rPr>
+        <w:rFonts w:ascii="Symbol" w:hAnsi="Symbol" w:hint="default"/>
+      </w:rPr>
+    </w:lvl>
+    <w:lvl w:ilvl="4" w:tplc="240A0003" w:tentative="1">
+      <w:start w:val="1"/>
+      <w:numFmt w:val="bullet"/>
+      <w:lvlText w:val="o"/>
+      <w:lvlJc w:val="left"/>
+      <w:pPr>
+        <w:ind w:left="3600" w:hanging="360"/>
+      </w:pPr>
+      <w:rPr>
+        <w:rFonts w:ascii="Courier New" w:hAnsi="Courier New" w:cs="Courier New" w:hint="default"/>
+      </w:rPr>
+    </w:lvl>
+    <w:lvl w:ilvl="5" w:tplc="240A0005" w:tentative="1">
+      <w:start w:val="1"/>
+      <w:numFmt w:val="bullet"/>
+      <w:lvlText w:val=""/>
+      <w:lvlJc w:val="left"/>
+      <w:pPr>
+        <w:ind w:left="4320" w:hanging="360"/>
+      </w:pPr>
+      <w:rPr>
+        <w:rFonts w:ascii="Wingdings" w:hAnsi="Wingdings" w:hint="default"/>
+      </w:rPr>
+    </w:lvl>
+    <w:lvl w:ilvl="6" w:tplc="240A0001" w:tentative="1">
+      <w:start w:val="1"/>
+      <w:numFmt w:val="bullet"/>
+      <w:lvlText w:val=""/>
+      <w:lvlJc w:val="left"/>
+      <w:pPr>
+        <w:ind w:left="5040" w:hanging="360"/>
+      </w:pPr>
+      <w:rPr>
+        <w:rFonts w:ascii="Symbol" w:hAnsi="Symbol" w:hint="default"/>
+      </w:rPr>
+    </w:lvl>
+    <w:lvl w:ilvl="7" w:tplc="240A0003" w:tentative="1">
+      <w:start w:val="1"/>
+      <w:numFmt w:val="bullet"/>
+      <w:lvlText w:val="o"/>
+      <w:lvlJc w:val="left"/>
+      <w:pPr>
+        <w:ind w:left="5760" w:hanging="360"/>
+      </w:pPr>
+      <w:rPr>
+        <w:rFonts w:ascii="Courier New" w:hAnsi="Courier New" w:cs="Courier New" w:hint="default"/>
+      </w:rPr>
+    </w:lvl>
+    <w:lvl w:ilvl="8" w:tplc="240A0005" w:tentative="1">
+      <w:start w:val="1"/>
+      <w:numFmt w:val="bullet"/>
+      <w:lvlText w:val=""/>
+      <w:lvlJc w:val="left"/>
+      <w:pPr>
+        <w:ind w:left="6480" w:hanging="360"/>
+      </w:pPr>
+      <w:rPr>
+        <w:rFonts w:ascii="Wingdings" w:hAnsi="Wingdings" w:hint="default"/>
+      </w:rPr>
+    </w:lvl>
+  </w:abstractNum>
+  <w:abstractNum w:abstractNumId="5" w15:restartNumberingAfterBreak="0">
+    <w:nsid w:val="667850B6"/>
+    <w:multiLevelType w:val="hybridMultilevel"/>
+    <w:tmpl w:val="B2423570"/>
+    <w:lvl w:ilvl="0" w:tplc="0C0A0001">
+      <w:start w:val="1"/>
+      <w:numFmt w:val="bullet"/>
+      <w:lvlText w:val=""/>
+      <w:lvlJc w:val="left"/>
+      <w:pPr>
+        <w:ind w:left="720" w:hanging="360"/>
+      </w:pPr>
+      <w:rPr>
+        <w:rFonts w:ascii="Symbol" w:hAnsi="Symbol" w:hint="default"/>
+      </w:rPr>
+    </w:lvl>
+    <w:lvl w:ilvl="1" w:tplc="240A0005">
+      <w:start w:val="1"/>
+      <w:numFmt w:val="bullet"/>
+      <w:lvlText w:val=""/>
+      <w:lvlJc w:val="left"/>
+      <w:pPr>
+        <w:ind w:left="1440" w:hanging="360"/>
+      </w:pPr>
+      <w:rPr>
+        <w:rFonts w:ascii="Wingdings" w:hAnsi="Wingdings" w:hint="default"/>
+      </w:rPr>
+    </w:lvl>
+    <w:lvl w:ilvl="2" w:tplc="0C0A0005" w:tentative="1">
+      <w:start w:val="1"/>
+      <w:numFmt w:val="bullet"/>
+      <w:lvlText w:val=""/>
+      <w:lvlJc w:val="left"/>
+      <w:pPr>
+        <w:ind w:left="2160" w:hanging="360"/>
+      </w:pPr>
+      <w:rPr>
+        <w:rFonts w:ascii="Wingdings" w:hAnsi="Wingdings" w:hint="default"/>
+      </w:rPr>
+    </w:lvl>
+    <w:lvl w:ilvl="3" w:tplc="0C0A0001" w:tentative="1">
+      <w:start w:val="1"/>
+      <w:numFmt w:val="bullet"/>
+      <w:lvlText w:val=""/>
+      <w:lvlJc w:val="left"/>
+      <w:pPr>
+        <w:ind w:left="2880" w:hanging="360"/>
+      </w:pPr>
+      <w:rPr>
+        <w:rFonts w:ascii="Symbol" w:hAnsi="Symbol" w:hint="default"/>
+      </w:rPr>
+    </w:lvl>
+    <w:lvl w:ilvl="4" w:tplc="0C0A0003" w:tentative="1">
+      <w:start w:val="1"/>
+      <w:numFmt w:val="bullet"/>
+      <w:lvlText w:val="o"/>
+      <w:lvlJc w:val="left"/>
+      <w:pPr>
+        <w:ind w:left="3600" w:hanging="360"/>
+      </w:pPr>
+      <w:rPr>
+        <w:rFonts w:ascii="Courier New" w:hAnsi="Courier New" w:cs="Courier New" w:hint="default"/>
+      </w:rPr>
+    </w:lvl>
+    <w:lvl w:ilvl="5" w:tplc="0C0A0005" w:tentative="1">
+      <w:start w:val="1"/>
+      <w:numFmt w:val="bullet"/>
+      <w:lvlText w:val=""/>
+      <w:lvlJc w:val="left"/>
+      <w:pPr>
+        <w:ind w:left="4320" w:hanging="360"/>
+      </w:pPr>
+      <w:rPr>
+        <w:rFonts w:ascii="Wingdings" w:hAnsi="Wingdings" w:hint="default"/>
+      </w:rPr>
+    </w:lvl>
+    <w:lvl w:ilvl="6" w:tplc="0C0A0001" w:tentative="1">
+      <w:start w:val="1"/>
+      <w:numFmt w:val="bullet"/>
+      <w:lvlText w:val=""/>
+      <w:lvlJc w:val="left"/>
+      <w:pPr>
+        <w:ind w:left="5040" w:hanging="360"/>
+      </w:pPr>
+      <w:rPr>
+        <w:rFonts w:ascii="Symbol" w:hAnsi="Symbol" w:hint="default"/>
+      </w:rPr>
+    </w:lvl>
+    <w:lvl w:ilvl="7" w:tplc="0C0A0003" w:tentative="1">
+      <w:start w:val="1"/>
+      <w:numFmt w:val="bullet"/>
+      <w:lvlText w:val="o"/>
+      <w:lvlJc w:val="left"/>
+      <w:pPr>
+        <w:ind w:left="5760" w:hanging="360"/>
+      </w:pPr>
+      <w:rPr>
+        <w:rFonts w:ascii="Courier New" w:hAnsi="Courier New" w:cs="Courier New" w:hint="default"/>
+      </w:rPr>
+    </w:lvl>
+    <w:lvl w:ilvl="8" w:tplc="0C0A0005" w:tentative="1">
+      <w:start w:val="1"/>
+      <w:numFmt w:val="bullet"/>
+      <w:lvlText w:val=""/>
+      <w:lvlJc w:val="left"/>
+      <w:pPr>
+        <w:ind w:left="6480" w:hanging="360"/>
+      </w:pPr>
+      <w:rPr>
+        <w:rFonts w:ascii="Wingdings" w:hAnsi="Wingdings" w:hint="default"/>
+      </w:rPr>
+    </w:lvl>
   </w:abstractNum>
   <w:num w:numId="1">
-    <w:abstractNumId w:val="0"/>
+    <w:abstractNumId w:val="1"/>
   </w:num>
   <w:num w:numId="2">
-    <w:abstractNumId w:val="1"/>
+    <w:abstractNumId w:val="2"/>
     <w:lvlOverride w:ilvl="0">
       <w:startOverride w:val="1"/>
     </w:lvlOverride>
@@ -1130,10 +4016,19 @@
     </w:lvlOverride>
   </w:num>
   <w:num w:numId="3">
-    <w:abstractNumId w:val="1"/>
+    <w:abstractNumId w:val="2"/>
   </w:num>
   <w:num w:numId="4">
-    <w:abstractNumId w:val="2"/>
+    <w:abstractNumId w:val="5"/>
+  </w:num>
+  <w:num w:numId="5">
+    <w:abstractNumId w:val="4"/>
+  </w:num>
+  <w:num w:numId="6">
+    <w:abstractNumId w:val="0"/>
+  </w:num>
+  <w:num w:numId="7">
+    <w:abstractNumId w:val="3"/>
   </w:num>
 </w:numbering>
 </file>
@@ -1591,6 +4486,142 @@
       <w:lang w:eastAsia="es-ES"/>
     </w:rPr>
   </w:style>
+  <w:style w:type="table" w:styleId="Tablaconcuadrcula6concolores">
+    <w:name w:val="Grid Table 6 Colorful"/>
+    <w:basedOn w:val="Tablanormal"/>
+    <w:uiPriority w:val="51"/>
+    <w:rsid w:val="004769A7"/>
+    <w:pPr>
+      <w:spacing w:after="0" w:line="240" w:lineRule="auto"/>
+    </w:pPr>
+    <w:rPr>
+      <w:color w:val="000000" w:themeColor="text1"/>
+      <w:lang w:val="es-CO"/>
+    </w:rPr>
+    <w:tblPr>
+      <w:tblStyleRowBandSize w:val="1"/>
+      <w:tblStyleColBandSize w:val="1"/>
+      <w:tblBorders>
+        <w:top w:val="single" w:sz="4" w:space="0" w:color="666666" w:themeColor="text1" w:themeTint="99"/>
+        <w:left w:val="single" w:sz="4" w:space="0" w:color="666666" w:themeColor="text1" w:themeTint="99"/>
+        <w:bottom w:val="single" w:sz="4" w:space="0" w:color="666666" w:themeColor="text1" w:themeTint="99"/>
+        <w:right w:val="single" w:sz="4" w:space="0" w:color="666666" w:themeColor="text1" w:themeTint="99"/>
+        <w:insideH w:val="single" w:sz="4" w:space="0" w:color="666666" w:themeColor="text1" w:themeTint="99"/>
+        <w:insideV w:val="single" w:sz="4" w:space="0" w:color="666666" w:themeColor="text1" w:themeTint="99"/>
+      </w:tblBorders>
+    </w:tblPr>
+    <w:tblStylePr w:type="firstRow">
+      <w:rPr>
+        <w:b/>
+        <w:bCs/>
+      </w:rPr>
+      <w:tblPr/>
+      <w:tcPr>
+        <w:tcBorders>
+          <w:bottom w:val="single" w:sz="12" w:space="0" w:color="666666" w:themeColor="text1" w:themeTint="99"/>
+        </w:tcBorders>
+      </w:tcPr>
+    </w:tblStylePr>
+    <w:tblStylePr w:type="lastRow">
+      <w:rPr>
+        <w:b/>
+        <w:bCs/>
+      </w:rPr>
+      <w:tblPr/>
+      <w:tcPr>
+        <w:tcBorders>
+          <w:top w:val="double" w:sz="4" w:space="0" w:color="666666" w:themeColor="text1" w:themeTint="99"/>
+        </w:tcBorders>
+      </w:tcPr>
+    </w:tblStylePr>
+    <w:tblStylePr w:type="firstCol">
+      <w:rPr>
+        <w:b/>
+        <w:bCs/>
+      </w:rPr>
+    </w:tblStylePr>
+    <w:tblStylePr w:type="lastCol">
+      <w:rPr>
+        <w:b/>
+        <w:bCs/>
+      </w:rPr>
+    </w:tblStylePr>
+    <w:tblStylePr w:type="band1Vert">
+      <w:tblPr/>
+      <w:tcPr>
+        <w:shd w:val="clear" w:color="auto" w:fill="CCCCCC" w:themeFill="text1" w:themeFillTint="33"/>
+      </w:tcPr>
+    </w:tblStylePr>
+    <w:tblStylePr w:type="band1Horz">
+      <w:tblPr/>
+      <w:tcPr>
+        <w:shd w:val="clear" w:color="auto" w:fill="CCCCCC" w:themeFill="text1" w:themeFillTint="33"/>
+      </w:tcPr>
+    </w:tblStylePr>
+  </w:style>
+  <w:style w:type="table" w:styleId="Tablaconcuadrcula">
+    <w:name w:val="Table Grid"/>
+    <w:basedOn w:val="Tablanormal"/>
+    <w:uiPriority w:val="39"/>
+    <w:rsid w:val="006D5244"/>
+    <w:pPr>
+      <w:spacing w:after="0" w:line="240" w:lineRule="auto"/>
+    </w:pPr>
+    <w:tblPr>
+      <w:tblBorders>
+        <w:top w:val="single" w:sz="4" w:space="0" w:color="auto"/>
+        <w:left w:val="single" w:sz="4" w:space="0" w:color="auto"/>
+        <w:bottom w:val="single" w:sz="4" w:space="0" w:color="auto"/>
+        <w:right w:val="single" w:sz="4" w:space="0" w:color="auto"/>
+        <w:insideH w:val="single" w:sz="4" w:space="0" w:color="auto"/>
+        <w:insideV w:val="single" w:sz="4" w:space="0" w:color="auto"/>
+      </w:tblBorders>
+    </w:tblPr>
+  </w:style>
+  <w:style w:type="paragraph" w:styleId="Encabezado">
+    <w:name w:val="header"/>
+    <w:basedOn w:val="Normal"/>
+    <w:link w:val="EncabezadoCar"/>
+    <w:uiPriority w:val="99"/>
+    <w:unhideWhenUsed/>
+    <w:rsid w:val="004C2C9A"/>
+    <w:pPr>
+      <w:tabs>
+        <w:tab w:val="center" w:pos="4419"/>
+        <w:tab w:val="right" w:pos="8838"/>
+      </w:tabs>
+      <w:spacing w:after="0" w:line="240" w:lineRule="auto"/>
+    </w:pPr>
+  </w:style>
+  <w:style w:type="character" w:customStyle="1" w:styleId="EncabezadoCar">
+    <w:name w:val="Encabezado Car"/>
+    <w:basedOn w:val="Fuentedeprrafopredeter"/>
+    <w:link w:val="Encabezado"/>
+    <w:uiPriority w:val="99"/>
+    <w:rsid w:val="004C2C9A"/>
+  </w:style>
+  <w:style w:type="paragraph" w:styleId="Piedepgina">
+    <w:name w:val="footer"/>
+    <w:basedOn w:val="Normal"/>
+    <w:link w:val="PiedepginaCar"/>
+    <w:uiPriority w:val="99"/>
+    <w:unhideWhenUsed/>
+    <w:rsid w:val="004C2C9A"/>
+    <w:pPr>
+      <w:tabs>
+        <w:tab w:val="center" w:pos="4419"/>
+        <w:tab w:val="right" w:pos="8838"/>
+      </w:tabs>
+      <w:spacing w:after="0" w:line="240" w:lineRule="auto"/>
+    </w:pPr>
+  </w:style>
+  <w:style w:type="character" w:customStyle="1" w:styleId="PiedepginaCar">
+    <w:name w:val="Pie de página Car"/>
+    <w:basedOn w:val="Fuentedeprrafopredeter"/>
+    <w:link w:val="Piedepgina"/>
+    <w:uiPriority w:val="99"/>
+    <w:rsid w:val="004C2C9A"/>
+  </w:style>
 </w:styles>
 </file>
 

</xml_diff>